<commit_message>
Ajout de l'intro et de la conclusion
</commit_message>
<xml_diff>
--- a/Rapport.docx
+++ b/Rapport.docx
@@ -1,6 +1,6 @@
 
 <file path=word/document.xml><?xml version="1.0" encoding="utf-8"?>
-<w:document xmlns:ve="http://schemas.openxmlformats.org/markup-compatibility/2006" xmlns:o="urn:schemas-microsoft-com:office:office" xmlns:r="http://schemas.openxmlformats.org/officeDocument/2006/relationships" xmlns:m="http://schemas.openxmlformats.org/officeDocument/2006/math" xmlns:v="urn:schemas-microsoft-com:vml" xmlns:wp="http://schemas.openxmlformats.org/drawingml/2006/wordprocessingDrawing" xmlns:w10="urn:schemas-microsoft-com:office:word" xmlns:w="http://schemas.openxmlformats.org/wordprocessingml/2006/main" xmlns:wne="http://schemas.microsoft.com/office/word/2006/wordml">
+<w:document xmlns:wpc="http://schemas.microsoft.com/office/word/2010/wordprocessingCanvas" xmlns:mc="http://schemas.openxmlformats.org/markup-compatibility/2006" xmlns:o="urn:schemas-microsoft-com:office:office" xmlns:r="http://schemas.openxmlformats.org/officeDocument/2006/relationships" xmlns:m="http://schemas.openxmlformats.org/officeDocument/2006/math" xmlns:v="urn:schemas-microsoft-com:vml" xmlns:wp14="http://schemas.microsoft.com/office/word/2010/wordprocessingDrawing" xmlns:wp="http://schemas.openxmlformats.org/drawingml/2006/wordprocessingDrawing" xmlns:w10="urn:schemas-microsoft-com:office:word" xmlns:w="http://schemas.openxmlformats.org/wordprocessingml/2006/main" xmlns:w14="http://schemas.microsoft.com/office/word/2010/wordml" xmlns:wpg="http://schemas.microsoft.com/office/word/2010/wordprocessingGroup" xmlns:wpi="http://schemas.microsoft.com/office/word/2010/wordprocessingInk" xmlns:wne="http://schemas.microsoft.com/office/word/2006/wordml" xmlns:wps="http://schemas.microsoft.com/office/word/2010/wordprocessingShape" mc:Ignorable="w14 wp14">
   <w:body>
     <w:p>
       <w:pPr>
@@ -9,7 +9,7 @@
       <w:r>
         <w:rPr>
           <w:noProof/>
-          <w:lang w:val="en-CA" w:eastAsia="ja-JP" w:bidi="ar-SA"/>
+          <w:lang w:val="fr-CA" w:eastAsia="fr-CA" w:bidi="ar-SA"/>
         </w:rPr>
         <w:drawing>
           <wp:inline distT="0" distB="0" distL="0" distR="0">
@@ -27,10 +27,10 @@
                     <pic:cNvPicPr/>
                   </pic:nvPicPr>
                   <pic:blipFill>
-                    <a:blip r:embed="rId8" cstate="print">
+                    <a:blip r:embed="rId9" cstate="print">
                       <a:extLst>
                         <a:ext uri="{28A0092B-C50C-407E-A947-70E740481C1C}">
-                          <a14:useLocalDpi xmlns:a14="http://schemas.microsoft.com/office/drawing/2010/main" xmlns:wps="http://schemas.microsoft.com/office/word/2010/wordprocessingShape" xmlns:wpi="http://schemas.microsoft.com/office/word/2010/wordprocessingInk" xmlns:wpg="http://schemas.microsoft.com/office/word/2010/wordprocessingGroup" xmlns:w14="http://schemas.microsoft.com/office/word/2010/wordml" xmlns:w="http://schemas.openxmlformats.org/wordprocessingml/2006/main" xmlns:w10="urn:schemas-microsoft-com:office:word" xmlns:wp14="http://schemas.microsoft.com/office/word/2010/wordprocessingDrawing" xmlns:v="urn:schemas-microsoft-com:vml" xmlns:o="urn:schemas-microsoft-com:office:office" xmlns:mc="http://schemas.openxmlformats.org/markup-compatibility/2006" xmlns:wpc="http://schemas.microsoft.com/office/word/2010/wordprocessingCanvas" xmlns="" val="0"/>
+                          <a14:useLocalDpi xmlns:a14="http://schemas.microsoft.com/office/drawing/2010/main" val="0"/>
                         </a:ext>
                       </a:extLst>
                     </a:blip>
@@ -79,7 +79,7 @@
       <w:tblPr>
         <w:tblW w:w="7776" w:type="dxa"/>
         <w:tblInd w:w="1080" w:type="dxa"/>
-        <w:tblLook w:val="0000"/>
+        <w:tblLook w:val="0000" w:firstRow="0" w:lastRow="0" w:firstColumn="0" w:lastColumn="0" w:noHBand="0" w:noVBand="0"/>
       </w:tblPr>
       <w:tblGrid>
         <w:gridCol w:w="3078"/>
@@ -532,11 +532,6 @@
             <w:r>
               <w:t xml:space="preserve"> 2014</w:t>
             </w:r>
-          </w:p>
-          <w:p>
-            <w:pPr>
-              <w:pStyle w:val="TableText"/>
-            </w:pPr>
           </w:p>
         </w:tc>
       </w:tr>
@@ -4474,6 +4469,46 @@
     </w:p>
     <w:p>
       <w:pPr>
+        <w:rPr>
+          <w:lang w:val="fr-CA"/>
+        </w:rPr>
+      </w:pPr>
+    </w:p>
+    <w:p>
+      <w:pPr>
+        <w:rPr>
+          <w:lang w:val="fr-CA"/>
+        </w:rPr>
+      </w:pPr>
+      <w:r>
+        <w:rPr>
+          <w:lang w:val="fr-CA"/>
+        </w:rPr>
+        <w:t xml:space="preserve">L’objectif de ce document est de présenter l’architecture du projet du club étudiant S.O.N.I.A, Mission Editor 2.0. Dans un premier temps, on  présentera et documentera trois vues architecturales, une du style module, une du style composant et connecteur et une dernière du style affectation. Le but de cette documentation sera d’aider à bien comprendre le rôle des éléments, des relations et </w:t>
+      </w:r>
+      <w:r>
+        <w:rPr>
+          <w:lang w:val="fr-CA"/>
+        </w:rPr>
+        <w:t>des propriétés de ces éléments et relations et comment ils peuvent contribuer à rencontrer les attributs de qualité exigés par le client. Par la suite, on présentera l’analyse de l’architecture à l’aide de la méthode ATAM</w:t>
+      </w:r>
+      <w:r>
+        <w:rPr>
+          <w:lang w:val="fr-CA"/>
+        </w:rPr>
+        <w:t xml:space="preserve"> dans le but de mettre en valeur les conséquences de décisions architecturales.</w:t>
+      </w:r>
+    </w:p>
+    <w:p>
+      <w:pPr>
+        <w:pStyle w:val="Heading1"/>
+        <w:rPr>
+          <w:lang w:val="fr-CA"/>
+        </w:rPr>
+      </w:pPr>
+    </w:p>
+    <w:p>
+      <w:pPr>
         <w:pStyle w:val="Heading1"/>
         <w:rPr>
           <w:lang w:val="fr-CA"/>
@@ -4891,7 +4926,7 @@
       <w:tblPr>
         <w:tblStyle w:val="TableGrid"/>
         <w:tblW w:w="0" w:type="auto"/>
-        <w:tblLook w:val="04A0"/>
+        <w:tblLook w:val="04A0" w:firstRow="1" w:lastRow="0" w:firstColumn="1" w:lastColumn="0" w:noHBand="0" w:noVBand="1"/>
       </w:tblPr>
       <w:tblGrid>
         <w:gridCol w:w="4390"/>
@@ -5609,11 +5644,20 @@
           <w:lang w:val="fr-CA"/>
         </w:rPr>
       </w:pPr>
-      <w:r>
-        <w:rPr>
-          <w:b/>
-          <w:lang w:val="fr-CA"/>
-        </w:rPr>
+    </w:p>
+    <w:p>
+      <w:pPr>
+        <w:rPr>
+          <w:b/>
+          <w:lang w:val="fr-CA"/>
+        </w:rPr>
+      </w:pPr>
+      <w:r>
+        <w:rPr>
+          <w:b/>
+          <w:lang w:val="fr-CA"/>
+        </w:rPr>
+        <w:lastRenderedPageBreak/>
         <w:t>Exigence non-fonctionnelles</w:t>
       </w:r>
     </w:p>
@@ -5656,33 +5700,27 @@
     </w:p>
     <w:p>
       <w:pPr>
+        <w:rPr>
+          <w:b/>
+          <w:lang w:val="fr-CA"/>
+        </w:rPr>
+      </w:pPr>
+    </w:p>
+    <w:p>
+      <w:pPr>
         <w:pStyle w:val="Heading3"/>
         <w:rPr>
           <w:lang w:val="fr-CA"/>
         </w:rPr>
       </w:pPr>
-      <w:r>
-        <w:rPr>
-          <w:lang w:val="fr-CA"/>
-        </w:rPr>
-        <w:br w:type="column"/>
-      </w:r>
       <w:bookmarkStart w:id="9" w:name="_Toc384823847"/>
       <w:r>
         <w:rPr>
           <w:lang w:val="fr-CA"/>
         </w:rPr>
-        <w:lastRenderedPageBreak/>
         <w:t>Sous-mission</w:t>
       </w:r>
       <w:bookmarkEnd w:id="9"/>
-    </w:p>
-    <w:p>
-      <w:pPr>
-        <w:rPr>
-          <w:lang w:val="fr-CA"/>
-        </w:rPr>
-      </w:pPr>
     </w:p>
     <w:p>
       <w:pPr>
@@ -5748,7 +5786,7 @@
       <w:tblPr>
         <w:tblStyle w:val="TableGrid"/>
         <w:tblW w:w="0" w:type="auto"/>
-        <w:tblLook w:val="04A0"/>
+        <w:tblLook w:val="04A0" w:firstRow="1" w:lastRow="0" w:firstColumn="1" w:lastColumn="0" w:noHBand="0" w:noVBand="1"/>
       </w:tblPr>
       <w:tblGrid>
         <w:gridCol w:w="4390"/>
@@ -6500,6 +6538,7 @@
                 <w:sz w:val="20"/>
                 <w:lang w:val="fr-CA" w:bidi="ar-SA"/>
               </w:rPr>
+              <w:lastRenderedPageBreak/>
               <w:t>EF41 - Exporter le plan des sous-missions en XML</w:t>
             </w:r>
           </w:p>
@@ -6581,7 +6620,6 @@
         <w:rPr>
           <w:lang w:val="fr-CA"/>
         </w:rPr>
-        <w:lastRenderedPageBreak/>
         <w:t>État</w:t>
       </w:r>
       <w:bookmarkEnd w:id="11"/>
@@ -6650,7 +6688,7 @@
       <w:tblPr>
         <w:tblStyle w:val="TableGrid"/>
         <w:tblW w:w="0" w:type="auto"/>
-        <w:tblLook w:val="04A0"/>
+        <w:tblLook w:val="04A0" w:firstRow="1" w:lastRow="0" w:firstColumn="1" w:lastColumn="0" w:noHBand="0" w:noVBand="1"/>
       </w:tblPr>
       <w:tblGrid>
         <w:gridCol w:w="4390"/>
@@ -6953,7 +6991,7 @@
       <w:tblPr>
         <w:tblStyle w:val="TableGrid"/>
         <w:tblW w:w="0" w:type="auto"/>
-        <w:tblLook w:val="04A0"/>
+        <w:tblLook w:val="04A0" w:firstRow="1" w:lastRow="0" w:firstColumn="1" w:lastColumn="0" w:noHBand="0" w:noVBand="1"/>
       </w:tblPr>
       <w:tblGrid>
         <w:gridCol w:w="4390"/>
@@ -7285,6 +7323,7 @@
                 <w:sz w:val="20"/>
                 <w:lang w:val="fr-CA" w:bidi="ar-SA"/>
               </w:rPr>
+              <w:lastRenderedPageBreak/>
               <w:t>le point d’entrée et l’orientation que le sous-marin autonome doit suivre.</w:t>
             </w:r>
           </w:p>
@@ -7310,6 +7349,7 @@
                 <w:sz w:val="20"/>
                 <w:lang w:val="fr-CA" w:bidi="ar-SA"/>
               </w:rPr>
+              <w:lastRenderedPageBreak/>
               <w:t>EF14 - Ajouter le point d’entrée et l’orientation à l’eau du sous-marin autonome</w:t>
             </w:r>
           </w:p>
@@ -7444,9 +7484,39 @@
                 <w:sz w:val="20"/>
                 <w:lang w:val="fr-CA" w:bidi="ar-SA"/>
               </w:rPr>
-              <w:t xml:space="preserve">EF18 - Afficher la couleur d’une zone </w:t>
-            </w:r>
-            <w:r>
+              <w:t>EF18 - Afficher la couleur d’une zone d’intérêt selon son type</w:t>
+            </w:r>
+          </w:p>
+        </w:tc>
+        <w:tc>
+          <w:tcPr>
+            <w:tcW w:w="4390" w:type="dxa"/>
+          </w:tcPr>
+          <w:p>
+            <w:pPr>
+              <w:rPr>
+                <w:b/>
+                <w:lang w:val="fr-CA"/>
+              </w:rPr>
+            </w:pPr>
+            <w:r>
+              <w:rPr>
+                <w:rFonts w:ascii="ArialMT" w:hAnsi="ArialMT" w:cs="ArialMT"/>
+                <w:sz w:val="20"/>
+                <w:lang w:val="fr-CA" w:bidi="ar-SA"/>
+              </w:rPr>
+              <w:t>Le système doit afficher des couleurs distinctes pour chaque des zones d’intérêts d’un bassin.</w:t>
+            </w:r>
+          </w:p>
+        </w:tc>
+      </w:tr>
+      <w:tr>
+        <w:tc>
+          <w:tcPr>
+            <w:tcW w:w="4390" w:type="dxa"/>
+          </w:tcPr>
+          <w:p>
+            <w:pPr>
               <w:rPr>
                 <w:rFonts w:ascii="Arial" w:hAnsi="Arial" w:cs="Arial"/>
                 <w:b/>
@@ -7454,50 +7524,8 @@
                 <w:sz w:val="20"/>
                 <w:lang w:val="fr-CA" w:bidi="ar-SA"/>
               </w:rPr>
-              <w:lastRenderedPageBreak/>
-              <w:t>d’intérêt selon son type</w:t>
-            </w:r>
-          </w:p>
-        </w:tc>
-        <w:tc>
-          <w:tcPr>
-            <w:tcW w:w="4390" w:type="dxa"/>
-          </w:tcPr>
-          <w:p>
-            <w:pPr>
-              <w:rPr>
-                <w:b/>
-                <w:lang w:val="fr-CA"/>
-              </w:rPr>
-            </w:pPr>
-            <w:r>
-              <w:rPr>
-                <w:rFonts w:ascii="ArialMT" w:hAnsi="ArialMT" w:cs="ArialMT"/>
-                <w:sz w:val="20"/>
-                <w:lang w:val="fr-CA" w:bidi="ar-SA"/>
-              </w:rPr>
-              <w:lastRenderedPageBreak/>
-              <w:t xml:space="preserve">Le système doit afficher des couleurs </w:t>
-            </w:r>
-            <w:r>
-              <w:rPr>
-                <w:rFonts w:ascii="ArialMT" w:hAnsi="ArialMT" w:cs="ArialMT"/>
-                <w:sz w:val="20"/>
-                <w:lang w:val="fr-CA" w:bidi="ar-SA"/>
-              </w:rPr>
-              <w:lastRenderedPageBreak/>
-              <w:t>distinctes pour chaque des zones d’intérêts d’un bassin.</w:t>
-            </w:r>
-          </w:p>
-        </w:tc>
-      </w:tr>
-      <w:tr>
-        <w:tc>
-          <w:tcPr>
-            <w:tcW w:w="4390" w:type="dxa"/>
-          </w:tcPr>
-          <w:p>
-            <w:pPr>
+            </w:pPr>
+            <w:r>
               <w:rPr>
                 <w:rFonts w:ascii="Arial" w:hAnsi="Arial" w:cs="Arial"/>
                 <w:b/>
@@ -7505,6 +7533,44 @@
                 <w:sz w:val="20"/>
                 <w:lang w:val="fr-CA" w:bidi="ar-SA"/>
               </w:rPr>
+              <w:t>EF19 - Définir des zones inaccessibles dans un bassin</w:t>
+            </w:r>
+          </w:p>
+        </w:tc>
+        <w:tc>
+          <w:tcPr>
+            <w:tcW w:w="4390" w:type="dxa"/>
+          </w:tcPr>
+          <w:p>
+            <w:pPr>
+              <w:rPr>
+                <w:rFonts w:ascii="ArialMT" w:hAnsi="ArialMT" w:cs="ArialMT"/>
+                <w:sz w:val="20"/>
+                <w:lang w:val="fr-CA" w:bidi="ar-SA"/>
+              </w:rPr>
+            </w:pPr>
+            <w:r>
+              <w:rPr>
+                <w:rFonts w:ascii="ArialMT" w:hAnsi="ArialMT" w:cs="ArialMT"/>
+                <w:sz w:val="20"/>
+                <w:lang w:val="fr-CA" w:bidi="ar-SA"/>
+              </w:rPr>
+              <w:t>Le système doit permettre de définir des zones inaccessibles pour sous-marin autonome.</w:t>
+            </w:r>
+          </w:p>
+        </w:tc>
+      </w:tr>
+      <w:tr>
+        <w:tc>
+          <w:tcPr>
+            <w:tcW w:w="4390" w:type="dxa"/>
+          </w:tcPr>
+          <w:p>
+            <w:pPr>
+              <w:rPr>
+                <w:b/>
+                <w:lang w:val="fr-CA"/>
+              </w:rPr>
             </w:pPr>
             <w:r>
               <w:rPr>
@@ -7514,8 +7580,7 @@
                 <w:sz w:val="20"/>
                 <w:lang w:val="fr-CA" w:bidi="ar-SA"/>
               </w:rPr>
-              <w:lastRenderedPageBreak/>
-              <w:t>EF19 - Définir des zones inaccessibles dans un bassin</w:t>
+              <w:t>EF40 - Exporter le plan des zones d’intérêt en XML</w:t>
             </w:r>
           </w:p>
         </w:tc>
@@ -7525,64 +7590,17 @@
           </w:tcPr>
           <w:p>
             <w:pPr>
+              <w:rPr>
+                <w:b/>
+                <w:lang w:val="fr-CA"/>
+              </w:rPr>
+            </w:pPr>
+            <w:r>
               <w:rPr>
                 <w:rFonts w:ascii="ArialMT" w:hAnsi="ArialMT" w:cs="ArialMT"/>
                 <w:sz w:val="20"/>
                 <w:lang w:val="fr-CA" w:bidi="ar-SA"/>
               </w:rPr>
-            </w:pPr>
-            <w:r>
-              <w:rPr>
-                <w:rFonts w:ascii="ArialMT" w:hAnsi="ArialMT" w:cs="ArialMT"/>
-                <w:sz w:val="20"/>
-                <w:lang w:val="fr-CA" w:bidi="ar-SA"/>
-              </w:rPr>
-              <w:t>Le système doit permettre de définir des zones inaccessibles pour sous-marin autonome.</w:t>
-            </w:r>
-          </w:p>
-        </w:tc>
-      </w:tr>
-      <w:tr>
-        <w:tc>
-          <w:tcPr>
-            <w:tcW w:w="4390" w:type="dxa"/>
-          </w:tcPr>
-          <w:p>
-            <w:pPr>
-              <w:rPr>
-                <w:b/>
-                <w:lang w:val="fr-CA"/>
-              </w:rPr>
-            </w:pPr>
-            <w:r>
-              <w:rPr>
-                <w:rFonts w:ascii="Arial" w:hAnsi="Arial" w:cs="Arial"/>
-                <w:b/>
-                <w:bCs/>
-                <w:sz w:val="20"/>
-                <w:lang w:val="fr-CA" w:bidi="ar-SA"/>
-              </w:rPr>
-              <w:t>EF40 - Exporter le plan des zones d’intérêt en XML</w:t>
-            </w:r>
-          </w:p>
-        </w:tc>
-        <w:tc>
-          <w:tcPr>
-            <w:tcW w:w="4390" w:type="dxa"/>
-          </w:tcPr>
-          <w:p>
-            <w:pPr>
-              <w:rPr>
-                <w:b/>
-                <w:lang w:val="fr-CA"/>
-              </w:rPr>
-            </w:pPr>
-            <w:r>
-              <w:rPr>
-                <w:rFonts w:ascii="ArialMT" w:hAnsi="ArialMT" w:cs="ArialMT"/>
-                <w:sz w:val="20"/>
-                <w:lang w:val="fr-CA" w:bidi="ar-SA"/>
-              </w:rPr>
               <w:t>Le système doit permettre d’exporter le plan du bassin en format XML.</w:t>
             </w:r>
           </w:p>
@@ -7648,13 +7666,6 @@
         <w:t>Bassin</w:t>
       </w:r>
       <w:bookmarkEnd w:id="15"/>
-    </w:p>
-    <w:p>
-      <w:pPr>
-        <w:rPr>
-          <w:lang w:val="fr-CA"/>
-        </w:rPr>
-      </w:pPr>
     </w:p>
     <w:p>
       <w:pPr>
@@ -7721,7 +7732,7 @@
         <w:tblStyle w:val="TableGrid"/>
         <w:tblW w:w="9781" w:type="dxa"/>
         <w:tblInd w:w="108" w:type="dxa"/>
-        <w:tblLook w:val="04A0"/>
+        <w:tblLook w:val="04A0" w:firstRow="1" w:lastRow="0" w:firstColumn="1" w:lastColumn="0" w:noHBand="0" w:noVBand="1"/>
       </w:tblPr>
       <w:tblGrid>
         <w:gridCol w:w="3119"/>
@@ -8254,6 +8265,7 @@
           <w:b/>
           <w:lang w:val="fr-CA"/>
         </w:rPr>
+        <w:lastRenderedPageBreak/>
         <w:t>Exigence non-fonctionnelles</w:t>
       </w:r>
     </w:p>
@@ -8329,7 +8341,7 @@
       <w:tblPr>
         <w:tblStyle w:val="TableGrid"/>
         <w:tblW w:w="0" w:type="auto"/>
-        <w:tblLook w:val="04A0"/>
+        <w:tblLook w:val="04A0" w:firstRow="1" w:lastRow="0" w:firstColumn="1" w:lastColumn="0" w:noHBand="0" w:noVBand="1"/>
       </w:tblPr>
       <w:tblGrid>
         <w:gridCol w:w="4390"/>
@@ -8402,7 +8414,6 @@
                 <w:sz w:val="20"/>
                 <w:lang w:val="fr-CA" w:bidi="ar-SA"/>
               </w:rPr>
-              <w:lastRenderedPageBreak/>
               <w:t>la règle de la main droite, l’axe des ordonnées (X) et celui des abscisses (Y) doivent être inversés sur le</w:t>
             </w:r>
           </w:p>
@@ -8520,7 +8531,7 @@
       <w:tblPr>
         <w:tblStyle w:val="TableGrid"/>
         <w:tblW w:w="0" w:type="auto"/>
-        <w:tblLook w:val="04A0"/>
+        <w:tblLook w:val="04A0" w:firstRow="1" w:lastRow="0" w:firstColumn="1" w:lastColumn="0" w:noHBand="0" w:noVBand="1"/>
       </w:tblPr>
       <w:tblGrid>
         <w:gridCol w:w="4390"/>
@@ -9252,7 +9263,6 @@
           <w:b/>
           <w:lang w:val="fr-CA"/>
         </w:rPr>
-        <w:lastRenderedPageBreak/>
         <w:t>Contraintes</w:t>
       </w:r>
     </w:p>
@@ -9305,7 +9315,7 @@
       <w:tblPr>
         <w:tblStyle w:val="TableGrid"/>
         <w:tblW w:w="0" w:type="auto"/>
-        <w:tblLook w:val="04A0"/>
+        <w:tblLook w:val="04A0" w:firstRow="1" w:lastRow="0" w:firstColumn="1" w:lastColumn="0" w:noHBand="0" w:noVBand="1"/>
       </w:tblPr>
       <w:tblGrid>
         <w:gridCol w:w="4390"/>
@@ -11067,7 +11077,6 @@
         <w:rPr>
           <w:b/>
         </w:rPr>
-        <w:lastRenderedPageBreak/>
         <w:t xml:space="preserve">S5 - </w:t>
       </w:r>
       <w:proofErr w:type="spellStart"/>
@@ -11654,6 +11663,7 @@
           <w:b/>
           <w:lang w:val="fr-CA"/>
         </w:rPr>
+        <w:lastRenderedPageBreak/>
         <w:t>Mesure</w:t>
       </w:r>
       <w:r>
@@ -11683,7 +11693,6 @@
         <w:rPr>
           <w:b/>
         </w:rPr>
-        <w:lastRenderedPageBreak/>
         <w:t xml:space="preserve">S7 - </w:t>
       </w:r>
       <w:proofErr w:type="spellStart"/>
@@ -14620,7 +14629,7 @@
       <w:r>
         <w:rPr>
           <w:noProof/>
-          <w:lang w:val="en-CA" w:eastAsia="ja-JP" w:bidi="ar-SA"/>
+          <w:lang w:val="fr-CA" w:eastAsia="fr-CA" w:bidi="ar-SA"/>
         </w:rPr>
         <w:drawing>
           <wp:inline distT="0" distB="0" distL="0" distR="0">
@@ -14638,10 +14647,10 @@
                     <pic:cNvPicPr/>
                   </pic:nvPicPr>
                   <pic:blipFill>
-                    <a:blip r:embed="rId9" cstate="print">
+                    <a:blip r:embed="rId10" cstate="print">
                       <a:extLst>
                         <a:ext uri="{28A0092B-C50C-407E-A947-70E740481C1C}">
-                          <a14:useLocalDpi xmlns:a14="http://schemas.microsoft.com/office/drawing/2010/main" xmlns:wps="http://schemas.microsoft.com/office/word/2010/wordprocessingShape" xmlns:wpi="http://schemas.microsoft.com/office/word/2010/wordprocessingInk" xmlns:wpg="http://schemas.microsoft.com/office/word/2010/wordprocessingGroup" xmlns:w14="http://schemas.microsoft.com/office/word/2010/wordml" xmlns:w="http://schemas.openxmlformats.org/wordprocessingml/2006/main" xmlns:w10="urn:schemas-microsoft-com:office:word" xmlns:wp14="http://schemas.microsoft.com/office/word/2010/wordprocessingDrawing" xmlns:v="urn:schemas-microsoft-com:vml" xmlns:o="urn:schemas-microsoft-com:office:office" xmlns:mc="http://schemas.openxmlformats.org/markup-compatibility/2006" xmlns:wpc="http://schemas.microsoft.com/office/word/2010/wordprocessingCanvas" xmlns="" val="0"/>
+                          <a14:useLocalDpi xmlns:a14="http://schemas.microsoft.com/office/drawing/2010/main" val="0"/>
                         </a:ext>
                       </a:extLst>
                     </a:blip>
@@ -14803,7 +14812,7 @@
       <w:tblPr>
         <w:tblStyle w:val="TableGrid"/>
         <w:tblW w:w="0" w:type="auto"/>
-        <w:tblLook w:val="04A0"/>
+        <w:tblLook w:val="04A0" w:firstRow="1" w:lastRow="0" w:firstColumn="1" w:lastColumn="0" w:noHBand="0" w:noVBand="1"/>
       </w:tblPr>
       <w:tblGrid>
         <w:gridCol w:w="4390"/>
@@ -15624,7 +15633,14 @@
               <w:rPr>
                 <w:lang w:val="fr-CA"/>
               </w:rPr>
-              <w:t>Classe qui représente une zone d’intérêt d’un bassin</w:t>
+              <w:t xml:space="preserve">Classe qui représente une zone d’intérêt </w:t>
+            </w:r>
+            <w:r>
+              <w:rPr>
+                <w:lang w:val="fr-CA"/>
+              </w:rPr>
+              <w:lastRenderedPageBreak/>
+              <w:t>d’un bassin</w:t>
             </w:r>
           </w:p>
         </w:tc>
@@ -15645,6 +15661,7 @@
               <w:rPr>
                 <w:lang w:val="fr-CA"/>
               </w:rPr>
+              <w:lastRenderedPageBreak/>
               <w:t>Classe Cercle</w:t>
             </w:r>
           </w:p>
@@ -15732,14 +15749,7 @@
               <w:rPr>
                 <w:lang w:val="fr-CA"/>
               </w:rPr>
-              <w:t xml:space="preserve"> qui représente une zone d’intérêt en forme de </w:t>
-            </w:r>
-            <w:r>
-              <w:rPr>
-                <w:lang w:val="fr-CA"/>
-              </w:rPr>
-              <w:lastRenderedPageBreak/>
-              <w:t>rectangle.</w:t>
+              <w:t xml:space="preserve"> qui représente une zone d’intérêt en forme de rectangle.</w:t>
             </w:r>
           </w:p>
         </w:tc>
@@ -15760,7 +15770,6 @@
               <w:rPr>
                 <w:lang w:val="fr-CA"/>
               </w:rPr>
-              <w:lastRenderedPageBreak/>
               <w:t>Relation utilise</w:t>
             </w:r>
           </w:p>
@@ -15949,7 +15958,7 @@
       <w:tblPr>
         <w:tblStyle w:val="TableGrid"/>
         <w:tblW w:w="0" w:type="auto"/>
-        <w:tblLook w:val="04A0"/>
+        <w:tblLook w:val="04A0" w:firstRow="1" w:lastRow="0" w:firstColumn="1" w:lastColumn="0" w:noHBand="0" w:noVBand="1"/>
       </w:tblPr>
       <w:tblGrid>
         <w:gridCol w:w="4390"/>
@@ -16847,12 +16856,6 @@
           <w:lang w:val="fr-CA"/>
         </w:rPr>
       </w:pPr>
-      <w:r>
-        <w:rPr>
-          <w:lang w:val="fr-CA"/>
-        </w:rPr>
-        <w:br w:type="page"/>
-      </w:r>
     </w:p>
     <w:p>
       <w:pPr>
@@ -16865,7 +16868,6 @@
         <w:rPr>
           <w:lang w:val="fr-CA"/>
         </w:rPr>
-        <w:lastRenderedPageBreak/>
         <w:t>Documentation des interfaces</w:t>
       </w:r>
     </w:p>
@@ -16961,7 +16963,7 @@
       <w:tblPr>
         <w:tblStyle w:val="TableGrid"/>
         <w:tblW w:w="0" w:type="auto"/>
-        <w:tblLook w:val="04A0"/>
+        <w:tblLook w:val="04A0" w:firstRow="1" w:lastRow="0" w:firstColumn="1" w:lastColumn="0" w:noHBand="0" w:noVBand="1"/>
       </w:tblPr>
       <w:tblGrid>
         <w:gridCol w:w="4390"/>
@@ -17905,55 +17907,39 @@
     </w:p>
     <w:p>
       <w:pPr>
+        <w:pStyle w:val="Heading3"/>
+        <w:rPr>
+          <w:lang w:val="fr-CA"/>
+        </w:rPr>
+      </w:pPr>
+      <w:bookmarkStart w:id="29" w:name="_Toc384823855"/>
+      <w:r>
+        <w:rPr>
+          <w:lang w:val="fr-CA"/>
+        </w:rPr>
+        <w:lastRenderedPageBreak/>
+        <w:t>Vue modèle-vue-contrôleur (C&amp;C)</w:t>
+      </w:r>
+      <w:bookmarkEnd w:id="29"/>
+    </w:p>
+    <w:p>
+      <w:pPr>
+        <w:rPr>
+          <w:lang w:val="fr-CA"/>
+        </w:rPr>
+      </w:pPr>
+    </w:p>
+    <w:p>
+      <w:pPr>
         <w:jc w:val="left"/>
         <w:rPr>
           <w:lang w:val="fr-CA"/>
         </w:rPr>
       </w:pPr>
-    </w:p>
-    <w:p>
-      <w:pPr>
-        <w:jc w:val="left"/>
-        <w:rPr>
-          <w:lang w:val="fr-CA"/>
-        </w:rPr>
-      </w:pPr>
-    </w:p>
-    <w:p>
-      <w:pPr>
-        <w:pStyle w:val="Heading3"/>
-        <w:rPr>
-          <w:lang w:val="fr-CA"/>
-        </w:rPr>
-      </w:pPr>
-      <w:bookmarkStart w:id="29" w:name="_Toc384823855"/>
-      <w:r>
-        <w:rPr>
-          <w:lang w:val="fr-CA"/>
-        </w:rPr>
-        <w:t>Vue modèle-vue-contrôleur (C&amp;C)</w:t>
-      </w:r>
-      <w:bookmarkEnd w:id="29"/>
-    </w:p>
-    <w:p>
-      <w:pPr>
-        <w:rPr>
-          <w:lang w:val="fr-CA"/>
-        </w:rPr>
-      </w:pPr>
-    </w:p>
-    <w:p>
-      <w:pPr>
-        <w:jc w:val="left"/>
-        <w:rPr>
-          <w:lang w:val="fr-CA"/>
-        </w:rPr>
-      </w:pPr>
-      <w:r>
-        <w:rPr>
-          <w:lang w:val="fr-CA"/>
-        </w:rPr>
-        <w:lastRenderedPageBreak/>
+      <w:r>
+        <w:rPr>
+          <w:lang w:val="fr-CA"/>
+        </w:rPr>
         <w:t>Dans toute application de manipulation de données à partir d’une interface graphique, un facteur très important dans le choix des tactiques est de séparer les données de l’affichage de celle-ci. Étant donné que les données du « Mission Editor 2.0 » sont relativement bien définies, une architecture où la vue dépend des données et non vice-versa a été favorisée. Finalement, un dernier critère important est de pouvoir garder la vue synchronisée avec les données. Ainsi, un bassin est modifié, les changements devraient être reflétés par la vue.</w:t>
       </w:r>
     </w:p>
@@ -18060,7 +18046,7 @@
       <w:r>
         <w:rPr>
           <w:noProof/>
-          <w:lang w:val="en-CA" w:eastAsia="ja-JP" w:bidi="ar-SA"/>
+          <w:lang w:val="fr-CA" w:eastAsia="fr-CA" w:bidi="ar-SA"/>
         </w:rPr>
         <w:drawing>
           <wp:inline distT="0" distB="0" distL="0" distR="0">
@@ -18078,10 +18064,10 @@
                     <pic:cNvPicPr/>
                   </pic:nvPicPr>
                   <pic:blipFill>
-                    <a:blip r:embed="rId10" cstate="print">
+                    <a:blip r:embed="rId11" cstate="print">
                       <a:extLst>
                         <a:ext uri="{28A0092B-C50C-407E-A947-70E740481C1C}">
-                          <a14:useLocalDpi xmlns:a14="http://schemas.microsoft.com/office/drawing/2010/main" xmlns:wps="http://schemas.microsoft.com/office/word/2010/wordprocessingShape" xmlns:wpi="http://schemas.microsoft.com/office/word/2010/wordprocessingInk" xmlns:wpg="http://schemas.microsoft.com/office/word/2010/wordprocessingGroup" xmlns:w14="http://schemas.microsoft.com/office/word/2010/wordml" xmlns:w="http://schemas.openxmlformats.org/wordprocessingml/2006/main" xmlns:w10="urn:schemas-microsoft-com:office:word" xmlns:wp14="http://schemas.microsoft.com/office/word/2010/wordprocessingDrawing" xmlns:v="urn:schemas-microsoft-com:vml" xmlns:o="urn:schemas-microsoft-com:office:office" xmlns:mc="http://schemas.openxmlformats.org/markup-compatibility/2006" xmlns:wpc="http://schemas.microsoft.com/office/word/2010/wordprocessingCanvas" xmlns="" val="0"/>
+                          <a14:useLocalDpi xmlns:a14="http://schemas.microsoft.com/office/drawing/2010/main" val="0"/>
                         </a:ext>
                       </a:extLst>
                     </a:blip>
@@ -18744,6 +18730,7 @@
         <w:rPr>
           <w:lang w:val="fr-CA"/>
         </w:rPr>
+        <w:lastRenderedPageBreak/>
         <w:t>L’argument</w:t>
       </w:r>
       <w:r>
@@ -18815,7 +18802,6 @@
         <w:rPr>
           <w:lang w:val="fr-CA"/>
         </w:rPr>
-        <w:lastRenderedPageBreak/>
         <w:t>En cas de succès, une sous-mission est ajoutée à la mission.</w:t>
       </w:r>
     </w:p>
@@ -19328,6 +19314,7 @@
           <w:b/>
           <w:lang w:val="fr-CA"/>
         </w:rPr>
+        <w:lastRenderedPageBreak/>
         <w:t>Préconditions</w:t>
       </w:r>
     </w:p>
@@ -19412,7 +19399,6 @@
         <w:rPr>
           <w:lang w:val="fr-CA"/>
         </w:rPr>
-        <w:lastRenderedPageBreak/>
         <w:t>En cas de succès, un nouveau bassin est ajouté à la mission en cours d’édition.</w:t>
       </w:r>
     </w:p>
@@ -19895,6 +19881,7 @@
         <w:rPr>
           <w:lang w:val="fr-CA"/>
         </w:rPr>
+        <w:lastRenderedPageBreak/>
         <w:t xml:space="preserve">Valider la configuration de la mission en cours d’édition. </w:t>
       </w:r>
     </w:p>
@@ -19962,7 +19949,6 @@
         <w:rPr>
           <w:lang w:val="fr-CA"/>
         </w:rPr>
-        <w:lastRenderedPageBreak/>
         <w:t>Retourne une valeur booléenne indiquant si la configuration de la mission en cours d’édition est valide ou non.</w:t>
       </w:r>
     </w:p>
@@ -20382,7 +20368,7 @@
       <w:r>
         <w:rPr>
           <w:noProof/>
-          <w:lang w:val="en-CA" w:eastAsia="ja-JP" w:bidi="ar-SA"/>
+          <w:lang w:val="fr-CA" w:eastAsia="fr-CA" w:bidi="ar-SA"/>
         </w:rPr>
         <w:drawing>
           <wp:inline distT="0" distB="0" distL="0" distR="0">
@@ -20400,10 +20386,10 @@
                     <pic:cNvPicPr/>
                   </pic:nvPicPr>
                   <pic:blipFill>
-                    <a:blip r:embed="rId11" cstate="print">
+                    <a:blip r:embed="rId12" cstate="print">
                       <a:extLst>
                         <a:ext uri="{28A0092B-C50C-407E-A947-70E740481C1C}">
-                          <a14:useLocalDpi xmlns:a14="http://schemas.microsoft.com/office/drawing/2010/main" xmlns:wps="http://schemas.microsoft.com/office/word/2010/wordprocessingShape" xmlns:wpi="http://schemas.microsoft.com/office/word/2010/wordprocessingInk" xmlns:wpg="http://schemas.microsoft.com/office/word/2010/wordprocessingGroup" xmlns:w14="http://schemas.microsoft.com/office/word/2010/wordml" xmlns:w="http://schemas.openxmlformats.org/wordprocessingml/2006/main" xmlns:w10="urn:schemas-microsoft-com:office:word" xmlns:wp14="http://schemas.microsoft.com/office/word/2010/wordprocessingDrawing" xmlns:v="urn:schemas-microsoft-com:vml" xmlns:o="urn:schemas-microsoft-com:office:office" xmlns:mc="http://schemas.openxmlformats.org/markup-compatibility/2006" xmlns:wpc="http://schemas.microsoft.com/office/word/2010/wordprocessingCanvas" xmlns="" val="0"/>
+                          <a14:useLocalDpi xmlns:a14="http://schemas.microsoft.com/office/drawing/2010/main" val="0"/>
                         </a:ext>
                       </a:extLst>
                     </a:blip>
@@ -20750,7 +20736,7 @@
       <w:r>
         <w:rPr>
           <w:noProof/>
-          <w:lang w:val="en-CA" w:eastAsia="ja-JP" w:bidi="ar-SA"/>
+          <w:lang w:val="fr-CA" w:eastAsia="fr-CA" w:bidi="ar-SA"/>
         </w:rPr>
         <w:drawing>
           <wp:inline distT="0" distB="0" distL="0" distR="0">
@@ -20768,10 +20754,10 @@
                     <pic:cNvPicPr/>
                   </pic:nvPicPr>
                   <pic:blipFill>
-                    <a:blip r:embed="rId12" cstate="print">
+                    <a:blip r:embed="rId13" cstate="print">
                       <a:extLst>
                         <a:ext uri="{28A0092B-C50C-407E-A947-70E740481C1C}">
-                          <a14:useLocalDpi xmlns:a14="http://schemas.microsoft.com/office/drawing/2010/main" xmlns:wps="http://schemas.microsoft.com/office/word/2010/wordprocessingShape" xmlns:wpi="http://schemas.microsoft.com/office/word/2010/wordprocessingInk" xmlns:wpg="http://schemas.microsoft.com/office/word/2010/wordprocessingGroup" xmlns:w14="http://schemas.microsoft.com/office/word/2010/wordml" xmlns:w="http://schemas.openxmlformats.org/wordprocessingml/2006/main" xmlns:w10="urn:schemas-microsoft-com:office:word" xmlns:wp14="http://schemas.microsoft.com/office/word/2010/wordprocessingDrawing" xmlns:v="urn:schemas-microsoft-com:vml" xmlns:o="urn:schemas-microsoft-com:office:office" xmlns:mc="http://schemas.openxmlformats.org/markup-compatibility/2006" xmlns:wpc="http://schemas.microsoft.com/office/word/2010/wordprocessingCanvas" xmlns="" val="0"/>
+                          <a14:useLocalDpi xmlns:a14="http://schemas.microsoft.com/office/drawing/2010/main" val="0"/>
                         </a:ext>
                       </a:extLst>
                     </a:blip>
@@ -21270,6 +21256,7 @@
         <w:rPr>
           <w:lang w:val="fr-CA"/>
         </w:rPr>
+        <w:lastRenderedPageBreak/>
         <w:t xml:space="preserve">Cette interface se nomme </w:t>
       </w:r>
       <w:proofErr w:type="spellStart"/>
@@ -21300,7 +21287,6 @@
           <w:b/>
           <w:lang w:val="fr-CA"/>
         </w:rPr>
-        <w:lastRenderedPageBreak/>
         <w:t>Ressources</w:t>
       </w:r>
     </w:p>
@@ -21550,6 +21536,7 @@
         <w:rPr>
           <w:lang w:val="fr-CA"/>
         </w:rPr>
+        <w:lastRenderedPageBreak/>
         <w:t>Diagramme de contexte</w:t>
       </w:r>
     </w:p>
@@ -21563,7 +21550,7 @@
       <w:r>
         <w:rPr>
           <w:noProof/>
-          <w:lang w:val="en-CA" w:eastAsia="ja-JP" w:bidi="ar-SA"/>
+          <w:lang w:val="fr-CA" w:eastAsia="fr-CA" w:bidi="ar-SA"/>
         </w:rPr>
         <w:drawing>
           <wp:inline distT="0" distB="0" distL="0" distR="0">
@@ -21583,10 +21570,10 @@
                     </pic:cNvPicPr>
                   </pic:nvPicPr>
                   <pic:blipFill>
-                    <a:blip r:embed="rId13" cstate="print">
+                    <a:blip r:embed="rId14" cstate="print">
                       <a:extLst>
                         <a:ext uri="{28A0092B-C50C-407E-A947-70E740481C1C}">
-                          <a14:useLocalDpi xmlns:a14="http://schemas.microsoft.com/office/drawing/2010/main" xmlns:wps="http://schemas.microsoft.com/office/word/2010/wordprocessingShape" xmlns:wpi="http://schemas.microsoft.com/office/word/2010/wordprocessingInk" xmlns:wpg="http://schemas.microsoft.com/office/word/2010/wordprocessingGroup" xmlns:w14="http://schemas.microsoft.com/office/word/2010/wordml" xmlns:w="http://schemas.openxmlformats.org/wordprocessingml/2006/main" xmlns:w10="urn:schemas-microsoft-com:office:word" xmlns:wp14="http://schemas.microsoft.com/office/word/2010/wordprocessingDrawing" xmlns:v="urn:schemas-microsoft-com:vml" xmlns:o="urn:schemas-microsoft-com:office:office" xmlns:mc="http://schemas.openxmlformats.org/markup-compatibility/2006" xmlns:wpc="http://schemas.microsoft.com/office/word/2010/wordprocessingCanvas" xmlns="" val="0"/>
+                          <a14:useLocalDpi xmlns:a14="http://schemas.microsoft.com/office/drawing/2010/main" val="0"/>
                         </a:ext>
                       </a:extLst>
                     </a:blip>
@@ -21627,7 +21614,6 @@
         <w:rPr>
           <w:lang w:val="fr-CA"/>
         </w:rPr>
-        <w:lastRenderedPageBreak/>
         <w:t>Variability</w:t>
       </w:r>
       <w:proofErr w:type="spellEnd"/>
@@ -21975,7 +21961,7 @@
       <w:r>
         <w:rPr>
           <w:noProof/>
-          <w:lang w:val="en-CA" w:eastAsia="ja-JP" w:bidi="ar-SA"/>
+          <w:lang w:val="fr-CA" w:eastAsia="fr-CA" w:bidi="ar-SA"/>
         </w:rPr>
         <w:drawing>
           <wp:inline distT="0" distB="0" distL="0" distR="0">
@@ -21995,7 +21981,7 @@
                     </pic:cNvPicPr>
                   </pic:nvPicPr>
                   <pic:blipFill>
-                    <a:blip r:embed="rId14" cstate="print"/>
+                    <a:blip r:embed="rId15" cstate="print"/>
                     <a:srcRect/>
                     <a:stretch>
                       <a:fillRect/>
@@ -22111,13 +22097,13 @@
       <w:tblPr>
         <w:tblStyle w:val="TableGrid"/>
         <w:tblW w:w="0" w:type="auto"/>
-        <w:tblLook w:val="04A0"/>
+        <w:tblLook w:val="04A0" w:firstRow="1" w:lastRow="0" w:firstColumn="1" w:lastColumn="0" w:noHBand="0" w:noVBand="1"/>
       </w:tblPr>
       <w:tblGrid>
         <w:gridCol w:w="3936"/>
         <w:gridCol w:w="1417"/>
         <w:gridCol w:w="2126"/>
-        <w:gridCol w:w="1377"/>
+        <w:gridCol w:w="1430"/>
       </w:tblGrid>
       <w:tr>
         <w:tc>
@@ -22553,13 +22539,13 @@
       <w:tblPr>
         <w:tblStyle w:val="TableGrid"/>
         <w:tblW w:w="0" w:type="auto"/>
-        <w:tblLook w:val="04A0"/>
+        <w:tblLook w:val="04A0" w:firstRow="1" w:lastRow="0" w:firstColumn="1" w:lastColumn="0" w:noHBand="0" w:noVBand="1"/>
       </w:tblPr>
       <w:tblGrid>
         <w:gridCol w:w="3936"/>
         <w:gridCol w:w="1417"/>
         <w:gridCol w:w="2126"/>
-        <w:gridCol w:w="1377"/>
+        <w:gridCol w:w="1430"/>
       </w:tblGrid>
       <w:tr>
         <w:tc>
@@ -23041,13 +23027,13 @@
       <w:tblPr>
         <w:tblStyle w:val="TableGrid"/>
         <w:tblW w:w="0" w:type="auto"/>
-        <w:tblLook w:val="04A0"/>
+        <w:tblLook w:val="04A0" w:firstRow="1" w:lastRow="0" w:firstColumn="1" w:lastColumn="0" w:noHBand="0" w:noVBand="1"/>
       </w:tblPr>
       <w:tblGrid>
         <w:gridCol w:w="3936"/>
         <w:gridCol w:w="1417"/>
         <w:gridCol w:w="2126"/>
-        <w:gridCol w:w="1377"/>
+        <w:gridCol w:w="1430"/>
       </w:tblGrid>
       <w:tr>
         <w:tc>
@@ -23121,6 +23107,7 @@
               <w:rPr>
                 <w:b/>
               </w:rPr>
+              <w:lastRenderedPageBreak/>
               <w:t>Environnement</w:t>
             </w:r>
             <w:proofErr w:type="spellEnd"/>
@@ -23501,14 +23488,7 @@
               <w:rPr>
                 <w:lang w:val="fr-CA"/>
               </w:rPr>
-              <w:t xml:space="preserve"> de l’application en prenant soin de libérer les ressources </w:t>
-            </w:r>
-            <w:r>
-              <w:rPr>
-                <w:lang w:val="fr-CA"/>
-              </w:rPr>
-              <w:lastRenderedPageBreak/>
-              <w:t>allouées.</w:t>
+              <w:t xml:space="preserve"> de l’application en prenant soin de libérer les ressources allouées.</w:t>
             </w:r>
           </w:p>
           <w:p>
@@ -23545,7 +23525,6 @@
         <w:rPr>
           <w:lang w:val="fr-CA"/>
         </w:rPr>
-        <w:lastRenderedPageBreak/>
         <w:t xml:space="preserve">Analyse de </w:t>
       </w:r>
       <w:r>
@@ -23560,13 +23539,13 @@
       <w:tblPr>
         <w:tblStyle w:val="TableGrid"/>
         <w:tblW w:w="0" w:type="auto"/>
-        <w:tblLook w:val="04A0"/>
+        <w:tblLook w:val="04A0" w:firstRow="1" w:lastRow="0" w:firstColumn="1" w:lastColumn="0" w:noHBand="0" w:noVBand="1"/>
       </w:tblPr>
       <w:tblGrid>
         <w:gridCol w:w="3936"/>
         <w:gridCol w:w="1417"/>
         <w:gridCol w:w="2126"/>
-        <w:gridCol w:w="1377"/>
+        <w:gridCol w:w="1430"/>
       </w:tblGrid>
       <w:tr>
         <w:tc>
@@ -23605,8 +23584,6 @@
               </w:rPr>
               <w:t>L’utilisateur essaie</w:t>
             </w:r>
-            <w:bookmarkStart w:id="48" w:name="_GoBack"/>
-            <w:bookmarkEnd w:id="48"/>
             <w:r>
               <w:rPr>
                 <w:lang w:val="fr-CA"/>
@@ -24061,26 +24038,26 @@
           <w:lang w:val="fr-CA"/>
         </w:rPr>
       </w:pPr>
-      <w:bookmarkStart w:id="49" w:name="_Toc384823868"/>
+      <w:bookmarkStart w:id="48" w:name="_Toc384823868"/>
       <w:r>
         <w:rPr>
           <w:lang w:val="fr-CA"/>
         </w:rPr>
         <w:t>Analyse de S10</w:t>
       </w:r>
-      <w:bookmarkEnd w:id="49"/>
+      <w:bookmarkEnd w:id="48"/>
     </w:p>
     <w:tbl>
       <w:tblPr>
         <w:tblStyle w:val="TableGrid"/>
         <w:tblW w:w="0" w:type="auto"/>
-        <w:tblLook w:val="04A0"/>
+        <w:tblLook w:val="04A0" w:firstRow="1" w:lastRow="0" w:firstColumn="1" w:lastColumn="0" w:noHBand="0" w:noVBand="1"/>
       </w:tblPr>
       <w:tblGrid>
         <w:gridCol w:w="3936"/>
         <w:gridCol w:w="1417"/>
         <w:gridCol w:w="2126"/>
-        <w:gridCol w:w="1377"/>
+        <w:gridCol w:w="1430"/>
       </w:tblGrid>
       <w:tr>
         <w:tc>
@@ -24418,7 +24395,14 @@
               <w:rPr>
                 <w:lang w:val="fr-CA"/>
               </w:rPr>
-              <w:t>En utilisant un gestionnaire d’exception qui affiche les détails de l’erreur dans une boîte de dialogue, l’utilisateur a un retour sur l’erreur qui vient de se produire et peut donc prendre une décision informé pour la corriger.</w:t>
+              <w:t xml:space="preserve">En utilisant un gestionnaire d’exception qui affiche les détails de l’erreur dans une boîte de dialogue, l’utilisateur a un retour sur l’erreur qui vient de se produire et </w:t>
+            </w:r>
+            <w:r>
+              <w:rPr>
+                <w:lang w:val="fr-CA"/>
+              </w:rPr>
+              <w:lastRenderedPageBreak/>
+              <w:t>peut donc prendre une décision informé pour la corriger.</w:t>
             </w:r>
           </w:p>
           <w:p>
@@ -24450,11 +24434,12 @@
           <w:lang w:val="fr-CA"/>
         </w:rPr>
       </w:pPr>
-      <w:bookmarkStart w:id="50" w:name="_Toc384823869"/>
-      <w:r>
-        <w:rPr>
-          <w:lang w:val="fr-CA"/>
-        </w:rPr>
+      <w:bookmarkStart w:id="49" w:name="_Toc384823869"/>
+      <w:r>
+        <w:rPr>
+          <w:lang w:val="fr-CA"/>
+        </w:rPr>
+        <w:lastRenderedPageBreak/>
         <w:t>Analyse de S</w:t>
       </w:r>
       <w:r>
@@ -24463,19 +24448,19 @@
         </w:rPr>
         <w:t>14</w:t>
       </w:r>
-      <w:bookmarkEnd w:id="50"/>
+      <w:bookmarkEnd w:id="49"/>
     </w:p>
     <w:tbl>
       <w:tblPr>
         <w:tblStyle w:val="TableGrid"/>
         <w:tblW w:w="0" w:type="auto"/>
-        <w:tblLook w:val="04A0"/>
+        <w:tblLook w:val="04A0" w:firstRow="1" w:lastRow="0" w:firstColumn="1" w:lastColumn="0" w:noHBand="0" w:noVBand="1"/>
       </w:tblPr>
       <w:tblGrid>
         <w:gridCol w:w="3936"/>
         <w:gridCol w:w="1417"/>
         <w:gridCol w:w="2126"/>
-        <w:gridCol w:w="1377"/>
+        <w:gridCol w:w="1430"/>
       </w:tblGrid>
       <w:tr>
         <w:tc>
@@ -24910,7 +24895,6 @@
               <w:rPr>
                 <w:lang w:val="fr-CA"/>
               </w:rPr>
-              <w:lastRenderedPageBreak/>
               <w:t xml:space="preserve">Les sous-missions doivent être extraite à partir d’une librairie JAR ou d’un dossier avec l’ensemble des class Java représentant les sous-missions. Isoler cette logique dans un module permet de </w:t>
             </w:r>
             <w:r>
@@ -24963,21 +24947,20 @@
           <w:lang w:val="fr-CA"/>
         </w:rPr>
       </w:pPr>
-      <w:bookmarkStart w:id="51" w:name="_Toc384823870"/>
-      <w:r>
-        <w:rPr>
-          <w:lang w:val="fr-CA"/>
-        </w:rPr>
-        <w:lastRenderedPageBreak/>
+      <w:bookmarkStart w:id="50" w:name="_Toc384823870"/>
+      <w:r>
+        <w:rPr>
+          <w:lang w:val="fr-CA"/>
+        </w:rPr>
         <w:t>Risques</w:t>
       </w:r>
-      <w:bookmarkEnd w:id="51"/>
+      <w:bookmarkEnd w:id="50"/>
     </w:p>
     <w:tbl>
       <w:tblPr>
         <w:tblStyle w:val="TableGrid"/>
         <w:tblW w:w="0" w:type="auto"/>
-        <w:tblLook w:val="04A0"/>
+        <w:tblLook w:val="04A0" w:firstRow="1" w:lastRow="0" w:firstColumn="1" w:lastColumn="0" w:noHBand="0" w:noVBand="1"/>
       </w:tblPr>
       <w:tblGrid>
         <w:gridCol w:w="817"/>
@@ -25313,20 +25296,20 @@
           <w:lang w:val="fr-CA"/>
         </w:rPr>
       </w:pPr>
-      <w:bookmarkStart w:id="52" w:name="_Toc384823871"/>
+      <w:bookmarkStart w:id="51" w:name="_Toc384823871"/>
       <w:r>
         <w:rPr>
           <w:lang w:val="fr-CA"/>
         </w:rPr>
         <w:t>Non-risques</w:t>
       </w:r>
-      <w:bookmarkEnd w:id="52"/>
+      <w:bookmarkEnd w:id="51"/>
     </w:p>
     <w:tbl>
       <w:tblPr>
         <w:tblStyle w:val="TableGrid"/>
         <w:tblW w:w="0" w:type="auto"/>
-        <w:tblLook w:val="04A0"/>
+        <w:tblLook w:val="04A0" w:firstRow="1" w:lastRow="0" w:firstColumn="1" w:lastColumn="0" w:noHBand="0" w:noVBand="1"/>
       </w:tblPr>
       <w:tblGrid>
         <w:gridCol w:w="817"/>
@@ -25462,6 +25445,7 @@
               <w:rPr>
                 <w:lang w:val="fr-CA"/>
               </w:rPr>
+              <w:lastRenderedPageBreak/>
               <w:t>NR04</w:t>
             </w:r>
           </w:p>
@@ -25542,16 +25526,14 @@
               <w:rPr>
                 <w:lang w:val="fr-CA"/>
               </w:rPr>
-              <w:t xml:space="preserve">Chaque action peut être </w:t>
-            </w:r>
-            <w:proofErr w:type="gramStart"/>
-            <w:r>
-              <w:rPr>
-                <w:lang w:val="fr-CA"/>
-              </w:rPr>
-              <w:t>représenter</w:t>
-            </w:r>
-            <w:proofErr w:type="gramEnd"/>
+              <w:t>Cha</w:t>
+            </w:r>
+            <w:r>
+              <w:rPr>
+                <w:lang w:val="fr-CA"/>
+              </w:rPr>
+              <w:t>que action peut être représentée</w:t>
+            </w:r>
             <w:r>
               <w:rPr>
                 <w:lang w:val="fr-CA"/>
@@ -25569,20 +25551,20 @@
           <w:lang w:val="fr-CA"/>
         </w:rPr>
       </w:pPr>
-      <w:bookmarkStart w:id="53" w:name="_Toc384823872"/>
+      <w:bookmarkStart w:id="52" w:name="_Toc384823872"/>
       <w:r>
         <w:rPr>
           <w:lang w:val="fr-CA"/>
         </w:rPr>
         <w:t>Point de sensibilité</w:t>
       </w:r>
-      <w:bookmarkEnd w:id="53"/>
+      <w:bookmarkEnd w:id="52"/>
     </w:p>
     <w:tbl>
       <w:tblPr>
         <w:tblStyle w:val="TableGrid"/>
         <w:tblW w:w="0" w:type="auto"/>
-        <w:tblLook w:val="04A0"/>
+        <w:tblLook w:val="04A0" w:firstRow="1" w:lastRow="0" w:firstColumn="1" w:lastColumn="0" w:noHBand="0" w:noVBand="1"/>
       </w:tblPr>
       <w:tblGrid>
         <w:gridCol w:w="817"/>
@@ -25988,20 +25970,20 @@
           <w:lang w:val="fr-CA"/>
         </w:rPr>
       </w:pPr>
-      <w:bookmarkStart w:id="54" w:name="_Toc384823873"/>
+      <w:bookmarkStart w:id="53" w:name="_Toc384823873"/>
       <w:r>
         <w:rPr>
           <w:lang w:val="fr-CA"/>
         </w:rPr>
         <w:t>Compromis</w:t>
       </w:r>
-      <w:bookmarkEnd w:id="54"/>
+      <w:bookmarkEnd w:id="53"/>
     </w:p>
     <w:tbl>
       <w:tblPr>
         <w:tblStyle w:val="TableGrid"/>
         <w:tblW w:w="0" w:type="auto"/>
-        <w:tblLook w:val="04A0"/>
+        <w:tblLook w:val="04A0" w:firstRow="1" w:lastRow="0" w:firstColumn="1" w:lastColumn="0" w:noHBand="0" w:noVBand="1"/>
       </w:tblPr>
       <w:tblGrid>
         <w:gridCol w:w="817"/>
@@ -26040,14 +26022,7 @@
               <w:rPr>
                 <w:lang w:val="fr-CA"/>
               </w:rPr>
-              <w:t xml:space="preserve">Si une panne survient lors de l’enregistrement il est possible que cet enregistrement soit </w:t>
-            </w:r>
-            <w:r>
-              <w:rPr>
-                <w:lang w:val="fr-CA"/>
-              </w:rPr>
-              <w:lastRenderedPageBreak/>
-              <w:t>corrompus ou incomplet. L’alternative proposée est de garder plusieurs sauvegardes, ainsi il est possible de restaurer la sauvegarde la plus récente fonctionnelle. Par contre cela peut résulter en plusieurs sauvegardes. Il est donc nécessaire de trouver le bon nombre de sauvegarde garder optimal par rapport au risque de perdre toute les sauvegarde.</w:t>
+              <w:t>Si une panne survient lors de l’enregistrement il est possible que cet enregistrement soit corrompus ou incomplet. L’alternative proposée est de garder plusieurs sauvegardes, ainsi il est possible de restaurer la sauvegarde la plus récente fonctionnelle. Par contre cela peut résulter en plusieurs sauvegardes. Il est donc nécessaire de trouver le bon nombre de sauvegarde garder optimal par rapport au risque de perdre toute les sauvegarde.</w:t>
             </w:r>
           </w:p>
         </w:tc>
@@ -26067,7 +26042,6 @@
               <w:rPr>
                 <w:lang w:val="fr-CA"/>
               </w:rPr>
-              <w:lastRenderedPageBreak/>
               <w:t>C02</w:t>
             </w:r>
           </w:p>
@@ -26200,7 +26174,14 @@
               <w:rPr>
                 <w:lang w:val="fr-CA"/>
               </w:rPr>
-              <w:t>Étant donnée la taille limité en mémoire, il est impossible de garder une infinité d’état du système afin de revenir en arrière. Il est donc nécessaire de déterminé un nombre raisonnable d’état garder en mémoire permettant ainsi de pouvoir annuler autant d’action que d’état garder en mémoire.</w:t>
+              <w:t xml:space="preserve">Étant donnée la taille limité en mémoire, il est impossible de garder une infinité d’état du système afin de revenir en arrière. Il est donc nécessaire de déterminé un nombre raisonnable d’état garder en mémoire permettant ainsi de pouvoir </w:t>
+            </w:r>
+            <w:r>
+              <w:rPr>
+                <w:lang w:val="fr-CA"/>
+              </w:rPr>
+              <w:lastRenderedPageBreak/>
+              <w:t>annuler autant d’action que d’état garder en mémoire.</w:t>
             </w:r>
           </w:p>
         </w:tc>
@@ -26220,26 +26201,65 @@
           <w:lang w:val="fr-CA"/>
         </w:rPr>
       </w:pPr>
-      <w:r>
-        <w:rPr>
-          <w:lang w:val="fr-CA"/>
-        </w:rPr>
-        <w:br w:type="column"/>
-      </w:r>
-      <w:bookmarkStart w:id="55" w:name="_Toc384823874"/>
-      <w:r>
-        <w:rPr>
-          <w:lang w:val="fr-CA"/>
-        </w:rPr>
-        <w:lastRenderedPageBreak/>
+      <w:bookmarkStart w:id="54" w:name="_Toc384823874"/>
+      <w:r>
+        <w:rPr>
+          <w:lang w:val="fr-CA"/>
+        </w:rPr>
         <w:t>Conclusion</w:t>
       </w:r>
+      <w:bookmarkEnd w:id="54"/>
+    </w:p>
+    <w:p>
+      <w:pPr>
+        <w:rPr>
+          <w:lang w:val="fr-CA"/>
+        </w:rPr>
+      </w:pPr>
+    </w:p>
+    <w:p>
+      <w:pPr>
+        <w:rPr>
+          <w:lang w:val="fr-CA"/>
+        </w:rPr>
+      </w:pPr>
+      <w:r>
+        <w:rPr>
+          <w:lang w:val="fr-CA"/>
+        </w:rPr>
+        <w:t xml:space="preserve">Pour conclure, </w:t>
+      </w:r>
+      <w:r>
+        <w:rPr>
+          <w:lang w:val="fr-CA"/>
+        </w:rPr>
+        <w:t>notre documentation se décline en trois vues. La vue de type module, qui est composée du style architectural utilise et décomposition modulaire</w:t>
+      </w:r>
+      <w:r>
+        <w:rPr>
+          <w:lang w:val="fr-CA"/>
+        </w:rPr>
+        <w:t>,</w:t>
+      </w:r>
+      <w:r>
+        <w:rPr>
+          <w:lang w:val="fr-CA"/>
+        </w:rPr>
+        <w:t xml:space="preserve"> permettra surtout de rencontrer les attributs de qualité relatifs à la modificabilité. La deuxième vue de type composant et connecteur, qui représente le patron d’architecture logiciel MVC, contribuera surtout  à rencontrer les attributs de qualité en lien avec la convivialité. La troisième vue de type affectation de notre documentation sert à représenter l’environnement de notre système durant le déploiement. </w:t>
+      </w:r>
+      <w:r>
+        <w:rPr>
+          <w:lang w:val="fr-CA"/>
+        </w:rPr>
+        <w:t xml:space="preserve">Quant à notre analyse ATAM, les scénarios de qualité à analyser ont été choisis en fonction du niveau de priorité de ces scénarios, soit des scénarios de qualité liés à la convivialité et à la disponibilité. </w:t>
+      </w:r>
+      <w:bookmarkStart w:id="55" w:name="_GoBack"/>
       <w:bookmarkEnd w:id="55"/>
     </w:p>
     <w:sectPr>
-      <w:footerReference w:type="default" r:id="rId15"/>
+      <w:footerReference w:type="default" r:id="rId16"/>
       <w:pgSz w:w="12240" w:h="15840"/>
-      <w:pgMar w:top="993" w:right="1800" w:bottom="993" w:left="1800" w:header="708" w:footer="708" w:gutter="0"/>
+      <w:pgMar w:top="1418" w:right="1418" w:bottom="1418" w:left="1418" w:header="709" w:footer="709" w:gutter="0"/>
       <w:cols w:space="708"/>
       <w:docGrid w:linePitch="360"/>
     </w:sectPr>
@@ -26248,7 +26268,7 @@
 </file>
 
 <file path=word/endnotes.xml><?xml version="1.0" encoding="utf-8"?>
-<w:endnotes xmlns:ve="http://schemas.openxmlformats.org/markup-compatibility/2006" xmlns:o="urn:schemas-microsoft-com:office:office" xmlns:r="http://schemas.openxmlformats.org/officeDocument/2006/relationships" xmlns:m="http://schemas.openxmlformats.org/officeDocument/2006/math" xmlns:v="urn:schemas-microsoft-com:vml" xmlns:wp="http://schemas.openxmlformats.org/drawingml/2006/wordprocessingDrawing" xmlns:w10="urn:schemas-microsoft-com:office:word" xmlns:w="http://schemas.openxmlformats.org/wordprocessingml/2006/main" xmlns:wne="http://schemas.microsoft.com/office/word/2006/wordml">
+<w:endnotes xmlns:wpc="http://schemas.microsoft.com/office/word/2010/wordprocessingCanvas" xmlns:mc="http://schemas.openxmlformats.org/markup-compatibility/2006" xmlns:o="urn:schemas-microsoft-com:office:office" xmlns:r="http://schemas.openxmlformats.org/officeDocument/2006/relationships" xmlns:m="http://schemas.openxmlformats.org/officeDocument/2006/math" xmlns:v="urn:schemas-microsoft-com:vml" xmlns:wp14="http://schemas.microsoft.com/office/word/2010/wordprocessingDrawing" xmlns:wp="http://schemas.openxmlformats.org/drawingml/2006/wordprocessingDrawing" xmlns:w10="urn:schemas-microsoft-com:office:word" xmlns:w="http://schemas.openxmlformats.org/wordprocessingml/2006/main" xmlns:w14="http://schemas.microsoft.com/office/word/2010/wordml" xmlns:wpg="http://schemas.microsoft.com/office/word/2010/wordprocessingGroup" xmlns:wpi="http://schemas.microsoft.com/office/word/2010/wordprocessingInk" xmlns:wne="http://schemas.microsoft.com/office/word/2006/wordml" xmlns:wps="http://schemas.microsoft.com/office/word/2010/wordprocessingShape" mc:Ignorable="w14 wp14">
   <w:endnote w:type="separator" w:id="-1">
     <w:p>
       <w:pPr>
@@ -26273,7 +26293,7 @@
 </file>
 
 <file path=word/footer1.xml><?xml version="1.0" encoding="utf-8"?>
-<w:ftr xmlns:ve="http://schemas.openxmlformats.org/markup-compatibility/2006" xmlns:o="urn:schemas-microsoft-com:office:office" xmlns:r="http://schemas.openxmlformats.org/officeDocument/2006/relationships" xmlns:m="http://schemas.openxmlformats.org/officeDocument/2006/math" xmlns:v="urn:schemas-microsoft-com:vml" xmlns:wp="http://schemas.openxmlformats.org/drawingml/2006/wordprocessingDrawing" xmlns:w10="urn:schemas-microsoft-com:office:word" xmlns:w="http://schemas.openxmlformats.org/wordprocessingml/2006/main" xmlns:wne="http://schemas.microsoft.com/office/word/2006/wordml">
+<w:ftr xmlns:wpc="http://schemas.microsoft.com/office/word/2010/wordprocessingCanvas" xmlns:mc="http://schemas.openxmlformats.org/markup-compatibility/2006" xmlns:o="urn:schemas-microsoft-com:office:office" xmlns:r="http://schemas.openxmlformats.org/officeDocument/2006/relationships" xmlns:m="http://schemas.openxmlformats.org/officeDocument/2006/math" xmlns:v="urn:schemas-microsoft-com:vml" xmlns:wp14="http://schemas.microsoft.com/office/word/2010/wordprocessingDrawing" xmlns:wp="http://schemas.openxmlformats.org/drawingml/2006/wordprocessingDrawing" xmlns:w10="urn:schemas-microsoft-com:office:word" xmlns:w="http://schemas.openxmlformats.org/wordprocessingml/2006/main" xmlns:w14="http://schemas.microsoft.com/office/word/2010/wordml" xmlns:wpg="http://schemas.microsoft.com/office/word/2010/wordprocessingGroup" xmlns:wpi="http://schemas.microsoft.com/office/word/2010/wordprocessingInk" xmlns:wne="http://schemas.microsoft.com/office/word/2006/wordml" xmlns:wps="http://schemas.microsoft.com/office/word/2010/wordprocessingShape" mc:Ignorable="w14 wp14">
   <w:sdt>
     <w:sdtPr>
       <w:id w:val="1106393385"/>
@@ -26306,7 +26326,7 @@
           <w:rPr>
             <w:noProof/>
           </w:rPr>
-          <w:t>40</w:t>
+          <w:t>39</w:t>
         </w:r>
         <w:r>
           <w:rPr>
@@ -26326,7 +26346,7 @@
 </file>
 
 <file path=word/footnotes.xml><?xml version="1.0" encoding="utf-8"?>
-<w:footnotes xmlns:ve="http://schemas.openxmlformats.org/markup-compatibility/2006" xmlns:o="urn:schemas-microsoft-com:office:office" xmlns:r="http://schemas.openxmlformats.org/officeDocument/2006/relationships" xmlns:m="http://schemas.openxmlformats.org/officeDocument/2006/math" xmlns:v="urn:schemas-microsoft-com:vml" xmlns:wp="http://schemas.openxmlformats.org/drawingml/2006/wordprocessingDrawing" xmlns:w10="urn:schemas-microsoft-com:office:word" xmlns:w="http://schemas.openxmlformats.org/wordprocessingml/2006/main" xmlns:wne="http://schemas.microsoft.com/office/word/2006/wordml">
+<w:footnotes xmlns:wpc="http://schemas.microsoft.com/office/word/2010/wordprocessingCanvas" xmlns:mc="http://schemas.openxmlformats.org/markup-compatibility/2006" xmlns:o="urn:schemas-microsoft-com:office:office" xmlns:r="http://schemas.openxmlformats.org/officeDocument/2006/relationships" xmlns:m="http://schemas.openxmlformats.org/officeDocument/2006/math" xmlns:v="urn:schemas-microsoft-com:vml" xmlns:wp14="http://schemas.microsoft.com/office/word/2010/wordprocessingDrawing" xmlns:wp="http://schemas.openxmlformats.org/drawingml/2006/wordprocessingDrawing" xmlns:w10="urn:schemas-microsoft-com:office:word" xmlns:w="http://schemas.openxmlformats.org/wordprocessingml/2006/main" xmlns:w14="http://schemas.microsoft.com/office/word/2010/wordml" xmlns:wpg="http://schemas.microsoft.com/office/word/2010/wordprocessingGroup" xmlns:wpi="http://schemas.microsoft.com/office/word/2010/wordprocessingInk" xmlns:wne="http://schemas.microsoft.com/office/word/2006/wordml" xmlns:wps="http://schemas.microsoft.com/office/word/2010/wordprocessingShape" mc:Ignorable="w14 wp14">
   <w:footnote w:type="separator" w:id="-1">
     <w:p>
       <w:pPr>
@@ -26351,7 +26371,7 @@
 </file>
 
 <file path=word/numbering.xml><?xml version="1.0" encoding="utf-8"?>
-<w:numbering xmlns:ve="http://schemas.openxmlformats.org/markup-compatibility/2006" xmlns:o="urn:schemas-microsoft-com:office:office" xmlns:r="http://schemas.openxmlformats.org/officeDocument/2006/relationships" xmlns:m="http://schemas.openxmlformats.org/officeDocument/2006/math" xmlns:v="urn:schemas-microsoft-com:vml" xmlns:wp="http://schemas.openxmlformats.org/drawingml/2006/wordprocessingDrawing" xmlns:w10="urn:schemas-microsoft-com:office:word" xmlns:w="http://schemas.openxmlformats.org/wordprocessingml/2006/main" xmlns:wne="http://schemas.microsoft.com/office/word/2006/wordml">
+<w:numbering xmlns:wpc="http://schemas.microsoft.com/office/word/2010/wordprocessingCanvas" xmlns:mc="http://schemas.openxmlformats.org/markup-compatibility/2006" xmlns:o="urn:schemas-microsoft-com:office:office" xmlns:r="http://schemas.openxmlformats.org/officeDocument/2006/relationships" xmlns:m="http://schemas.openxmlformats.org/officeDocument/2006/math" xmlns:v="urn:schemas-microsoft-com:vml" xmlns:wp14="http://schemas.microsoft.com/office/word/2010/wordprocessingDrawing" xmlns:wp="http://schemas.openxmlformats.org/drawingml/2006/wordprocessingDrawing" xmlns:w10="urn:schemas-microsoft-com:office:word" xmlns:w="http://schemas.openxmlformats.org/wordprocessingml/2006/main" xmlns:w14="http://schemas.microsoft.com/office/word/2010/wordml" xmlns:wpg="http://schemas.microsoft.com/office/word/2010/wordprocessingGroup" xmlns:wpi="http://schemas.microsoft.com/office/word/2010/wordprocessingInk" xmlns:wne="http://schemas.microsoft.com/office/word/2006/wordml" xmlns:wps="http://schemas.microsoft.com/office/word/2010/wordprocessingShape" mc:Ignorable="w14 wp14">
   <w:abstractNum w:abstractNumId="0">
     <w:nsid w:val="03EA57DC"/>
     <w:multiLevelType w:val="hybridMultilevel"/>
@@ -28102,807 +28122,7 @@
 </file>
 
 <file path=word/styles.xml><?xml version="1.0" encoding="utf-8"?>
-<w:styles xmlns:r="http://schemas.openxmlformats.org/officeDocument/2006/relationships" xmlns:w="http://schemas.openxmlformats.org/wordprocessingml/2006/main">
-  <w:docDefaults>
-    <w:rPrDefault>
-      <w:rPr>
-        <w:rFonts w:asciiTheme="minorHAnsi" w:eastAsiaTheme="minorEastAsia" w:hAnsiTheme="minorHAnsi" w:cstheme="minorBidi"/>
-        <w:sz w:val="22"/>
-        <w:szCs w:val="22"/>
-        <w:lang w:val="fr-CA" w:eastAsia="en-US" w:bidi="ar-SA"/>
-      </w:rPr>
-    </w:rPrDefault>
-    <w:pPrDefault>
-      <w:pPr>
-        <w:spacing w:after="200" w:line="276" w:lineRule="auto"/>
-      </w:pPr>
-    </w:pPrDefault>
-  </w:docDefaults>
-  <w:latentStyles w:defLockedState="0" w:defUIPriority="99" w:defSemiHidden="1" w:defUnhideWhenUsed="1" w:defQFormat="0" w:count="267">
-    <w:lsdException w:name="Normal" w:semiHidden="0" w:uiPriority="0" w:unhideWhenUsed="0" w:qFormat="1"/>
-    <w:lsdException w:name="heading 1" w:semiHidden="0" w:uiPriority="9" w:unhideWhenUsed="0" w:qFormat="1"/>
-    <w:lsdException w:name="heading 2" w:uiPriority="9" w:qFormat="1"/>
-    <w:lsdException w:name="heading 3" w:uiPriority="9" w:qFormat="1"/>
-    <w:lsdException w:name="heading 4" w:uiPriority="9" w:qFormat="1"/>
-    <w:lsdException w:name="heading 5" w:uiPriority="9" w:qFormat="1"/>
-    <w:lsdException w:name="heading 6" w:uiPriority="9" w:qFormat="1"/>
-    <w:lsdException w:name="heading 7" w:uiPriority="9" w:qFormat="1"/>
-    <w:lsdException w:name="heading 8" w:uiPriority="9" w:qFormat="1"/>
-    <w:lsdException w:name="heading 9" w:uiPriority="9" w:qFormat="1"/>
-    <w:lsdException w:name="toc 1" w:uiPriority="39"/>
-    <w:lsdException w:name="toc 2" w:uiPriority="39"/>
-    <w:lsdException w:name="toc 3" w:uiPriority="39"/>
-    <w:lsdException w:name="toc 4" w:uiPriority="39"/>
-    <w:lsdException w:name="toc 5" w:uiPriority="39"/>
-    <w:lsdException w:name="toc 6" w:uiPriority="39"/>
-    <w:lsdException w:name="toc 7" w:uiPriority="39"/>
-    <w:lsdException w:name="toc 8" w:uiPriority="39"/>
-    <w:lsdException w:name="toc 9" w:uiPriority="39"/>
-    <w:lsdException w:name="caption" w:uiPriority="35" w:qFormat="1"/>
-    <w:lsdException w:name="Title" w:semiHidden="0" w:uiPriority="10" w:unhideWhenUsed="0" w:qFormat="1"/>
-    <w:lsdException w:name="Default Paragraph Font" w:uiPriority="1"/>
-    <w:lsdException w:name="Subtitle" w:semiHidden="0" w:uiPriority="11" w:unhideWhenUsed="0" w:qFormat="1"/>
-    <w:lsdException w:name="Strong" w:semiHidden="0" w:uiPriority="22" w:unhideWhenUsed="0" w:qFormat="1"/>
-    <w:lsdException w:name="Emphasis" w:semiHidden="0" w:uiPriority="20" w:unhideWhenUsed="0" w:qFormat="1"/>
-    <w:lsdException w:name="Table Grid" w:semiHidden="0" w:uiPriority="59" w:unhideWhenUsed="0"/>
-    <w:lsdException w:name="Placeholder Text" w:unhideWhenUsed="0"/>
-    <w:lsdException w:name="No Spacing" w:semiHidden="0" w:uiPriority="1" w:unhideWhenUsed="0" w:qFormat="1"/>
-    <w:lsdException w:name="Light Shading" w:semiHidden="0" w:uiPriority="60" w:unhideWhenUsed="0"/>
-    <w:lsdException w:name="Light List" w:semiHidden="0" w:uiPriority="61" w:unhideWhenUsed="0"/>
-    <w:lsdException w:name="Light Grid" w:semiHidden="0" w:uiPriority="62" w:unhideWhenUsed="0"/>
-    <w:lsdException w:name="Medium Shading 1" w:semiHidden="0" w:uiPriority="63" w:unhideWhenUsed="0"/>
-    <w:lsdException w:name="Medium Shading 2" w:semiHidden="0" w:uiPriority="64" w:unhideWhenUsed="0"/>
-    <w:lsdException w:name="Medium List 1" w:semiHidden="0" w:uiPriority="65" w:unhideWhenUsed="0"/>
-    <w:lsdException w:name="Medium List 2" w:semiHidden="0" w:uiPriority="66" w:unhideWhenUsed="0"/>
-    <w:lsdException w:name="Medium Grid 1" w:semiHidden="0" w:uiPriority="67" w:unhideWhenUsed="0"/>
-    <w:lsdException w:name="Medium Grid 2" w:semiHidden="0" w:uiPriority="68" w:unhideWhenUsed="0"/>
-    <w:lsdException w:name="Medium Grid 3" w:semiHidden="0" w:uiPriority="69" w:unhideWhenUsed="0"/>
-    <w:lsdException w:name="Dark List" w:semiHidden="0" w:uiPriority="70" w:unhideWhenUsed="0"/>
-    <w:lsdException w:name="Colorful Shading" w:semiHidden="0" w:uiPriority="71" w:unhideWhenUsed="0"/>
-    <w:lsdException w:name="Colorful List" w:semiHidden="0" w:uiPriority="72" w:unhideWhenUsed="0"/>
-    <w:lsdException w:name="Colorful Grid" w:semiHidden="0" w:uiPriority="73" w:unhideWhenUsed="0"/>
-    <w:lsdException w:name="Light Shading Accent 1" w:semiHidden="0" w:uiPriority="60" w:unhideWhenUsed="0"/>
-    <w:lsdException w:name="Light List Accent 1" w:semiHidden="0" w:uiPriority="61" w:unhideWhenUsed="0"/>
-    <w:lsdException w:name="Light Grid Accent 1" w:semiHidden="0" w:uiPriority="62" w:unhideWhenUsed="0"/>
-    <w:lsdException w:name="Medium Shading 1 Accent 1" w:semiHidden="0" w:uiPriority="63" w:unhideWhenUsed="0"/>
-    <w:lsdException w:name="Medium Shading 2 Accent 1" w:semiHidden="0" w:uiPriority="64" w:unhideWhenUsed="0"/>
-    <w:lsdException w:name="Medium List 1 Accent 1" w:semiHidden="0" w:uiPriority="65" w:unhideWhenUsed="0"/>
-    <w:lsdException w:name="Revision" w:unhideWhenUsed="0"/>
-    <w:lsdException w:name="List Paragraph" w:semiHidden="0" w:uiPriority="34" w:unhideWhenUsed="0" w:qFormat="1"/>
-    <w:lsdException w:name="Quote" w:semiHidden="0" w:uiPriority="29" w:unhideWhenUsed="0" w:qFormat="1"/>
-    <w:lsdException w:name="Intense Quote" w:semiHidden="0" w:uiPriority="30" w:unhideWhenUsed="0" w:qFormat="1"/>
-    <w:lsdException w:name="Medium List 2 Accent 1" w:semiHidden="0" w:uiPriority="66" w:unhideWhenUsed="0"/>
-    <w:lsdException w:name="Medium Grid 1 Accent 1" w:semiHidden="0" w:uiPriority="67" w:unhideWhenUsed="0"/>
-    <w:lsdException w:name="Medium Grid 2 Accent 1" w:semiHidden="0" w:uiPriority="68" w:unhideWhenUsed="0"/>
-    <w:lsdException w:name="Medium Grid 3 Accent 1" w:semiHidden="0" w:uiPriority="69" w:unhideWhenUsed="0"/>
-    <w:lsdException w:name="Dark List Accent 1" w:semiHidden="0" w:uiPriority="70" w:unhideWhenUsed="0"/>
-    <w:lsdException w:name="Colorful Shading Accent 1" w:semiHidden="0" w:uiPriority="71" w:unhideWhenUsed="0"/>
-    <w:lsdException w:name="Colorful List Accent 1" w:semiHidden="0" w:uiPriority="72" w:unhideWhenUsed="0"/>
-    <w:lsdException w:name="Colorful Grid Accent 1" w:semiHidden="0" w:uiPriority="73" w:unhideWhenUsed="0"/>
-    <w:lsdException w:name="Light Shading Accent 2" w:semiHidden="0" w:uiPriority="60" w:unhideWhenUsed="0"/>
-    <w:lsdException w:name="Light List Accent 2" w:semiHidden="0" w:uiPriority="61" w:unhideWhenUsed="0"/>
-    <w:lsdException w:name="Light Grid Accent 2" w:semiHidden="0" w:uiPriority="62" w:unhideWhenUsed="0"/>
-    <w:lsdException w:name="Medium Shading 1 Accent 2" w:semiHidden="0" w:uiPriority="63" w:unhideWhenUsed="0"/>
-    <w:lsdException w:name="Medium Shading 2 Accent 2" w:semiHidden="0" w:uiPriority="64" w:unhideWhenUsed="0"/>
-    <w:lsdException w:name="Medium List 1 Accent 2" w:semiHidden="0" w:uiPriority="65" w:unhideWhenUsed="0"/>
-    <w:lsdException w:name="Medium List 2 Accent 2" w:semiHidden="0" w:uiPriority="66" w:unhideWhenUsed="0"/>
-    <w:lsdException w:name="Medium Grid 1 Accent 2" w:semiHidden="0" w:uiPriority="67" w:unhideWhenUsed="0"/>
-    <w:lsdException w:name="Medium Grid 2 Accent 2" w:semiHidden="0" w:uiPriority="68" w:unhideWhenUsed="0"/>
-    <w:lsdException w:name="Medium Grid 3 Accent 2" w:semiHidden="0" w:uiPriority="69" w:unhideWhenUsed="0"/>
-    <w:lsdException w:name="Dark List Accent 2" w:semiHidden="0" w:uiPriority="70" w:unhideWhenUsed="0"/>
-    <w:lsdException w:name="Colorful Shading Accent 2" w:semiHidden="0" w:uiPriority="71" w:unhideWhenUsed="0"/>
-    <w:lsdException w:name="Colorful List Accent 2" w:semiHidden="0" w:uiPriority="72" w:unhideWhenUsed="0"/>
-    <w:lsdException w:name="Colorful Grid Accent 2" w:semiHidden="0" w:uiPriority="73" w:unhideWhenUsed="0"/>
-    <w:lsdException w:name="Light Shading Accent 3" w:semiHidden="0" w:uiPriority="60" w:unhideWhenUsed="0"/>
-    <w:lsdException w:name="Light List Accent 3" w:semiHidden="0" w:uiPriority="61" w:unhideWhenUsed="0"/>
-    <w:lsdException w:name="Light Grid Accent 3" w:semiHidden="0" w:uiPriority="62" w:unhideWhenUsed="0"/>
-    <w:lsdException w:name="Medium Shading 1 Accent 3" w:semiHidden="0" w:uiPriority="63" w:unhideWhenUsed="0"/>
-    <w:lsdException w:name="Medium Shading 2 Accent 3" w:semiHidden="0" w:uiPriority="64" w:unhideWhenUsed="0"/>
-    <w:lsdException w:name="Medium List 1 Accent 3" w:semiHidden="0" w:uiPriority="65" w:unhideWhenUsed="0"/>
-    <w:lsdException w:name="Medium List 2 Accent 3" w:semiHidden="0" w:uiPriority="66" w:unhideWhenUsed="0"/>
-    <w:lsdException w:name="Medium Grid 1 Accent 3" w:semiHidden="0" w:uiPriority="67" w:unhideWhenUsed="0"/>
-    <w:lsdException w:name="Medium Grid 2 Accent 3" w:semiHidden="0" w:uiPriority="68" w:unhideWhenUsed="0"/>
-    <w:lsdException w:name="Medium Grid 3 Accent 3" w:semiHidden="0" w:uiPriority="69" w:unhideWhenUsed="0"/>
-    <w:lsdException w:name="Dark List Accent 3" w:semiHidden="0" w:uiPriority="70" w:unhideWhenUsed="0"/>
-    <w:lsdException w:name="Colorful Shading Accent 3" w:semiHidden="0" w:uiPriority="71" w:unhideWhenUsed="0"/>
-    <w:lsdException w:name="Colorful List Accent 3" w:semiHidden="0" w:uiPriority="72" w:unhideWhenUsed="0"/>
-    <w:lsdException w:name="Colorful Grid Accent 3" w:semiHidden="0" w:uiPriority="73" w:unhideWhenUsed="0"/>
-    <w:lsdException w:name="Light Shading Accent 4" w:semiHidden="0" w:uiPriority="60" w:unhideWhenUsed="0"/>
-    <w:lsdException w:name="Light List Accent 4" w:semiHidden="0" w:uiPriority="61" w:unhideWhenUsed="0"/>
-    <w:lsdException w:name="Light Grid Accent 4" w:semiHidden="0" w:uiPriority="62" w:unhideWhenUsed="0"/>
-    <w:lsdException w:name="Medium Shading 1 Accent 4" w:semiHidden="0" w:uiPriority="63" w:unhideWhenUsed="0"/>
-    <w:lsdException w:name="Medium Shading 2 Accent 4" w:semiHidden="0" w:uiPriority="64" w:unhideWhenUsed="0"/>
-    <w:lsdException w:name="Medium List 1 Accent 4" w:semiHidden="0" w:uiPriority="65" w:unhideWhenUsed="0"/>
-    <w:lsdException w:name="Medium List 2 Accent 4" w:semiHidden="0" w:uiPriority="66" w:unhideWhenUsed="0"/>
-    <w:lsdException w:name="Medium Grid 1 Accent 4" w:semiHidden="0" w:uiPriority="67" w:unhideWhenUsed="0"/>
-    <w:lsdException w:name="Medium Grid 2 Accent 4" w:semiHidden="0" w:uiPriority="68" w:unhideWhenUsed="0"/>
-    <w:lsdException w:name="Medium Grid 3 Accent 4" w:semiHidden="0" w:uiPriority="69" w:unhideWhenUsed="0"/>
-    <w:lsdException w:name="Dark List Accent 4" w:semiHidden="0" w:uiPriority="70" w:unhideWhenUsed="0"/>
-    <w:lsdException w:name="Colorful Shading Accent 4" w:semiHidden="0" w:uiPriority="71" w:unhideWhenUsed="0"/>
-    <w:lsdException w:name="Colorful List Accent 4" w:semiHidden="0" w:uiPriority="72" w:unhideWhenUsed="0"/>
-    <w:lsdException w:name="Colorful Grid Accent 4" w:semiHidden="0" w:uiPriority="73" w:unhideWhenUsed="0"/>
-    <w:lsdException w:name="Light Shading Accent 5" w:semiHidden="0" w:uiPriority="60" w:unhideWhenUsed="0"/>
-    <w:lsdException w:name="Light List Accent 5" w:semiHidden="0" w:uiPriority="61" w:unhideWhenUsed="0"/>
-    <w:lsdException w:name="Light Grid Accent 5" w:semiHidden="0" w:uiPriority="62" w:unhideWhenUsed="0"/>
-    <w:lsdException w:name="Medium Shading 1 Accent 5" w:semiHidden="0" w:uiPriority="63" w:unhideWhenUsed="0"/>
-    <w:lsdException w:name="Medium Shading 2 Accent 5" w:semiHidden="0" w:uiPriority="64" w:unhideWhenUsed="0"/>
-    <w:lsdException w:name="Medium List 1 Accent 5" w:semiHidden="0" w:uiPriority="65" w:unhideWhenUsed="0"/>
-    <w:lsdException w:name="Medium List 2 Accent 5" w:semiHidden="0" w:uiPriority="66" w:unhideWhenUsed="0"/>
-    <w:lsdException w:name="Medium Grid 1 Accent 5" w:semiHidden="0" w:uiPriority="67" w:unhideWhenUsed="0"/>
-    <w:lsdException w:name="Medium Grid 2 Accent 5" w:semiHidden="0" w:uiPriority="68" w:unhideWhenUsed="0"/>
-    <w:lsdException w:name="Medium Grid 3 Accent 5" w:semiHidden="0" w:uiPriority="69" w:unhideWhenUsed="0"/>
-    <w:lsdException w:name="Dark List Accent 5" w:semiHidden="0" w:uiPriority="70" w:unhideWhenUsed="0"/>
-    <w:lsdException w:name="Colorful Shading Accent 5" w:semiHidden="0" w:uiPriority="71" w:unhideWhenUsed="0"/>
-    <w:lsdException w:name="Colorful List Accent 5" w:semiHidden="0" w:uiPriority="72" w:unhideWhenUsed="0"/>
-    <w:lsdException w:name="Colorful Grid Accent 5" w:semiHidden="0" w:uiPriority="73" w:unhideWhenUsed="0"/>
-    <w:lsdException w:name="Light Shading Accent 6" w:semiHidden="0" w:uiPriority="60" w:unhideWhenUsed="0"/>
-    <w:lsdException w:name="Light List Accent 6" w:semiHidden="0" w:uiPriority="61" w:unhideWhenUsed="0"/>
-    <w:lsdException w:name="Light Grid Accent 6" w:semiHidden="0" w:uiPriority="62" w:unhideWhenUsed="0"/>
-    <w:lsdException w:name="Medium Shading 1 Accent 6" w:semiHidden="0" w:uiPriority="63" w:unhideWhenUsed="0"/>
-    <w:lsdException w:name="Medium Shading 2 Accent 6" w:semiHidden="0" w:uiPriority="64" w:unhideWhenUsed="0"/>
-    <w:lsdException w:name="Medium List 1 Accent 6" w:semiHidden="0" w:uiPriority="65" w:unhideWhenUsed="0"/>
-    <w:lsdException w:name="Medium List 2 Accent 6" w:semiHidden="0" w:uiPriority="66" w:unhideWhenUsed="0"/>
-    <w:lsdException w:name="Medium Grid 1 Accent 6" w:semiHidden="0" w:uiPriority="67" w:unhideWhenUsed="0"/>
-    <w:lsdException w:name="Medium Grid 2 Accent 6" w:semiHidden="0" w:uiPriority="68" w:unhideWhenUsed="0"/>
-    <w:lsdException w:name="Medium Grid 3 Accent 6" w:semiHidden="0" w:uiPriority="69" w:unhideWhenUsed="0"/>
-    <w:lsdException w:name="Dark List Accent 6" w:semiHidden="0" w:uiPriority="70" w:unhideWhenUsed="0"/>
-    <w:lsdException w:name="Colorful Shading Accent 6" w:semiHidden="0" w:uiPriority="71" w:unhideWhenUsed="0"/>
-    <w:lsdException w:name="Colorful List Accent 6" w:semiHidden="0" w:uiPriority="72" w:unhideWhenUsed="0"/>
-    <w:lsdException w:name="Colorful Grid Accent 6" w:semiHidden="0" w:uiPriority="73" w:unhideWhenUsed="0"/>
-    <w:lsdException w:name="Subtle Emphasis" w:semiHidden="0" w:uiPriority="19" w:unhideWhenUsed="0" w:qFormat="1"/>
-    <w:lsdException w:name="Intense Emphasis" w:semiHidden="0" w:uiPriority="21" w:unhideWhenUsed="0" w:qFormat="1"/>
-    <w:lsdException w:name="Subtle Reference" w:semiHidden="0" w:uiPriority="31" w:unhideWhenUsed="0" w:qFormat="1"/>
-    <w:lsdException w:name="Intense Reference" w:semiHidden="0" w:uiPriority="32" w:unhideWhenUsed="0" w:qFormat="1"/>
-    <w:lsdException w:name="Book Title" w:semiHidden="0" w:uiPriority="33" w:unhideWhenUsed="0" w:qFormat="1"/>
-    <w:lsdException w:name="Bibliography" w:uiPriority="37"/>
-    <w:lsdException w:name="TOC Heading" w:uiPriority="39" w:qFormat="1"/>
-  </w:latentStyles>
-  <w:style w:type="paragraph" w:default="1" w:styleId="Normal">
-    <w:name w:val="Normal"/>
-    <w:qFormat/>
-    <w:rsid w:val="008B50B0"/>
-    <w:pPr>
-      <w:jc w:val="both"/>
-    </w:pPr>
-    <w:rPr>
-      <w:rFonts w:ascii="Times New Roman" w:hAnsi="Times New Roman"/>
-      <w:sz w:val="24"/>
-      <w:szCs w:val="20"/>
-      <w:lang w:val="en-US" w:bidi="en-US"/>
-    </w:rPr>
-  </w:style>
-  <w:style w:type="paragraph" w:styleId="Heading1">
-    <w:name w:val="heading 1"/>
-    <w:basedOn w:val="Normal"/>
-    <w:next w:val="Normal"/>
-    <w:link w:val="Heading1Char"/>
-    <w:uiPriority w:val="9"/>
-    <w:qFormat/>
-    <w:rsid w:val="009B4048"/>
-    <w:pPr>
-      <w:keepNext/>
-      <w:keepLines/>
-      <w:spacing w:before="480" w:after="0"/>
-      <w:outlineLvl w:val="0"/>
-    </w:pPr>
-    <w:rPr>
-      <w:rFonts w:asciiTheme="majorHAnsi" w:eastAsiaTheme="majorEastAsia" w:hAnsiTheme="majorHAnsi" w:cstheme="majorBidi"/>
-      <w:b/>
-      <w:bCs/>
-      <w:color w:val="365F91" w:themeColor="accent1" w:themeShade="BF"/>
-      <w:sz w:val="32"/>
-      <w:szCs w:val="28"/>
-    </w:rPr>
-  </w:style>
-  <w:style w:type="paragraph" w:styleId="Heading2">
-    <w:name w:val="heading 2"/>
-    <w:basedOn w:val="Normal"/>
-    <w:next w:val="Normal"/>
-    <w:link w:val="Heading2Char"/>
-    <w:uiPriority w:val="9"/>
-    <w:unhideWhenUsed/>
-    <w:qFormat/>
-    <w:rsid w:val="009B4048"/>
-    <w:pPr>
-      <w:keepNext/>
-      <w:keepLines/>
-      <w:spacing w:before="200" w:after="0"/>
-      <w:outlineLvl w:val="1"/>
-    </w:pPr>
-    <w:rPr>
-      <w:rFonts w:asciiTheme="majorHAnsi" w:eastAsiaTheme="majorEastAsia" w:hAnsiTheme="majorHAnsi" w:cstheme="majorBidi"/>
-      <w:b/>
-      <w:bCs/>
-      <w:color w:val="4F81BD" w:themeColor="accent1"/>
-      <w:sz w:val="28"/>
-      <w:szCs w:val="26"/>
-    </w:rPr>
-  </w:style>
-  <w:style w:type="paragraph" w:styleId="Heading3">
-    <w:name w:val="heading 3"/>
-    <w:basedOn w:val="Normal"/>
-    <w:next w:val="Normal"/>
-    <w:link w:val="Heading3Char"/>
-    <w:uiPriority w:val="9"/>
-    <w:unhideWhenUsed/>
-    <w:qFormat/>
-    <w:rsid w:val="00C336C1"/>
-    <w:pPr>
-      <w:keepNext/>
-      <w:keepLines/>
-      <w:spacing w:before="200" w:after="0"/>
-      <w:outlineLvl w:val="2"/>
-    </w:pPr>
-    <w:rPr>
-      <w:rFonts w:asciiTheme="majorHAnsi" w:eastAsiaTheme="majorEastAsia" w:hAnsiTheme="majorHAnsi" w:cstheme="majorBidi"/>
-      <w:b/>
-      <w:bCs/>
-      <w:color w:val="4F81BD" w:themeColor="accent1"/>
-    </w:rPr>
-  </w:style>
-  <w:style w:type="paragraph" w:styleId="Heading4">
-    <w:name w:val="heading 4"/>
-    <w:basedOn w:val="Normal"/>
-    <w:next w:val="Normal"/>
-    <w:link w:val="Heading4Char"/>
-    <w:uiPriority w:val="9"/>
-    <w:unhideWhenUsed/>
-    <w:qFormat/>
-    <w:rsid w:val="00784C21"/>
-    <w:pPr>
-      <w:keepNext/>
-      <w:keepLines/>
-      <w:spacing w:before="200" w:after="0"/>
-      <w:outlineLvl w:val="3"/>
-    </w:pPr>
-    <w:rPr>
-      <w:rFonts w:asciiTheme="majorHAnsi" w:eastAsiaTheme="majorEastAsia" w:hAnsiTheme="majorHAnsi" w:cstheme="majorBidi"/>
-      <w:b/>
-      <w:bCs/>
-      <w:i/>
-      <w:iCs/>
-      <w:color w:val="4F81BD" w:themeColor="accent1"/>
-    </w:rPr>
-  </w:style>
-  <w:style w:type="paragraph" w:styleId="Heading5">
-    <w:name w:val="heading 5"/>
-    <w:basedOn w:val="Normal"/>
-    <w:next w:val="Normal"/>
-    <w:link w:val="Heading5Char"/>
-    <w:uiPriority w:val="9"/>
-    <w:unhideWhenUsed/>
-    <w:qFormat/>
-    <w:rsid w:val="009F0014"/>
-    <w:pPr>
-      <w:keepNext/>
-      <w:keepLines/>
-      <w:spacing w:before="200" w:after="0"/>
-      <w:outlineLvl w:val="4"/>
-    </w:pPr>
-    <w:rPr>
-      <w:rFonts w:asciiTheme="majorHAnsi" w:eastAsiaTheme="majorEastAsia" w:hAnsiTheme="majorHAnsi" w:cstheme="majorBidi"/>
-      <w:color w:val="243F60" w:themeColor="accent1" w:themeShade="7F"/>
-    </w:rPr>
-  </w:style>
-  <w:style w:type="character" w:default="1" w:styleId="DefaultParagraphFont">
-    <w:name w:val="Default Paragraph Font"/>
-    <w:uiPriority w:val="1"/>
-    <w:semiHidden/>
-    <w:unhideWhenUsed/>
-  </w:style>
-  <w:style w:type="table" w:default="1" w:styleId="TableNormal">
-    <w:name w:val="Normal Table"/>
-    <w:uiPriority w:val="99"/>
-    <w:semiHidden/>
-    <w:unhideWhenUsed/>
-    <w:qFormat/>
-    <w:tblPr>
-      <w:tblInd w:w="0" w:type="dxa"/>
-      <w:tblCellMar>
-        <w:top w:w="0" w:type="dxa"/>
-        <w:left w:w="108" w:type="dxa"/>
-        <w:bottom w:w="0" w:type="dxa"/>
-        <w:right w:w="108" w:type="dxa"/>
-      </w:tblCellMar>
-    </w:tblPr>
-  </w:style>
-  <w:style w:type="numbering" w:default="1" w:styleId="NoList">
-    <w:name w:val="No List"/>
-    <w:uiPriority w:val="99"/>
-    <w:semiHidden/>
-    <w:unhideWhenUsed/>
-  </w:style>
-  <w:style w:type="paragraph" w:customStyle="1" w:styleId="TitleCover">
-    <w:name w:val="Title Cover"/>
-    <w:basedOn w:val="Normal"/>
-    <w:next w:val="Normal"/>
-    <w:rsid w:val="00D96C09"/>
-    <w:pPr>
-      <w:keepNext/>
-      <w:keepLines/>
-      <w:spacing w:before="1800" w:line="240" w:lineRule="atLeast"/>
-      <w:ind w:left="1080"/>
-    </w:pPr>
-    <w:rPr>
-      <w:rFonts w:ascii="Arial" w:eastAsia="Times New Roman" w:hAnsi="Arial" w:cs="Times New Roman"/>
-      <w:b/>
-      <w:spacing w:val="-48"/>
-      <w:kern w:val="28"/>
-      <w:sz w:val="72"/>
-      <w:lang w:val="fr-CA" w:bidi="ar-SA"/>
-    </w:rPr>
-  </w:style>
-  <w:style w:type="paragraph" w:customStyle="1" w:styleId="TableText">
-    <w:name w:val="Table Text"/>
-    <w:basedOn w:val="BodyText"/>
-    <w:rsid w:val="00D96C09"/>
-    <w:pPr>
-      <w:spacing w:after="220" w:line="220" w:lineRule="atLeast"/>
-      <w:ind w:left="90"/>
-    </w:pPr>
-    <w:rPr>
-      <w:rFonts w:eastAsia="Times New Roman" w:cs="Times New Roman"/>
-      <w:lang w:val="fr-CA" w:bidi="ar-SA"/>
-    </w:rPr>
-  </w:style>
-  <w:style w:type="paragraph" w:styleId="NoSpacing">
-    <w:name w:val="No Spacing"/>
-    <w:basedOn w:val="Normal"/>
-    <w:link w:val="NoSpacingChar"/>
-    <w:uiPriority w:val="1"/>
-    <w:qFormat/>
-    <w:rsid w:val="00D96C09"/>
-    <w:pPr>
-      <w:spacing w:after="0" w:line="240" w:lineRule="auto"/>
-    </w:pPr>
-  </w:style>
-  <w:style w:type="character" w:customStyle="1" w:styleId="NoSpacingChar">
-    <w:name w:val="No Spacing Char"/>
-    <w:basedOn w:val="DefaultParagraphFont"/>
-    <w:link w:val="NoSpacing"/>
-    <w:uiPriority w:val="1"/>
-    <w:rsid w:val="00D96C09"/>
-    <w:rPr>
-      <w:rFonts w:eastAsiaTheme="minorEastAsia"/>
-      <w:szCs w:val="20"/>
-      <w:lang w:val="en-US" w:bidi="en-US"/>
-    </w:rPr>
-  </w:style>
-  <w:style w:type="paragraph" w:styleId="BodyText">
-    <w:name w:val="Body Text"/>
-    <w:basedOn w:val="Normal"/>
-    <w:link w:val="BodyTextChar"/>
-    <w:uiPriority w:val="99"/>
-    <w:semiHidden/>
-    <w:unhideWhenUsed/>
-    <w:rsid w:val="00D96C09"/>
-    <w:pPr>
-      <w:spacing w:after="120"/>
-    </w:pPr>
-  </w:style>
-  <w:style w:type="character" w:customStyle="1" w:styleId="BodyTextChar">
-    <w:name w:val="Body Text Char"/>
-    <w:basedOn w:val="DefaultParagraphFont"/>
-    <w:link w:val="BodyText"/>
-    <w:uiPriority w:val="99"/>
-    <w:semiHidden/>
-    <w:rsid w:val="00D96C09"/>
-    <w:rPr>
-      <w:rFonts w:eastAsiaTheme="minorEastAsia"/>
-      <w:szCs w:val="20"/>
-      <w:lang w:val="en-US" w:bidi="en-US"/>
-    </w:rPr>
-  </w:style>
-  <w:style w:type="paragraph" w:styleId="BalloonText">
-    <w:name w:val="Balloon Text"/>
-    <w:basedOn w:val="Normal"/>
-    <w:link w:val="BalloonTextChar"/>
-    <w:uiPriority w:val="99"/>
-    <w:semiHidden/>
-    <w:unhideWhenUsed/>
-    <w:rsid w:val="00D96C09"/>
-    <w:pPr>
-      <w:spacing w:after="0" w:line="240" w:lineRule="auto"/>
-    </w:pPr>
-    <w:rPr>
-      <w:rFonts w:ascii="Tahoma" w:hAnsi="Tahoma" w:cs="Tahoma"/>
-      <w:sz w:val="16"/>
-      <w:szCs w:val="16"/>
-    </w:rPr>
-  </w:style>
-  <w:style w:type="character" w:customStyle="1" w:styleId="BalloonTextChar">
-    <w:name w:val="Balloon Text Char"/>
-    <w:basedOn w:val="DefaultParagraphFont"/>
-    <w:link w:val="BalloonText"/>
-    <w:uiPriority w:val="99"/>
-    <w:semiHidden/>
-    <w:rsid w:val="00D96C09"/>
-    <w:rPr>
-      <w:rFonts w:ascii="Tahoma" w:eastAsiaTheme="minorEastAsia" w:hAnsi="Tahoma" w:cs="Tahoma"/>
-      <w:sz w:val="16"/>
-      <w:szCs w:val="16"/>
-      <w:lang w:val="en-US" w:bidi="en-US"/>
-    </w:rPr>
-  </w:style>
-  <w:style w:type="character" w:customStyle="1" w:styleId="Heading1Char">
-    <w:name w:val="Heading 1 Char"/>
-    <w:basedOn w:val="DefaultParagraphFont"/>
-    <w:link w:val="Heading1"/>
-    <w:uiPriority w:val="9"/>
-    <w:rsid w:val="009B4048"/>
-    <w:rPr>
-      <w:rFonts w:asciiTheme="majorHAnsi" w:eastAsiaTheme="majorEastAsia" w:hAnsiTheme="majorHAnsi" w:cstheme="majorBidi"/>
-      <w:b/>
-      <w:bCs/>
-      <w:color w:val="365F91" w:themeColor="accent1" w:themeShade="BF"/>
-      <w:sz w:val="32"/>
-      <w:szCs w:val="28"/>
-      <w:lang w:val="en-US" w:bidi="en-US"/>
-    </w:rPr>
-  </w:style>
-  <w:style w:type="character" w:customStyle="1" w:styleId="Heading2Char">
-    <w:name w:val="Heading 2 Char"/>
-    <w:basedOn w:val="DefaultParagraphFont"/>
-    <w:link w:val="Heading2"/>
-    <w:uiPriority w:val="9"/>
-    <w:rsid w:val="009B4048"/>
-    <w:rPr>
-      <w:rFonts w:asciiTheme="majorHAnsi" w:eastAsiaTheme="majorEastAsia" w:hAnsiTheme="majorHAnsi" w:cstheme="majorBidi"/>
-      <w:b/>
-      <w:bCs/>
-      <w:color w:val="4F81BD" w:themeColor="accent1"/>
-      <w:sz w:val="28"/>
-      <w:szCs w:val="26"/>
-      <w:lang w:val="en-US" w:bidi="en-US"/>
-    </w:rPr>
-  </w:style>
-  <w:style w:type="character" w:customStyle="1" w:styleId="Heading3Char">
-    <w:name w:val="Heading 3 Char"/>
-    <w:basedOn w:val="DefaultParagraphFont"/>
-    <w:link w:val="Heading3"/>
-    <w:uiPriority w:val="9"/>
-    <w:rsid w:val="00C336C1"/>
-    <w:rPr>
-      <w:rFonts w:asciiTheme="majorHAnsi" w:eastAsiaTheme="majorEastAsia" w:hAnsiTheme="majorHAnsi" w:cstheme="majorBidi"/>
-      <w:b/>
-      <w:bCs/>
-      <w:color w:val="4F81BD" w:themeColor="accent1"/>
-      <w:szCs w:val="20"/>
-      <w:lang w:val="en-US" w:bidi="en-US"/>
-    </w:rPr>
-  </w:style>
-  <w:style w:type="character" w:customStyle="1" w:styleId="Heading4Char">
-    <w:name w:val="Heading 4 Char"/>
-    <w:basedOn w:val="DefaultParagraphFont"/>
-    <w:link w:val="Heading4"/>
-    <w:uiPriority w:val="9"/>
-    <w:rsid w:val="00784C21"/>
-    <w:rPr>
-      <w:rFonts w:asciiTheme="majorHAnsi" w:eastAsiaTheme="majorEastAsia" w:hAnsiTheme="majorHAnsi" w:cstheme="majorBidi"/>
-      <w:b/>
-      <w:bCs/>
-      <w:i/>
-      <w:iCs/>
-      <w:color w:val="4F81BD" w:themeColor="accent1"/>
-      <w:szCs w:val="20"/>
-      <w:lang w:val="en-US" w:bidi="en-US"/>
-    </w:rPr>
-  </w:style>
-  <w:style w:type="paragraph" w:styleId="Header">
-    <w:name w:val="header"/>
-    <w:basedOn w:val="Normal"/>
-    <w:link w:val="HeaderChar"/>
-    <w:uiPriority w:val="99"/>
-    <w:unhideWhenUsed/>
-    <w:rsid w:val="00BA5E80"/>
-    <w:pPr>
-      <w:tabs>
-        <w:tab w:val="center" w:pos="4419"/>
-        <w:tab w:val="right" w:pos="8838"/>
-      </w:tabs>
-      <w:spacing w:after="0" w:line="240" w:lineRule="auto"/>
-    </w:pPr>
-  </w:style>
-  <w:style w:type="character" w:customStyle="1" w:styleId="HeaderChar">
-    <w:name w:val="Header Char"/>
-    <w:basedOn w:val="DefaultParagraphFont"/>
-    <w:link w:val="Header"/>
-    <w:uiPriority w:val="99"/>
-    <w:rsid w:val="00BA5E80"/>
-    <w:rPr>
-      <w:rFonts w:eastAsiaTheme="minorEastAsia"/>
-      <w:szCs w:val="20"/>
-      <w:lang w:val="en-US" w:bidi="en-US"/>
-    </w:rPr>
-  </w:style>
-  <w:style w:type="paragraph" w:styleId="Footer">
-    <w:name w:val="footer"/>
-    <w:basedOn w:val="Normal"/>
-    <w:link w:val="FooterChar"/>
-    <w:uiPriority w:val="99"/>
-    <w:unhideWhenUsed/>
-    <w:rsid w:val="00BA5E80"/>
-    <w:pPr>
-      <w:tabs>
-        <w:tab w:val="center" w:pos="4419"/>
-        <w:tab w:val="right" w:pos="8838"/>
-      </w:tabs>
-      <w:spacing w:after="0" w:line="240" w:lineRule="auto"/>
-    </w:pPr>
-  </w:style>
-  <w:style w:type="character" w:customStyle="1" w:styleId="FooterChar">
-    <w:name w:val="Footer Char"/>
-    <w:basedOn w:val="DefaultParagraphFont"/>
-    <w:link w:val="Footer"/>
-    <w:uiPriority w:val="99"/>
-    <w:rsid w:val="00BA5E80"/>
-    <w:rPr>
-      <w:rFonts w:eastAsiaTheme="minorEastAsia"/>
-      <w:szCs w:val="20"/>
-      <w:lang w:val="en-US" w:bidi="en-US"/>
-    </w:rPr>
-  </w:style>
-  <w:style w:type="paragraph" w:styleId="ListParagraph">
-    <w:name w:val="List Paragraph"/>
-    <w:basedOn w:val="Normal"/>
-    <w:uiPriority w:val="34"/>
-    <w:qFormat/>
-    <w:rsid w:val="00D14ABB"/>
-    <w:pPr>
-      <w:ind w:left="720"/>
-      <w:contextualSpacing/>
-    </w:pPr>
-  </w:style>
-  <w:style w:type="paragraph" w:styleId="FootnoteText">
-    <w:name w:val="footnote text"/>
-    <w:basedOn w:val="Normal"/>
-    <w:link w:val="FootnoteTextChar"/>
-    <w:uiPriority w:val="99"/>
-    <w:semiHidden/>
-    <w:unhideWhenUsed/>
-    <w:rsid w:val="006B752F"/>
-    <w:pPr>
-      <w:spacing w:after="0" w:line="240" w:lineRule="auto"/>
-    </w:pPr>
-    <w:rPr>
-      <w:sz w:val="20"/>
-    </w:rPr>
-  </w:style>
-  <w:style w:type="character" w:customStyle="1" w:styleId="FootnoteTextChar">
-    <w:name w:val="Footnote Text Char"/>
-    <w:basedOn w:val="DefaultParagraphFont"/>
-    <w:link w:val="FootnoteText"/>
-    <w:uiPriority w:val="99"/>
-    <w:semiHidden/>
-    <w:rsid w:val="006B752F"/>
-    <w:rPr>
-      <w:sz w:val="20"/>
-      <w:szCs w:val="20"/>
-      <w:lang w:val="en-US" w:bidi="en-US"/>
-    </w:rPr>
-  </w:style>
-  <w:style w:type="character" w:styleId="FootnoteReference">
-    <w:name w:val="footnote reference"/>
-    <w:basedOn w:val="DefaultParagraphFont"/>
-    <w:uiPriority w:val="99"/>
-    <w:semiHidden/>
-    <w:unhideWhenUsed/>
-    <w:rsid w:val="006B752F"/>
-    <w:rPr>
-      <w:vertAlign w:val="superscript"/>
-    </w:rPr>
-  </w:style>
-  <w:style w:type="paragraph" w:styleId="Caption">
-    <w:name w:val="caption"/>
-    <w:basedOn w:val="Normal"/>
-    <w:next w:val="Normal"/>
-    <w:uiPriority w:val="35"/>
-    <w:unhideWhenUsed/>
-    <w:qFormat/>
-    <w:rsid w:val="009B4048"/>
-    <w:pPr>
-      <w:spacing w:line="240" w:lineRule="auto"/>
-    </w:pPr>
-    <w:rPr>
-      <w:b/>
-      <w:bCs/>
-      <w:sz w:val="18"/>
-      <w:szCs w:val="18"/>
-    </w:rPr>
-  </w:style>
-  <w:style w:type="paragraph" w:styleId="TOCHeading">
-    <w:name w:val="TOC Heading"/>
-    <w:basedOn w:val="Heading1"/>
-    <w:next w:val="Normal"/>
-    <w:uiPriority w:val="39"/>
-    <w:semiHidden/>
-    <w:unhideWhenUsed/>
-    <w:qFormat/>
-    <w:rsid w:val="00AF4EB5"/>
-    <w:pPr>
-      <w:jc w:val="left"/>
-      <w:outlineLvl w:val="9"/>
-    </w:pPr>
-    <w:rPr>
-      <w:lang w:eastAsia="ja-JP" w:bidi="ar-SA"/>
-    </w:rPr>
-  </w:style>
-  <w:style w:type="paragraph" w:styleId="TOC1">
-    <w:name w:val="toc 1"/>
-    <w:basedOn w:val="Normal"/>
-    <w:next w:val="Normal"/>
-    <w:autoRedefine/>
-    <w:uiPriority w:val="39"/>
-    <w:unhideWhenUsed/>
-    <w:rsid w:val="00AF4EB5"/>
-    <w:pPr>
-      <w:spacing w:after="100"/>
-    </w:pPr>
-  </w:style>
-  <w:style w:type="paragraph" w:styleId="TOC2">
-    <w:name w:val="toc 2"/>
-    <w:basedOn w:val="Normal"/>
-    <w:next w:val="Normal"/>
-    <w:autoRedefine/>
-    <w:uiPriority w:val="39"/>
-    <w:unhideWhenUsed/>
-    <w:rsid w:val="00AF4EB5"/>
-    <w:pPr>
-      <w:spacing w:after="100"/>
-      <w:ind w:left="240"/>
-    </w:pPr>
-  </w:style>
-  <w:style w:type="paragraph" w:styleId="TOC3">
-    <w:name w:val="toc 3"/>
-    <w:basedOn w:val="Normal"/>
-    <w:next w:val="Normal"/>
-    <w:autoRedefine/>
-    <w:uiPriority w:val="39"/>
-    <w:unhideWhenUsed/>
-    <w:rsid w:val="00AF4EB5"/>
-    <w:pPr>
-      <w:spacing w:after="100"/>
-      <w:ind w:left="480"/>
-    </w:pPr>
-  </w:style>
-  <w:style w:type="character" w:styleId="Hyperlink">
-    <w:name w:val="Hyperlink"/>
-    <w:basedOn w:val="DefaultParagraphFont"/>
-    <w:uiPriority w:val="99"/>
-    <w:unhideWhenUsed/>
-    <w:rsid w:val="00AF4EB5"/>
-    <w:rPr>
-      <w:color w:val="0000FF" w:themeColor="hyperlink"/>
-      <w:u w:val="single"/>
-    </w:rPr>
-  </w:style>
-  <w:style w:type="character" w:styleId="CommentReference">
-    <w:name w:val="annotation reference"/>
-    <w:basedOn w:val="DefaultParagraphFont"/>
-    <w:uiPriority w:val="99"/>
-    <w:semiHidden/>
-    <w:unhideWhenUsed/>
-    <w:rsid w:val="00BA1538"/>
-    <w:rPr>
-      <w:sz w:val="16"/>
-      <w:szCs w:val="16"/>
-    </w:rPr>
-  </w:style>
-  <w:style w:type="paragraph" w:styleId="CommentText">
-    <w:name w:val="annotation text"/>
-    <w:basedOn w:val="Normal"/>
-    <w:link w:val="CommentTextChar"/>
-    <w:uiPriority w:val="99"/>
-    <w:semiHidden/>
-    <w:unhideWhenUsed/>
-    <w:rsid w:val="00BA1538"/>
-    <w:pPr>
-      <w:spacing w:line="240" w:lineRule="auto"/>
-    </w:pPr>
-    <w:rPr>
-      <w:sz w:val="20"/>
-    </w:rPr>
-  </w:style>
-  <w:style w:type="character" w:customStyle="1" w:styleId="CommentTextChar">
-    <w:name w:val="Comment Text Char"/>
-    <w:basedOn w:val="DefaultParagraphFont"/>
-    <w:link w:val="CommentText"/>
-    <w:uiPriority w:val="99"/>
-    <w:semiHidden/>
-    <w:rsid w:val="00BA1538"/>
-    <w:rPr>
-      <w:rFonts w:ascii="Times New Roman" w:hAnsi="Times New Roman"/>
-      <w:sz w:val="20"/>
-      <w:szCs w:val="20"/>
-      <w:lang w:val="en-US" w:bidi="en-US"/>
-    </w:rPr>
-  </w:style>
-  <w:style w:type="paragraph" w:styleId="CommentSubject">
-    <w:name w:val="annotation subject"/>
-    <w:basedOn w:val="CommentText"/>
-    <w:next w:val="CommentText"/>
-    <w:link w:val="CommentSubjectChar"/>
-    <w:uiPriority w:val="99"/>
-    <w:semiHidden/>
-    <w:unhideWhenUsed/>
-    <w:rsid w:val="00BA1538"/>
-    <w:rPr>
-      <w:b/>
-      <w:bCs/>
-    </w:rPr>
-  </w:style>
-  <w:style w:type="character" w:customStyle="1" w:styleId="CommentSubjectChar">
-    <w:name w:val="Comment Subject Char"/>
-    <w:basedOn w:val="CommentTextChar"/>
-    <w:link w:val="CommentSubject"/>
-    <w:uiPriority w:val="99"/>
-    <w:semiHidden/>
-    <w:rsid w:val="00BA1538"/>
-    <w:rPr>
-      <w:rFonts w:ascii="Times New Roman" w:hAnsi="Times New Roman"/>
-      <w:b/>
-      <w:bCs/>
-      <w:sz w:val="20"/>
-      <w:szCs w:val="20"/>
-      <w:lang w:val="en-US" w:bidi="en-US"/>
-    </w:rPr>
-  </w:style>
-  <w:style w:type="table" w:styleId="TableGrid">
-    <w:name w:val="Table Grid"/>
-    <w:basedOn w:val="TableNormal"/>
-    <w:uiPriority w:val="59"/>
-    <w:rsid w:val="003030B7"/>
-    <w:pPr>
-      <w:spacing w:after="0" w:line="240" w:lineRule="auto"/>
-    </w:pPr>
-    <w:tblPr>
-      <w:tblInd w:w="0" w:type="dxa"/>
-      <w:tblBorders>
-        <w:top w:val="single" w:sz="4" w:space="0" w:color="auto"/>
-        <w:left w:val="single" w:sz="4" w:space="0" w:color="auto"/>
-        <w:bottom w:val="single" w:sz="4" w:space="0" w:color="auto"/>
-        <w:right w:val="single" w:sz="4" w:space="0" w:color="auto"/>
-        <w:insideH w:val="single" w:sz="4" w:space="0" w:color="auto"/>
-        <w:insideV w:val="single" w:sz="4" w:space="0" w:color="auto"/>
-      </w:tblBorders>
-      <w:tblCellMar>
-        <w:top w:w="0" w:type="dxa"/>
-        <w:left w:w="108" w:type="dxa"/>
-        <w:bottom w:w="0" w:type="dxa"/>
-        <w:right w:w="108" w:type="dxa"/>
-      </w:tblCellMar>
-    </w:tblPr>
-  </w:style>
-  <w:style w:type="character" w:customStyle="1" w:styleId="Heading5Char">
-    <w:name w:val="Heading 5 Char"/>
-    <w:basedOn w:val="DefaultParagraphFont"/>
-    <w:link w:val="Heading5"/>
-    <w:uiPriority w:val="9"/>
-    <w:rsid w:val="009F0014"/>
-    <w:rPr>
-      <w:rFonts w:asciiTheme="majorHAnsi" w:eastAsiaTheme="majorEastAsia" w:hAnsiTheme="majorHAnsi" w:cstheme="majorBidi"/>
-      <w:color w:val="243F60" w:themeColor="accent1" w:themeShade="7F"/>
-      <w:sz w:val="24"/>
-      <w:szCs w:val="20"/>
-      <w:lang w:val="en-US" w:bidi="en-US"/>
-    </w:rPr>
-  </w:style>
-  <w:style w:type="paragraph" w:styleId="TableofFigures">
-    <w:name w:val="table of figures"/>
-    <w:basedOn w:val="Normal"/>
-    <w:next w:val="Normal"/>
-    <w:uiPriority w:val="99"/>
-    <w:unhideWhenUsed/>
-    <w:rsid w:val="00291ECB"/>
-    <w:pPr>
-      <w:spacing w:after="0"/>
-    </w:pPr>
-  </w:style>
-</w:styles>
-</file>
-
-<file path=word/stylesWithEffects.xml><?xml version="1.0" encoding="utf-8"?>
-<w:styles xmlns:wpc="http://schemas.microsoft.com/office/word/2010/wordprocessingCanvas" xmlns:mc="http://schemas.openxmlformats.org/markup-compatibility/2006" xmlns:o="urn:schemas-microsoft-com:office:office" xmlns:r="http://schemas.openxmlformats.org/officeDocument/2006/relationships" xmlns:m="http://schemas.openxmlformats.org/officeDocument/2006/math" xmlns:v="urn:schemas-microsoft-com:vml" xmlns:wp14="http://schemas.microsoft.com/office/word/2010/wordprocessingDrawing" xmlns:wp="http://schemas.openxmlformats.org/drawingml/2006/wordprocessingDrawing" xmlns:w10="urn:schemas-microsoft-com:office:word" xmlns:w="http://schemas.openxmlformats.org/wordprocessingml/2006/main" xmlns:w14="http://schemas.microsoft.com/office/word/2010/wordml" xmlns:wpg="http://schemas.microsoft.com/office/word/2010/wordprocessingGroup" xmlns:wpi="http://schemas.microsoft.com/office/word/2010/wordprocessingInk" xmlns:wne="http://schemas.microsoft.com/office/word/2006/wordml" xmlns:wps="http://schemas.microsoft.com/office/word/2010/wordprocessingShape" mc:Ignorable="w14 wp14">
+<w:styles xmlns:mc="http://schemas.openxmlformats.org/markup-compatibility/2006" xmlns:r="http://schemas.openxmlformats.org/officeDocument/2006/relationships" xmlns:w="http://schemas.openxmlformats.org/wordprocessingml/2006/main" xmlns:w14="http://schemas.microsoft.com/office/word/2010/wordml" mc:Ignorable="w14">
   <w:docDefaults>
     <w:rPrDefault>
       <w:rPr>
@@ -29187,6 +28407,806 @@
   <w:style w:type="character" w:default="1" w:styleId="DefaultParagraphFont">
     <w:name w:val="Default Paragraph Font"/>
     <w:uiPriority w:val="1"/>
+    <w:semiHidden/>
+    <w:unhideWhenUsed/>
+  </w:style>
+  <w:style w:type="table" w:default="1" w:styleId="TableNormal">
+    <w:name w:val="Normal Table"/>
+    <w:uiPriority w:val="99"/>
+    <w:semiHidden/>
+    <w:unhideWhenUsed/>
+    <w:tblPr>
+      <w:tblInd w:w="0" w:type="dxa"/>
+      <w:tblCellMar>
+        <w:top w:w="0" w:type="dxa"/>
+        <w:left w:w="108" w:type="dxa"/>
+        <w:bottom w:w="0" w:type="dxa"/>
+        <w:right w:w="108" w:type="dxa"/>
+      </w:tblCellMar>
+    </w:tblPr>
+  </w:style>
+  <w:style w:type="numbering" w:default="1" w:styleId="NoList">
+    <w:name w:val="No List"/>
+    <w:uiPriority w:val="99"/>
+    <w:semiHidden/>
+    <w:unhideWhenUsed/>
+  </w:style>
+  <w:style w:type="paragraph" w:customStyle="1" w:styleId="TitleCover">
+    <w:name w:val="Title Cover"/>
+    <w:basedOn w:val="Normal"/>
+    <w:next w:val="Normal"/>
+    <w:rsid w:val="00D96C09"/>
+    <w:pPr>
+      <w:keepNext/>
+      <w:keepLines/>
+      <w:spacing w:before="1800" w:line="240" w:lineRule="atLeast"/>
+      <w:ind w:left="1080"/>
+    </w:pPr>
+    <w:rPr>
+      <w:rFonts w:ascii="Arial" w:eastAsia="Times New Roman" w:hAnsi="Arial" w:cs="Times New Roman"/>
+      <w:b/>
+      <w:spacing w:val="-48"/>
+      <w:kern w:val="28"/>
+      <w:sz w:val="72"/>
+      <w:lang w:val="fr-CA" w:bidi="ar-SA"/>
+    </w:rPr>
+  </w:style>
+  <w:style w:type="paragraph" w:customStyle="1" w:styleId="TableText">
+    <w:name w:val="Table Text"/>
+    <w:basedOn w:val="BodyText"/>
+    <w:rsid w:val="00D96C09"/>
+    <w:pPr>
+      <w:spacing w:after="220" w:line="220" w:lineRule="atLeast"/>
+      <w:ind w:left="90"/>
+    </w:pPr>
+    <w:rPr>
+      <w:rFonts w:eastAsia="Times New Roman" w:cs="Times New Roman"/>
+      <w:lang w:val="fr-CA" w:bidi="ar-SA"/>
+    </w:rPr>
+  </w:style>
+  <w:style w:type="paragraph" w:styleId="NoSpacing">
+    <w:name w:val="No Spacing"/>
+    <w:basedOn w:val="Normal"/>
+    <w:link w:val="SansinterligneCar"/>
+    <w:uiPriority w:val="1"/>
+    <w:qFormat/>
+    <w:rsid w:val="00D96C09"/>
+    <w:pPr>
+      <w:spacing w:after="0" w:line="240" w:lineRule="auto"/>
+    </w:pPr>
+  </w:style>
+  <w:style w:type="character" w:customStyle="1" w:styleId="SansinterligneCar">
+    <w:name w:val="Sans interligne Car"/>
+    <w:basedOn w:val="DefaultParagraphFont"/>
+    <w:link w:val="NoSpacing"/>
+    <w:uiPriority w:val="1"/>
+    <w:rsid w:val="00D96C09"/>
+    <w:rPr>
+      <w:rFonts w:eastAsiaTheme="minorEastAsia"/>
+      <w:szCs w:val="20"/>
+      <w:lang w:val="en-US" w:bidi="en-US"/>
+    </w:rPr>
+  </w:style>
+  <w:style w:type="paragraph" w:styleId="BodyText">
+    <w:name w:val="Body Text"/>
+    <w:basedOn w:val="Normal"/>
+    <w:link w:val="CorpsdetexteCar"/>
+    <w:uiPriority w:val="99"/>
+    <w:semiHidden/>
+    <w:unhideWhenUsed/>
+    <w:rsid w:val="00D96C09"/>
+    <w:pPr>
+      <w:spacing w:after="120"/>
+    </w:pPr>
+  </w:style>
+  <w:style w:type="character" w:customStyle="1" w:styleId="CorpsdetexteCar">
+    <w:name w:val="Corps de texte Car"/>
+    <w:basedOn w:val="DefaultParagraphFont"/>
+    <w:link w:val="BodyText"/>
+    <w:uiPriority w:val="99"/>
+    <w:semiHidden/>
+    <w:rsid w:val="00D96C09"/>
+    <w:rPr>
+      <w:rFonts w:eastAsiaTheme="minorEastAsia"/>
+      <w:szCs w:val="20"/>
+      <w:lang w:val="en-US" w:bidi="en-US"/>
+    </w:rPr>
+  </w:style>
+  <w:style w:type="paragraph" w:styleId="BalloonText">
+    <w:name w:val="Balloon Text"/>
+    <w:basedOn w:val="Normal"/>
+    <w:link w:val="TextedebullesCar"/>
+    <w:uiPriority w:val="99"/>
+    <w:semiHidden/>
+    <w:unhideWhenUsed/>
+    <w:rsid w:val="00D96C09"/>
+    <w:pPr>
+      <w:spacing w:after="0" w:line="240" w:lineRule="auto"/>
+    </w:pPr>
+    <w:rPr>
+      <w:rFonts w:ascii="Tahoma" w:hAnsi="Tahoma" w:cs="Tahoma"/>
+      <w:sz w:val="16"/>
+      <w:szCs w:val="16"/>
+    </w:rPr>
+  </w:style>
+  <w:style w:type="character" w:customStyle="1" w:styleId="TextedebullesCar">
+    <w:name w:val="Texte de bulles Car"/>
+    <w:basedOn w:val="DefaultParagraphFont"/>
+    <w:link w:val="BalloonText"/>
+    <w:uiPriority w:val="99"/>
+    <w:semiHidden/>
+    <w:rsid w:val="00D96C09"/>
+    <w:rPr>
+      <w:rFonts w:ascii="Tahoma" w:eastAsiaTheme="minorEastAsia" w:hAnsi="Tahoma" w:cs="Tahoma"/>
+      <w:sz w:val="16"/>
+      <w:szCs w:val="16"/>
+      <w:lang w:val="en-US" w:bidi="en-US"/>
+    </w:rPr>
+  </w:style>
+  <w:style w:type="character" w:customStyle="1" w:styleId="Titre1Car">
+    <w:name w:val="Titre 1 Car"/>
+    <w:basedOn w:val="DefaultParagraphFont"/>
+    <w:link w:val="Heading1"/>
+    <w:uiPriority w:val="9"/>
+    <w:rsid w:val="009B4048"/>
+    <w:rPr>
+      <w:rFonts w:asciiTheme="majorHAnsi" w:eastAsiaTheme="majorEastAsia" w:hAnsiTheme="majorHAnsi" w:cstheme="majorBidi"/>
+      <w:b/>
+      <w:bCs/>
+      <w:color w:val="365F91" w:themeColor="accent1" w:themeShade="BF"/>
+      <w:sz w:val="32"/>
+      <w:szCs w:val="28"/>
+      <w:lang w:val="en-US" w:bidi="en-US"/>
+    </w:rPr>
+  </w:style>
+  <w:style w:type="character" w:customStyle="1" w:styleId="Titre2Car">
+    <w:name w:val="Titre 2 Car"/>
+    <w:basedOn w:val="DefaultParagraphFont"/>
+    <w:link w:val="Heading2"/>
+    <w:uiPriority w:val="9"/>
+    <w:rsid w:val="009B4048"/>
+    <w:rPr>
+      <w:rFonts w:asciiTheme="majorHAnsi" w:eastAsiaTheme="majorEastAsia" w:hAnsiTheme="majorHAnsi" w:cstheme="majorBidi"/>
+      <w:b/>
+      <w:bCs/>
+      <w:color w:val="4F81BD" w:themeColor="accent1"/>
+      <w:sz w:val="28"/>
+      <w:szCs w:val="26"/>
+      <w:lang w:val="en-US" w:bidi="en-US"/>
+    </w:rPr>
+  </w:style>
+  <w:style w:type="character" w:customStyle="1" w:styleId="Titre3Car">
+    <w:name w:val="Titre 3 Car"/>
+    <w:basedOn w:val="DefaultParagraphFont"/>
+    <w:link w:val="Heading3"/>
+    <w:uiPriority w:val="9"/>
+    <w:rsid w:val="00C336C1"/>
+    <w:rPr>
+      <w:rFonts w:asciiTheme="majorHAnsi" w:eastAsiaTheme="majorEastAsia" w:hAnsiTheme="majorHAnsi" w:cstheme="majorBidi"/>
+      <w:b/>
+      <w:bCs/>
+      <w:color w:val="4F81BD" w:themeColor="accent1"/>
+      <w:szCs w:val="20"/>
+      <w:lang w:val="en-US" w:bidi="en-US"/>
+    </w:rPr>
+  </w:style>
+  <w:style w:type="character" w:customStyle="1" w:styleId="Titre4Car">
+    <w:name w:val="Titre 4 Car"/>
+    <w:basedOn w:val="DefaultParagraphFont"/>
+    <w:link w:val="Heading4"/>
+    <w:uiPriority w:val="9"/>
+    <w:rsid w:val="00784C21"/>
+    <w:rPr>
+      <w:rFonts w:asciiTheme="majorHAnsi" w:eastAsiaTheme="majorEastAsia" w:hAnsiTheme="majorHAnsi" w:cstheme="majorBidi"/>
+      <w:b/>
+      <w:bCs/>
+      <w:i/>
+      <w:iCs/>
+      <w:color w:val="4F81BD" w:themeColor="accent1"/>
+      <w:szCs w:val="20"/>
+      <w:lang w:val="en-US" w:bidi="en-US"/>
+    </w:rPr>
+  </w:style>
+  <w:style w:type="paragraph" w:styleId="Header">
+    <w:name w:val="header"/>
+    <w:basedOn w:val="Normal"/>
+    <w:link w:val="En-tteCar"/>
+    <w:uiPriority w:val="99"/>
+    <w:unhideWhenUsed/>
+    <w:rsid w:val="00BA5E80"/>
+    <w:pPr>
+      <w:tabs>
+        <w:tab w:val="center" w:pos="4419"/>
+        <w:tab w:val="right" w:pos="8838"/>
+      </w:tabs>
+      <w:spacing w:after="0" w:line="240" w:lineRule="auto"/>
+    </w:pPr>
+  </w:style>
+  <w:style w:type="character" w:customStyle="1" w:styleId="En-tteCar">
+    <w:name w:val="En-tête Car"/>
+    <w:basedOn w:val="DefaultParagraphFont"/>
+    <w:link w:val="Header"/>
+    <w:uiPriority w:val="99"/>
+    <w:rsid w:val="00BA5E80"/>
+    <w:rPr>
+      <w:rFonts w:eastAsiaTheme="minorEastAsia"/>
+      <w:szCs w:val="20"/>
+      <w:lang w:val="en-US" w:bidi="en-US"/>
+    </w:rPr>
+  </w:style>
+  <w:style w:type="paragraph" w:styleId="Footer">
+    <w:name w:val="footer"/>
+    <w:basedOn w:val="Normal"/>
+    <w:link w:val="PieddepageCar"/>
+    <w:uiPriority w:val="99"/>
+    <w:unhideWhenUsed/>
+    <w:rsid w:val="00BA5E80"/>
+    <w:pPr>
+      <w:tabs>
+        <w:tab w:val="center" w:pos="4419"/>
+        <w:tab w:val="right" w:pos="8838"/>
+      </w:tabs>
+      <w:spacing w:after="0" w:line="240" w:lineRule="auto"/>
+    </w:pPr>
+  </w:style>
+  <w:style w:type="character" w:customStyle="1" w:styleId="PieddepageCar">
+    <w:name w:val="Pied de page Car"/>
+    <w:basedOn w:val="DefaultParagraphFont"/>
+    <w:link w:val="Footer"/>
+    <w:uiPriority w:val="99"/>
+    <w:rsid w:val="00BA5E80"/>
+    <w:rPr>
+      <w:rFonts w:eastAsiaTheme="minorEastAsia"/>
+      <w:szCs w:val="20"/>
+      <w:lang w:val="en-US" w:bidi="en-US"/>
+    </w:rPr>
+  </w:style>
+  <w:style w:type="paragraph" w:styleId="ListParagraph">
+    <w:name w:val="List Paragraph"/>
+    <w:basedOn w:val="Normal"/>
+    <w:uiPriority w:val="34"/>
+    <w:qFormat/>
+    <w:rsid w:val="00D14ABB"/>
+    <w:pPr>
+      <w:ind w:left="720"/>
+      <w:contextualSpacing/>
+    </w:pPr>
+  </w:style>
+  <w:style w:type="paragraph" w:styleId="FootnoteText">
+    <w:name w:val="footnote text"/>
+    <w:basedOn w:val="Normal"/>
+    <w:link w:val="NotedebasdepageCar"/>
+    <w:uiPriority w:val="99"/>
+    <w:semiHidden/>
+    <w:unhideWhenUsed/>
+    <w:rsid w:val="006B752F"/>
+    <w:pPr>
+      <w:spacing w:after="0" w:line="240" w:lineRule="auto"/>
+    </w:pPr>
+    <w:rPr>
+      <w:sz w:val="20"/>
+    </w:rPr>
+  </w:style>
+  <w:style w:type="character" w:customStyle="1" w:styleId="NotedebasdepageCar">
+    <w:name w:val="Note de bas de page Car"/>
+    <w:basedOn w:val="DefaultParagraphFont"/>
+    <w:link w:val="FootnoteText"/>
+    <w:uiPriority w:val="99"/>
+    <w:semiHidden/>
+    <w:rsid w:val="006B752F"/>
+    <w:rPr>
+      <w:sz w:val="20"/>
+      <w:szCs w:val="20"/>
+      <w:lang w:val="en-US" w:bidi="en-US"/>
+    </w:rPr>
+  </w:style>
+  <w:style w:type="character" w:styleId="FootnoteReference">
+    <w:name w:val="footnote reference"/>
+    <w:basedOn w:val="DefaultParagraphFont"/>
+    <w:uiPriority w:val="99"/>
+    <w:semiHidden/>
+    <w:unhideWhenUsed/>
+    <w:rsid w:val="006B752F"/>
+    <w:rPr>
+      <w:vertAlign w:val="superscript"/>
+    </w:rPr>
+  </w:style>
+  <w:style w:type="paragraph" w:styleId="Caption">
+    <w:name w:val="caption"/>
+    <w:basedOn w:val="Normal"/>
+    <w:next w:val="Normal"/>
+    <w:uiPriority w:val="35"/>
+    <w:unhideWhenUsed/>
+    <w:qFormat/>
+    <w:rsid w:val="009B4048"/>
+    <w:pPr>
+      <w:spacing w:line="240" w:lineRule="auto"/>
+    </w:pPr>
+    <w:rPr>
+      <w:b/>
+      <w:bCs/>
+      <w:sz w:val="18"/>
+      <w:szCs w:val="18"/>
+    </w:rPr>
+  </w:style>
+  <w:style w:type="paragraph" w:styleId="TOCHeading">
+    <w:name w:val="TOC Heading"/>
+    <w:basedOn w:val="Heading1"/>
+    <w:next w:val="Normal"/>
+    <w:uiPriority w:val="39"/>
+    <w:semiHidden/>
+    <w:unhideWhenUsed/>
+    <w:qFormat/>
+    <w:rsid w:val="00AF4EB5"/>
+    <w:pPr>
+      <w:jc w:val="left"/>
+      <w:outlineLvl w:val="9"/>
+    </w:pPr>
+    <w:rPr>
+      <w:lang w:eastAsia="ja-JP" w:bidi="ar-SA"/>
+    </w:rPr>
+  </w:style>
+  <w:style w:type="paragraph" w:styleId="TOC1">
+    <w:name w:val="toc 1"/>
+    <w:basedOn w:val="Normal"/>
+    <w:next w:val="Normal"/>
+    <w:autoRedefine/>
+    <w:uiPriority w:val="39"/>
+    <w:unhideWhenUsed/>
+    <w:rsid w:val="00AF4EB5"/>
+    <w:pPr>
+      <w:spacing w:after="100"/>
+    </w:pPr>
+  </w:style>
+  <w:style w:type="paragraph" w:styleId="TOC2">
+    <w:name w:val="toc 2"/>
+    <w:basedOn w:val="Normal"/>
+    <w:next w:val="Normal"/>
+    <w:autoRedefine/>
+    <w:uiPriority w:val="39"/>
+    <w:unhideWhenUsed/>
+    <w:rsid w:val="00AF4EB5"/>
+    <w:pPr>
+      <w:spacing w:after="100"/>
+      <w:ind w:left="240"/>
+    </w:pPr>
+  </w:style>
+  <w:style w:type="paragraph" w:styleId="TOC3">
+    <w:name w:val="toc 3"/>
+    <w:basedOn w:val="Normal"/>
+    <w:next w:val="Normal"/>
+    <w:autoRedefine/>
+    <w:uiPriority w:val="39"/>
+    <w:unhideWhenUsed/>
+    <w:rsid w:val="00AF4EB5"/>
+    <w:pPr>
+      <w:spacing w:after="100"/>
+      <w:ind w:left="480"/>
+    </w:pPr>
+  </w:style>
+  <w:style w:type="character" w:styleId="Hyperlink">
+    <w:name w:val="Hyperlink"/>
+    <w:basedOn w:val="DefaultParagraphFont"/>
+    <w:uiPriority w:val="99"/>
+    <w:unhideWhenUsed/>
+    <w:rsid w:val="00AF4EB5"/>
+    <w:rPr>
+      <w:color w:val="0000FF" w:themeColor="hyperlink"/>
+      <w:u w:val="single"/>
+    </w:rPr>
+  </w:style>
+  <w:style w:type="character" w:styleId="CommentReference">
+    <w:name w:val="annotation reference"/>
+    <w:basedOn w:val="DefaultParagraphFont"/>
+    <w:uiPriority w:val="99"/>
+    <w:semiHidden/>
+    <w:unhideWhenUsed/>
+    <w:rsid w:val="00BA1538"/>
+    <w:rPr>
+      <w:sz w:val="16"/>
+      <w:szCs w:val="16"/>
+    </w:rPr>
+  </w:style>
+  <w:style w:type="paragraph" w:styleId="CommentText">
+    <w:name w:val="annotation text"/>
+    <w:basedOn w:val="Normal"/>
+    <w:link w:val="CommentaireCar"/>
+    <w:uiPriority w:val="99"/>
+    <w:semiHidden/>
+    <w:unhideWhenUsed/>
+    <w:rsid w:val="00BA1538"/>
+    <w:pPr>
+      <w:spacing w:line="240" w:lineRule="auto"/>
+    </w:pPr>
+    <w:rPr>
+      <w:sz w:val="20"/>
+    </w:rPr>
+  </w:style>
+  <w:style w:type="character" w:customStyle="1" w:styleId="CommentaireCar">
+    <w:name w:val="Commentaire Car"/>
+    <w:basedOn w:val="DefaultParagraphFont"/>
+    <w:link w:val="CommentText"/>
+    <w:uiPriority w:val="99"/>
+    <w:semiHidden/>
+    <w:rsid w:val="00BA1538"/>
+    <w:rPr>
+      <w:rFonts w:ascii="Times New Roman" w:hAnsi="Times New Roman"/>
+      <w:sz w:val="20"/>
+      <w:szCs w:val="20"/>
+      <w:lang w:val="en-US" w:bidi="en-US"/>
+    </w:rPr>
+  </w:style>
+  <w:style w:type="paragraph" w:styleId="CommentSubject">
+    <w:name w:val="annotation subject"/>
+    <w:basedOn w:val="CommentText"/>
+    <w:next w:val="CommentText"/>
+    <w:link w:val="ObjetducommentaireCar"/>
+    <w:uiPriority w:val="99"/>
+    <w:semiHidden/>
+    <w:unhideWhenUsed/>
+    <w:rsid w:val="00BA1538"/>
+    <w:rPr>
+      <w:b/>
+      <w:bCs/>
+    </w:rPr>
+  </w:style>
+  <w:style w:type="character" w:customStyle="1" w:styleId="ObjetducommentaireCar">
+    <w:name w:val="Objet du commentaire Car"/>
+    <w:basedOn w:val="CommentaireCar"/>
+    <w:link w:val="CommentSubject"/>
+    <w:uiPriority w:val="99"/>
+    <w:semiHidden/>
+    <w:rsid w:val="00BA1538"/>
+    <w:rPr>
+      <w:rFonts w:ascii="Times New Roman" w:hAnsi="Times New Roman"/>
+      <w:b/>
+      <w:bCs/>
+      <w:sz w:val="20"/>
+      <w:szCs w:val="20"/>
+      <w:lang w:val="en-US" w:bidi="en-US"/>
+    </w:rPr>
+  </w:style>
+  <w:style w:type="table" w:styleId="TableGrid">
+    <w:name w:val="Table Grid"/>
+    <w:basedOn w:val="TableNormal"/>
+    <w:uiPriority w:val="59"/>
+    <w:rsid w:val="003030B7"/>
+    <w:pPr>
+      <w:spacing w:after="0" w:line="240" w:lineRule="auto"/>
+    </w:pPr>
+    <w:tblPr>
+      <w:tblInd w:w="0" w:type="dxa"/>
+      <w:tblBorders>
+        <w:top w:val="single" w:sz="4" w:space="0" w:color="auto"/>
+        <w:left w:val="single" w:sz="4" w:space="0" w:color="auto"/>
+        <w:bottom w:val="single" w:sz="4" w:space="0" w:color="auto"/>
+        <w:right w:val="single" w:sz="4" w:space="0" w:color="auto"/>
+        <w:insideH w:val="single" w:sz="4" w:space="0" w:color="auto"/>
+        <w:insideV w:val="single" w:sz="4" w:space="0" w:color="auto"/>
+      </w:tblBorders>
+      <w:tblCellMar>
+        <w:top w:w="0" w:type="dxa"/>
+        <w:left w:w="108" w:type="dxa"/>
+        <w:bottom w:w="0" w:type="dxa"/>
+        <w:right w:w="108" w:type="dxa"/>
+      </w:tblCellMar>
+    </w:tblPr>
+  </w:style>
+  <w:style w:type="character" w:customStyle="1" w:styleId="Heading5Char">
+    <w:name w:val="Heading 5 Char"/>
+    <w:basedOn w:val="DefaultParagraphFont"/>
+    <w:link w:val="Heading5"/>
+    <w:uiPriority w:val="9"/>
+    <w:rsid w:val="009F0014"/>
+    <w:rPr>
+      <w:rFonts w:asciiTheme="majorHAnsi" w:eastAsiaTheme="majorEastAsia" w:hAnsiTheme="majorHAnsi" w:cstheme="majorBidi"/>
+      <w:color w:val="243F60" w:themeColor="accent1" w:themeShade="7F"/>
+      <w:sz w:val="24"/>
+      <w:szCs w:val="20"/>
+      <w:lang w:val="en-US" w:bidi="en-US"/>
+    </w:rPr>
+  </w:style>
+  <w:style w:type="paragraph" w:styleId="TableofFigures">
+    <w:name w:val="table of figures"/>
+    <w:basedOn w:val="Normal"/>
+    <w:next w:val="Normal"/>
+    <w:uiPriority w:val="99"/>
+    <w:unhideWhenUsed/>
+    <w:rsid w:val="00291ECB"/>
+    <w:pPr>
+      <w:spacing w:after="0"/>
+    </w:pPr>
+  </w:style>
+</w:styles>
+</file>
+
+<file path=word/stylesWithEffects.xml><?xml version="1.0" encoding="utf-8"?>
+<w:styles xmlns:wpc="http://schemas.microsoft.com/office/word/2010/wordprocessingCanvas" xmlns:mc="http://schemas.openxmlformats.org/markup-compatibility/2006" xmlns:o="urn:schemas-microsoft-com:office:office" xmlns:r="http://schemas.openxmlformats.org/officeDocument/2006/relationships" xmlns:m="http://schemas.openxmlformats.org/officeDocument/2006/math" xmlns:v="urn:schemas-microsoft-com:vml" xmlns:wp14="http://schemas.microsoft.com/office/word/2010/wordprocessingDrawing" xmlns:wp="http://schemas.openxmlformats.org/drawingml/2006/wordprocessingDrawing" xmlns:w10="urn:schemas-microsoft-com:office:word" xmlns:w="http://schemas.openxmlformats.org/wordprocessingml/2006/main" xmlns:w14="http://schemas.microsoft.com/office/word/2010/wordml" xmlns:wpg="http://schemas.microsoft.com/office/word/2010/wordprocessingGroup" xmlns:wpi="http://schemas.microsoft.com/office/word/2010/wordprocessingInk" xmlns:wne="http://schemas.microsoft.com/office/word/2006/wordml" xmlns:wps="http://schemas.microsoft.com/office/word/2010/wordprocessingShape" mc:Ignorable="w14 wp14">
+  <w:docDefaults>
+    <w:rPrDefault>
+      <w:rPr>
+        <w:rFonts w:asciiTheme="minorHAnsi" w:eastAsiaTheme="minorEastAsia" w:hAnsiTheme="minorHAnsi" w:cstheme="minorBidi"/>
+        <w:sz w:val="22"/>
+        <w:szCs w:val="22"/>
+        <w:lang w:val="fr-CA" w:eastAsia="en-US" w:bidi="ar-SA"/>
+      </w:rPr>
+    </w:rPrDefault>
+    <w:pPrDefault>
+      <w:pPr>
+        <w:spacing w:after="200" w:line="276" w:lineRule="auto"/>
+      </w:pPr>
+    </w:pPrDefault>
+  </w:docDefaults>
+  <w:latentStyles w:defLockedState="0" w:defUIPriority="99" w:defSemiHidden="1" w:defUnhideWhenUsed="1" w:defQFormat="0" w:count="267">
+    <w:lsdException w:name="Normal" w:semiHidden="0" w:uiPriority="0" w:unhideWhenUsed="0" w:qFormat="1"/>
+    <w:lsdException w:name="heading 1" w:semiHidden="0" w:uiPriority="9" w:unhideWhenUsed="0" w:qFormat="1"/>
+    <w:lsdException w:name="heading 2" w:uiPriority="9" w:qFormat="1"/>
+    <w:lsdException w:name="heading 3" w:uiPriority="9" w:qFormat="1"/>
+    <w:lsdException w:name="heading 4" w:uiPriority="9" w:qFormat="1"/>
+    <w:lsdException w:name="heading 5" w:uiPriority="9" w:qFormat="1"/>
+    <w:lsdException w:name="heading 6" w:uiPriority="9" w:qFormat="1"/>
+    <w:lsdException w:name="heading 7" w:uiPriority="9" w:qFormat="1"/>
+    <w:lsdException w:name="heading 8" w:uiPriority="9" w:qFormat="1"/>
+    <w:lsdException w:name="heading 9" w:uiPriority="9" w:qFormat="1"/>
+    <w:lsdException w:name="toc 1" w:uiPriority="39"/>
+    <w:lsdException w:name="toc 2" w:uiPriority="39"/>
+    <w:lsdException w:name="toc 3" w:uiPriority="39"/>
+    <w:lsdException w:name="toc 4" w:uiPriority="39"/>
+    <w:lsdException w:name="toc 5" w:uiPriority="39"/>
+    <w:lsdException w:name="toc 6" w:uiPriority="39"/>
+    <w:lsdException w:name="toc 7" w:uiPriority="39"/>
+    <w:lsdException w:name="toc 8" w:uiPriority="39"/>
+    <w:lsdException w:name="toc 9" w:uiPriority="39"/>
+    <w:lsdException w:name="caption" w:uiPriority="35" w:qFormat="1"/>
+    <w:lsdException w:name="Title" w:semiHidden="0" w:uiPriority="10" w:unhideWhenUsed="0" w:qFormat="1"/>
+    <w:lsdException w:name="Default Paragraph Font" w:uiPriority="1"/>
+    <w:lsdException w:name="Subtitle" w:semiHidden="0" w:uiPriority="11" w:unhideWhenUsed="0" w:qFormat="1"/>
+    <w:lsdException w:name="Strong" w:semiHidden="0" w:uiPriority="22" w:unhideWhenUsed="0" w:qFormat="1"/>
+    <w:lsdException w:name="Emphasis" w:semiHidden="0" w:uiPriority="20" w:unhideWhenUsed="0" w:qFormat="1"/>
+    <w:lsdException w:name="Table Grid" w:semiHidden="0" w:uiPriority="59" w:unhideWhenUsed="0"/>
+    <w:lsdException w:name="Placeholder Text" w:unhideWhenUsed="0"/>
+    <w:lsdException w:name="No Spacing" w:semiHidden="0" w:uiPriority="1" w:unhideWhenUsed="0" w:qFormat="1"/>
+    <w:lsdException w:name="Light Shading" w:semiHidden="0" w:uiPriority="60" w:unhideWhenUsed="0"/>
+    <w:lsdException w:name="Light List" w:semiHidden="0" w:uiPriority="61" w:unhideWhenUsed="0"/>
+    <w:lsdException w:name="Light Grid" w:semiHidden="0" w:uiPriority="62" w:unhideWhenUsed="0"/>
+    <w:lsdException w:name="Medium Shading 1" w:semiHidden="0" w:uiPriority="63" w:unhideWhenUsed="0"/>
+    <w:lsdException w:name="Medium Shading 2" w:semiHidden="0" w:uiPriority="64" w:unhideWhenUsed="0"/>
+    <w:lsdException w:name="Medium List 1" w:semiHidden="0" w:uiPriority="65" w:unhideWhenUsed="0"/>
+    <w:lsdException w:name="Medium List 2" w:semiHidden="0" w:uiPriority="66" w:unhideWhenUsed="0"/>
+    <w:lsdException w:name="Medium Grid 1" w:semiHidden="0" w:uiPriority="67" w:unhideWhenUsed="0"/>
+    <w:lsdException w:name="Medium Grid 2" w:semiHidden="0" w:uiPriority="68" w:unhideWhenUsed="0"/>
+    <w:lsdException w:name="Medium Grid 3" w:semiHidden="0" w:uiPriority="69" w:unhideWhenUsed="0"/>
+    <w:lsdException w:name="Dark List" w:semiHidden="0" w:uiPriority="70" w:unhideWhenUsed="0"/>
+    <w:lsdException w:name="Colorful Shading" w:semiHidden="0" w:uiPriority="71" w:unhideWhenUsed="0"/>
+    <w:lsdException w:name="Colorful List" w:semiHidden="0" w:uiPriority="72" w:unhideWhenUsed="0"/>
+    <w:lsdException w:name="Colorful Grid" w:semiHidden="0" w:uiPriority="73" w:unhideWhenUsed="0"/>
+    <w:lsdException w:name="Light Shading Accent 1" w:semiHidden="0" w:uiPriority="60" w:unhideWhenUsed="0"/>
+    <w:lsdException w:name="Light List Accent 1" w:semiHidden="0" w:uiPriority="61" w:unhideWhenUsed="0"/>
+    <w:lsdException w:name="Light Grid Accent 1" w:semiHidden="0" w:uiPriority="62" w:unhideWhenUsed="0"/>
+    <w:lsdException w:name="Medium Shading 1 Accent 1" w:semiHidden="0" w:uiPriority="63" w:unhideWhenUsed="0"/>
+    <w:lsdException w:name="Medium Shading 2 Accent 1" w:semiHidden="0" w:uiPriority="64" w:unhideWhenUsed="0"/>
+    <w:lsdException w:name="Medium List 1 Accent 1" w:semiHidden="0" w:uiPriority="65" w:unhideWhenUsed="0"/>
+    <w:lsdException w:name="Revision" w:unhideWhenUsed="0"/>
+    <w:lsdException w:name="List Paragraph" w:semiHidden="0" w:uiPriority="34" w:unhideWhenUsed="0" w:qFormat="1"/>
+    <w:lsdException w:name="Quote" w:semiHidden="0" w:uiPriority="29" w:unhideWhenUsed="0" w:qFormat="1"/>
+    <w:lsdException w:name="Intense Quote" w:semiHidden="0" w:uiPriority="30" w:unhideWhenUsed="0" w:qFormat="1"/>
+    <w:lsdException w:name="Medium List 2 Accent 1" w:semiHidden="0" w:uiPriority="66" w:unhideWhenUsed="0"/>
+    <w:lsdException w:name="Medium Grid 1 Accent 1" w:semiHidden="0" w:uiPriority="67" w:unhideWhenUsed="0"/>
+    <w:lsdException w:name="Medium Grid 2 Accent 1" w:semiHidden="0" w:uiPriority="68" w:unhideWhenUsed="0"/>
+    <w:lsdException w:name="Medium Grid 3 Accent 1" w:semiHidden="0" w:uiPriority="69" w:unhideWhenUsed="0"/>
+    <w:lsdException w:name="Dark List Accent 1" w:semiHidden="0" w:uiPriority="70" w:unhideWhenUsed="0"/>
+    <w:lsdException w:name="Colorful Shading Accent 1" w:semiHidden="0" w:uiPriority="71" w:unhideWhenUsed="0"/>
+    <w:lsdException w:name="Colorful List Accent 1" w:semiHidden="0" w:uiPriority="72" w:unhideWhenUsed="0"/>
+    <w:lsdException w:name="Colorful Grid Accent 1" w:semiHidden="0" w:uiPriority="73" w:unhideWhenUsed="0"/>
+    <w:lsdException w:name="Light Shading Accent 2" w:semiHidden="0" w:uiPriority="60" w:unhideWhenUsed="0"/>
+    <w:lsdException w:name="Light List Accent 2" w:semiHidden="0" w:uiPriority="61" w:unhideWhenUsed="0"/>
+    <w:lsdException w:name="Light Grid Accent 2" w:semiHidden="0" w:uiPriority="62" w:unhideWhenUsed="0"/>
+    <w:lsdException w:name="Medium Shading 1 Accent 2" w:semiHidden="0" w:uiPriority="63" w:unhideWhenUsed="0"/>
+    <w:lsdException w:name="Medium Shading 2 Accent 2" w:semiHidden="0" w:uiPriority="64" w:unhideWhenUsed="0"/>
+    <w:lsdException w:name="Medium List 1 Accent 2" w:semiHidden="0" w:uiPriority="65" w:unhideWhenUsed="0"/>
+    <w:lsdException w:name="Medium List 2 Accent 2" w:semiHidden="0" w:uiPriority="66" w:unhideWhenUsed="0"/>
+    <w:lsdException w:name="Medium Grid 1 Accent 2" w:semiHidden="0" w:uiPriority="67" w:unhideWhenUsed="0"/>
+    <w:lsdException w:name="Medium Grid 2 Accent 2" w:semiHidden="0" w:uiPriority="68" w:unhideWhenUsed="0"/>
+    <w:lsdException w:name="Medium Grid 3 Accent 2" w:semiHidden="0" w:uiPriority="69" w:unhideWhenUsed="0"/>
+    <w:lsdException w:name="Dark List Accent 2" w:semiHidden="0" w:uiPriority="70" w:unhideWhenUsed="0"/>
+    <w:lsdException w:name="Colorful Shading Accent 2" w:semiHidden="0" w:uiPriority="71" w:unhideWhenUsed="0"/>
+    <w:lsdException w:name="Colorful List Accent 2" w:semiHidden="0" w:uiPriority="72" w:unhideWhenUsed="0"/>
+    <w:lsdException w:name="Colorful Grid Accent 2" w:semiHidden="0" w:uiPriority="73" w:unhideWhenUsed="0"/>
+    <w:lsdException w:name="Light Shading Accent 3" w:semiHidden="0" w:uiPriority="60" w:unhideWhenUsed="0"/>
+    <w:lsdException w:name="Light List Accent 3" w:semiHidden="0" w:uiPriority="61" w:unhideWhenUsed="0"/>
+    <w:lsdException w:name="Light Grid Accent 3" w:semiHidden="0" w:uiPriority="62" w:unhideWhenUsed="0"/>
+    <w:lsdException w:name="Medium Shading 1 Accent 3" w:semiHidden="0" w:uiPriority="63" w:unhideWhenUsed="0"/>
+    <w:lsdException w:name="Medium Shading 2 Accent 3" w:semiHidden="0" w:uiPriority="64" w:unhideWhenUsed="0"/>
+    <w:lsdException w:name="Medium List 1 Accent 3" w:semiHidden="0" w:uiPriority="65" w:unhideWhenUsed="0"/>
+    <w:lsdException w:name="Medium List 2 Accent 3" w:semiHidden="0" w:uiPriority="66" w:unhideWhenUsed="0"/>
+    <w:lsdException w:name="Medium Grid 1 Accent 3" w:semiHidden="0" w:uiPriority="67" w:unhideWhenUsed="0"/>
+    <w:lsdException w:name="Medium Grid 2 Accent 3" w:semiHidden="0" w:uiPriority="68" w:unhideWhenUsed="0"/>
+    <w:lsdException w:name="Medium Grid 3 Accent 3" w:semiHidden="0" w:uiPriority="69" w:unhideWhenUsed="0"/>
+    <w:lsdException w:name="Dark List Accent 3" w:semiHidden="0" w:uiPriority="70" w:unhideWhenUsed="0"/>
+    <w:lsdException w:name="Colorful Shading Accent 3" w:semiHidden="0" w:uiPriority="71" w:unhideWhenUsed="0"/>
+    <w:lsdException w:name="Colorful List Accent 3" w:semiHidden="0" w:uiPriority="72" w:unhideWhenUsed="0"/>
+    <w:lsdException w:name="Colorful Grid Accent 3" w:semiHidden="0" w:uiPriority="73" w:unhideWhenUsed="0"/>
+    <w:lsdException w:name="Light Shading Accent 4" w:semiHidden="0" w:uiPriority="60" w:unhideWhenUsed="0"/>
+    <w:lsdException w:name="Light List Accent 4" w:semiHidden="0" w:uiPriority="61" w:unhideWhenUsed="0"/>
+    <w:lsdException w:name="Light Grid Accent 4" w:semiHidden="0" w:uiPriority="62" w:unhideWhenUsed="0"/>
+    <w:lsdException w:name="Medium Shading 1 Accent 4" w:semiHidden="0" w:uiPriority="63" w:unhideWhenUsed="0"/>
+    <w:lsdException w:name="Medium Shading 2 Accent 4" w:semiHidden="0" w:uiPriority="64" w:unhideWhenUsed="0"/>
+    <w:lsdException w:name="Medium List 1 Accent 4" w:semiHidden="0" w:uiPriority="65" w:unhideWhenUsed="0"/>
+    <w:lsdException w:name="Medium List 2 Accent 4" w:semiHidden="0" w:uiPriority="66" w:unhideWhenUsed="0"/>
+    <w:lsdException w:name="Medium Grid 1 Accent 4" w:semiHidden="0" w:uiPriority="67" w:unhideWhenUsed="0"/>
+    <w:lsdException w:name="Medium Grid 2 Accent 4" w:semiHidden="0" w:uiPriority="68" w:unhideWhenUsed="0"/>
+    <w:lsdException w:name="Medium Grid 3 Accent 4" w:semiHidden="0" w:uiPriority="69" w:unhideWhenUsed="0"/>
+    <w:lsdException w:name="Dark List Accent 4" w:semiHidden="0" w:uiPriority="70" w:unhideWhenUsed="0"/>
+    <w:lsdException w:name="Colorful Shading Accent 4" w:semiHidden="0" w:uiPriority="71" w:unhideWhenUsed="0"/>
+    <w:lsdException w:name="Colorful List Accent 4" w:semiHidden="0" w:uiPriority="72" w:unhideWhenUsed="0"/>
+    <w:lsdException w:name="Colorful Grid Accent 4" w:semiHidden="0" w:uiPriority="73" w:unhideWhenUsed="0"/>
+    <w:lsdException w:name="Light Shading Accent 5" w:semiHidden="0" w:uiPriority="60" w:unhideWhenUsed="0"/>
+    <w:lsdException w:name="Light List Accent 5" w:semiHidden="0" w:uiPriority="61" w:unhideWhenUsed="0"/>
+    <w:lsdException w:name="Light Grid Accent 5" w:semiHidden="0" w:uiPriority="62" w:unhideWhenUsed="0"/>
+    <w:lsdException w:name="Medium Shading 1 Accent 5" w:semiHidden="0" w:uiPriority="63" w:unhideWhenUsed="0"/>
+    <w:lsdException w:name="Medium Shading 2 Accent 5" w:semiHidden="0" w:uiPriority="64" w:unhideWhenUsed="0"/>
+    <w:lsdException w:name="Medium List 1 Accent 5" w:semiHidden="0" w:uiPriority="65" w:unhideWhenUsed="0"/>
+    <w:lsdException w:name="Medium List 2 Accent 5" w:semiHidden="0" w:uiPriority="66" w:unhideWhenUsed="0"/>
+    <w:lsdException w:name="Medium Grid 1 Accent 5" w:semiHidden="0" w:uiPriority="67" w:unhideWhenUsed="0"/>
+    <w:lsdException w:name="Medium Grid 2 Accent 5" w:semiHidden="0" w:uiPriority="68" w:unhideWhenUsed="0"/>
+    <w:lsdException w:name="Medium Grid 3 Accent 5" w:semiHidden="0" w:uiPriority="69" w:unhideWhenUsed="0"/>
+    <w:lsdException w:name="Dark List Accent 5" w:semiHidden="0" w:uiPriority="70" w:unhideWhenUsed="0"/>
+    <w:lsdException w:name="Colorful Shading Accent 5" w:semiHidden="0" w:uiPriority="71" w:unhideWhenUsed="0"/>
+    <w:lsdException w:name="Colorful List Accent 5" w:semiHidden="0" w:uiPriority="72" w:unhideWhenUsed="0"/>
+    <w:lsdException w:name="Colorful Grid Accent 5" w:semiHidden="0" w:uiPriority="73" w:unhideWhenUsed="0"/>
+    <w:lsdException w:name="Light Shading Accent 6" w:semiHidden="0" w:uiPriority="60" w:unhideWhenUsed="0"/>
+    <w:lsdException w:name="Light List Accent 6" w:semiHidden="0" w:uiPriority="61" w:unhideWhenUsed="0"/>
+    <w:lsdException w:name="Light Grid Accent 6" w:semiHidden="0" w:uiPriority="62" w:unhideWhenUsed="0"/>
+    <w:lsdException w:name="Medium Shading 1 Accent 6" w:semiHidden="0" w:uiPriority="63" w:unhideWhenUsed="0"/>
+    <w:lsdException w:name="Medium Shading 2 Accent 6" w:semiHidden="0" w:uiPriority="64" w:unhideWhenUsed="0"/>
+    <w:lsdException w:name="Medium List 1 Accent 6" w:semiHidden="0" w:uiPriority="65" w:unhideWhenUsed="0"/>
+    <w:lsdException w:name="Medium List 2 Accent 6" w:semiHidden="0" w:uiPriority="66" w:unhideWhenUsed="0"/>
+    <w:lsdException w:name="Medium Grid 1 Accent 6" w:semiHidden="0" w:uiPriority="67" w:unhideWhenUsed="0"/>
+    <w:lsdException w:name="Medium Grid 2 Accent 6" w:semiHidden="0" w:uiPriority="68" w:unhideWhenUsed="0"/>
+    <w:lsdException w:name="Medium Grid 3 Accent 6" w:semiHidden="0" w:uiPriority="69" w:unhideWhenUsed="0"/>
+    <w:lsdException w:name="Dark List Accent 6" w:semiHidden="0" w:uiPriority="70" w:unhideWhenUsed="0"/>
+    <w:lsdException w:name="Colorful Shading Accent 6" w:semiHidden="0" w:uiPriority="71" w:unhideWhenUsed="0"/>
+    <w:lsdException w:name="Colorful List Accent 6" w:semiHidden="0" w:uiPriority="72" w:unhideWhenUsed="0"/>
+    <w:lsdException w:name="Colorful Grid Accent 6" w:semiHidden="0" w:uiPriority="73" w:unhideWhenUsed="0"/>
+    <w:lsdException w:name="Subtle Emphasis" w:semiHidden="0" w:uiPriority="19" w:unhideWhenUsed="0" w:qFormat="1"/>
+    <w:lsdException w:name="Intense Emphasis" w:semiHidden="0" w:uiPriority="21" w:unhideWhenUsed="0" w:qFormat="1"/>
+    <w:lsdException w:name="Subtle Reference" w:semiHidden="0" w:uiPriority="31" w:unhideWhenUsed="0" w:qFormat="1"/>
+    <w:lsdException w:name="Intense Reference" w:semiHidden="0" w:uiPriority="32" w:unhideWhenUsed="0" w:qFormat="1"/>
+    <w:lsdException w:name="Book Title" w:semiHidden="0" w:uiPriority="33" w:unhideWhenUsed="0" w:qFormat="1"/>
+    <w:lsdException w:name="Bibliography" w:uiPriority="37"/>
+    <w:lsdException w:name="TOC Heading" w:uiPriority="39" w:qFormat="1"/>
+  </w:latentStyles>
+  <w:style w:type="paragraph" w:default="1" w:styleId="Normal">
+    <w:name w:val="Normal"/>
+    <w:qFormat/>
+    <w:rsid w:val="008B50B0"/>
+    <w:pPr>
+      <w:jc w:val="both"/>
+    </w:pPr>
+    <w:rPr>
+      <w:rFonts w:ascii="Times New Roman" w:hAnsi="Times New Roman"/>
+      <w:sz w:val="24"/>
+      <w:szCs w:val="20"/>
+      <w:lang w:val="en-US" w:bidi="en-US"/>
+    </w:rPr>
+  </w:style>
+  <w:style w:type="paragraph" w:styleId="Heading1">
+    <w:name w:val="heading 1"/>
+    <w:basedOn w:val="Normal"/>
+    <w:next w:val="Normal"/>
+    <w:link w:val="Titre1Car"/>
+    <w:uiPriority w:val="9"/>
+    <w:qFormat/>
+    <w:rsid w:val="009B4048"/>
+    <w:pPr>
+      <w:keepNext/>
+      <w:keepLines/>
+      <w:spacing w:before="480" w:after="0"/>
+      <w:outlineLvl w:val="0"/>
+    </w:pPr>
+    <w:rPr>
+      <w:rFonts w:asciiTheme="majorHAnsi" w:eastAsiaTheme="majorEastAsia" w:hAnsiTheme="majorHAnsi" w:cstheme="majorBidi"/>
+      <w:b/>
+      <w:bCs/>
+      <w:color w:val="365F91" w:themeColor="accent1" w:themeShade="BF"/>
+      <w:sz w:val="32"/>
+      <w:szCs w:val="28"/>
+    </w:rPr>
+  </w:style>
+  <w:style w:type="paragraph" w:styleId="Heading2">
+    <w:name w:val="heading 2"/>
+    <w:basedOn w:val="Normal"/>
+    <w:next w:val="Normal"/>
+    <w:link w:val="Titre2Car"/>
+    <w:uiPriority w:val="9"/>
+    <w:unhideWhenUsed/>
+    <w:qFormat/>
+    <w:rsid w:val="009B4048"/>
+    <w:pPr>
+      <w:keepNext/>
+      <w:keepLines/>
+      <w:spacing w:before="200" w:after="0"/>
+      <w:outlineLvl w:val="1"/>
+    </w:pPr>
+    <w:rPr>
+      <w:rFonts w:asciiTheme="majorHAnsi" w:eastAsiaTheme="majorEastAsia" w:hAnsiTheme="majorHAnsi" w:cstheme="majorBidi"/>
+      <w:b/>
+      <w:bCs/>
+      <w:color w:val="4F81BD" w:themeColor="accent1"/>
+      <w:sz w:val="28"/>
+      <w:szCs w:val="26"/>
+    </w:rPr>
+  </w:style>
+  <w:style w:type="paragraph" w:styleId="Heading3">
+    <w:name w:val="heading 3"/>
+    <w:basedOn w:val="Normal"/>
+    <w:next w:val="Normal"/>
+    <w:link w:val="Titre3Car"/>
+    <w:uiPriority w:val="9"/>
+    <w:unhideWhenUsed/>
+    <w:qFormat/>
+    <w:rsid w:val="00C336C1"/>
+    <w:pPr>
+      <w:keepNext/>
+      <w:keepLines/>
+      <w:spacing w:before="200" w:after="0"/>
+      <w:outlineLvl w:val="2"/>
+    </w:pPr>
+    <w:rPr>
+      <w:rFonts w:asciiTheme="majorHAnsi" w:eastAsiaTheme="majorEastAsia" w:hAnsiTheme="majorHAnsi" w:cstheme="majorBidi"/>
+      <w:b/>
+      <w:bCs/>
+      <w:color w:val="4F81BD" w:themeColor="accent1"/>
+    </w:rPr>
+  </w:style>
+  <w:style w:type="paragraph" w:styleId="Heading4">
+    <w:name w:val="heading 4"/>
+    <w:basedOn w:val="Normal"/>
+    <w:next w:val="Normal"/>
+    <w:link w:val="Titre4Car"/>
+    <w:uiPriority w:val="9"/>
+    <w:unhideWhenUsed/>
+    <w:qFormat/>
+    <w:rsid w:val="00784C21"/>
+    <w:pPr>
+      <w:keepNext/>
+      <w:keepLines/>
+      <w:spacing w:before="200" w:after="0"/>
+      <w:outlineLvl w:val="3"/>
+    </w:pPr>
+    <w:rPr>
+      <w:rFonts w:asciiTheme="majorHAnsi" w:eastAsiaTheme="majorEastAsia" w:hAnsiTheme="majorHAnsi" w:cstheme="majorBidi"/>
+      <w:b/>
+      <w:bCs/>
+      <w:i/>
+      <w:iCs/>
+      <w:color w:val="4F81BD" w:themeColor="accent1"/>
+    </w:rPr>
+  </w:style>
+  <w:style w:type="paragraph" w:styleId="Heading5">
+    <w:name w:val="heading 5"/>
+    <w:basedOn w:val="Normal"/>
+    <w:next w:val="Normal"/>
+    <w:link w:val="Heading5Char"/>
+    <w:uiPriority w:val="9"/>
+    <w:unhideWhenUsed/>
+    <w:qFormat/>
+    <w:rsid w:val="009F0014"/>
+    <w:pPr>
+      <w:keepNext/>
+      <w:keepLines/>
+      <w:spacing w:before="200" w:after="0"/>
+      <w:outlineLvl w:val="4"/>
+    </w:pPr>
+    <w:rPr>
+      <w:rFonts w:asciiTheme="majorHAnsi" w:eastAsiaTheme="majorEastAsia" w:hAnsiTheme="majorHAnsi" w:cstheme="majorBidi"/>
+      <w:color w:val="243F60" w:themeColor="accent1" w:themeShade="7F"/>
+    </w:rPr>
+  </w:style>
+  <w:style w:type="character" w:default="1" w:styleId="DefaultParagraphFont">
+    <w:name w:val="Default Paragraph Font"/>
+    <w:uiPriority w:val="1"/>
+    <w:semiHidden/>
     <w:unhideWhenUsed/>
   </w:style>
   <w:style w:type="table" w:default="1" w:styleId="TableNormal">
@@ -29989,7 +30009,7 @@
 </file>
 
 <file path=customXml/itemProps1.xml><?xml version="1.0" encoding="utf-8"?>
-<ds:datastoreItem xmlns:ds="http://schemas.openxmlformats.org/officeDocument/2006/customXml" ds:itemID="{71FDFF28-FB4F-43BE-A443-BCB59CBC52DC}">
+<ds:datastoreItem xmlns:ds="http://schemas.openxmlformats.org/officeDocument/2006/customXml" ds:itemID="{5F1F71F2-00D5-40AF-A4E0-3799CBAD45AD}">
   <ds:schemaRefs>
     <ds:schemaRef ds:uri="http://schemas.openxmlformats.org/officeDocument/2006/bibliography"/>
   </ds:schemaRefs>

</xml_diff>

<commit_message>
Modif de quelques incohérences de formatage
</commit_message>
<xml_diff>
--- a/Rapport.docx
+++ b/Rapport.docx
@@ -1,6 +1,6 @@
 
 <file path=word/document.xml><?xml version="1.0" encoding="utf-8"?>
-<w:document xmlns:ve="http://schemas.openxmlformats.org/markup-compatibility/2006" xmlns:o="urn:schemas-microsoft-com:office:office" xmlns:r="http://schemas.openxmlformats.org/officeDocument/2006/relationships" xmlns:m="http://schemas.openxmlformats.org/officeDocument/2006/math" xmlns:v="urn:schemas-microsoft-com:vml" xmlns:wp="http://schemas.openxmlformats.org/drawingml/2006/wordprocessingDrawing" xmlns:w10="urn:schemas-microsoft-com:office:word" xmlns:w="http://schemas.openxmlformats.org/wordprocessingml/2006/main" xmlns:wne="http://schemas.microsoft.com/office/word/2006/wordml">
+<w:document xmlns:wpc="http://schemas.microsoft.com/office/word/2010/wordprocessingCanvas" xmlns:mc="http://schemas.openxmlformats.org/markup-compatibility/2006" xmlns:o="urn:schemas-microsoft-com:office:office" xmlns:r="http://schemas.openxmlformats.org/officeDocument/2006/relationships" xmlns:m="http://schemas.openxmlformats.org/officeDocument/2006/math" xmlns:v="urn:schemas-microsoft-com:vml" xmlns:wp14="http://schemas.microsoft.com/office/word/2010/wordprocessingDrawing" xmlns:wp="http://schemas.openxmlformats.org/drawingml/2006/wordprocessingDrawing" xmlns:w10="urn:schemas-microsoft-com:office:word" xmlns:w="http://schemas.openxmlformats.org/wordprocessingml/2006/main" xmlns:w14="http://schemas.microsoft.com/office/word/2010/wordml" xmlns:wpg="http://schemas.microsoft.com/office/word/2010/wordprocessingGroup" xmlns:wpi="http://schemas.microsoft.com/office/word/2010/wordprocessingInk" xmlns:wne="http://schemas.microsoft.com/office/word/2006/wordml" xmlns:wps="http://schemas.microsoft.com/office/word/2010/wordprocessingShape" mc:Ignorable="w14 wp14">
   <w:body>
     <w:p>
       <w:pPr>
@@ -9,7 +9,7 @@
       <w:r>
         <w:rPr>
           <w:noProof/>
-          <w:lang w:val="en-CA" w:eastAsia="ja-JP" w:bidi="ar-SA"/>
+          <w:lang w:val="fr-CA" w:eastAsia="fr-CA" w:bidi="ar-SA"/>
         </w:rPr>
         <w:drawing>
           <wp:inline distT="0" distB="0" distL="0" distR="0">
@@ -27,10 +27,10 @@
                     <pic:cNvPicPr/>
                   </pic:nvPicPr>
                   <pic:blipFill>
-                    <a:blip r:embed="rId8" cstate="print">
+                    <a:blip r:embed="rId9" cstate="print">
                       <a:extLst>
                         <a:ext uri="{28A0092B-C50C-407E-A947-70E740481C1C}">
-                          <a14:useLocalDpi xmlns:a14="http://schemas.microsoft.com/office/drawing/2010/main" xmlns:wps="http://schemas.microsoft.com/office/word/2010/wordprocessingShape" xmlns:wpi="http://schemas.microsoft.com/office/word/2010/wordprocessingInk" xmlns:wpg="http://schemas.microsoft.com/office/word/2010/wordprocessingGroup" xmlns:w14="http://schemas.microsoft.com/office/word/2010/wordml" xmlns:w="http://schemas.openxmlformats.org/wordprocessingml/2006/main" xmlns:w10="urn:schemas-microsoft-com:office:word" xmlns:wp14="http://schemas.microsoft.com/office/word/2010/wordprocessingDrawing" xmlns:v="urn:schemas-microsoft-com:vml" xmlns:o="urn:schemas-microsoft-com:office:office" xmlns:mc="http://schemas.openxmlformats.org/markup-compatibility/2006" xmlns:wpc="http://schemas.microsoft.com/office/word/2010/wordprocessingCanvas" xmlns="" val="0"/>
+                          <a14:useLocalDpi xmlns:a14="http://schemas.microsoft.com/office/drawing/2010/main" val="0"/>
                         </a:ext>
                       </a:extLst>
                     </a:blip>
@@ -79,7 +79,7 @@
       <w:tblPr>
         <w:tblW w:w="7776" w:type="dxa"/>
         <w:tblInd w:w="1080" w:type="dxa"/>
-        <w:tblLook w:val="0000"/>
+        <w:tblLook w:val="0000" w:firstRow="0" w:lastRow="0" w:firstColumn="0" w:lastColumn="0" w:noHBand="0" w:noVBand="0"/>
       </w:tblPr>
       <w:tblGrid>
         <w:gridCol w:w="3078"/>
@@ -4743,21 +4743,7 @@
         <w:rPr>
           <w:lang w:val="fr-CA"/>
         </w:rPr>
-        <w:t>Attribute</w:t>
-      </w:r>
-      <w:proofErr w:type="spellEnd"/>
-      <w:r>
-        <w:rPr>
-          <w:lang w:val="fr-CA"/>
-        </w:rPr>
-        <w:t>-</w:t>
-      </w:r>
-      <w:proofErr w:type="spellStart"/>
-      <w:r>
-        <w:rPr>
-          <w:lang w:val="fr-CA"/>
-        </w:rPr>
-        <w:t>Driven</w:t>
+        <w:t>Attribute-Driven</w:t>
       </w:r>
       <w:proofErr w:type="spellEnd"/>
       <w:r>
@@ -4882,7 +4868,7 @@
       <w:tblPr>
         <w:tblStyle w:val="TableGrid"/>
         <w:tblW w:w="0" w:type="auto"/>
-        <w:tblLook w:val="04A0"/>
+        <w:tblLook w:val="04A0" w:firstRow="1" w:lastRow="0" w:firstColumn="1" w:lastColumn="0" w:noHBand="0" w:noVBand="1"/>
       </w:tblPr>
       <w:tblGrid>
         <w:gridCol w:w="4390"/>
@@ -5751,7 +5737,7 @@
       <w:tblPr>
         <w:tblStyle w:val="TableGrid"/>
         <w:tblW w:w="0" w:type="auto"/>
-        <w:tblLook w:val="04A0"/>
+        <w:tblLook w:val="04A0" w:firstRow="1" w:lastRow="0" w:firstColumn="1" w:lastColumn="0" w:noHBand="0" w:noVBand="1"/>
       </w:tblPr>
       <w:tblGrid>
         <w:gridCol w:w="4390"/>
@@ -6662,7 +6648,7 @@
       <w:tblPr>
         <w:tblStyle w:val="TableGrid"/>
         <w:tblW w:w="0" w:type="auto"/>
-        <w:tblLook w:val="04A0"/>
+        <w:tblLook w:val="04A0" w:firstRow="1" w:lastRow="0" w:firstColumn="1" w:lastColumn="0" w:noHBand="0" w:noVBand="1"/>
       </w:tblPr>
       <w:tblGrid>
         <w:gridCol w:w="4390"/>
@@ -6966,7 +6952,7 @@
       <w:tblPr>
         <w:tblStyle w:val="TableGrid"/>
         <w:tblW w:w="0" w:type="auto"/>
-        <w:tblLook w:val="04A0"/>
+        <w:tblLook w:val="04A0" w:firstRow="1" w:lastRow="0" w:firstColumn="1" w:lastColumn="0" w:noHBand="0" w:noVBand="1"/>
       </w:tblPr>
       <w:tblGrid>
         <w:gridCol w:w="4390"/>
@@ -7705,7 +7691,7 @@
         <w:tblStyle w:val="TableGrid"/>
         <w:tblW w:w="9781" w:type="dxa"/>
         <w:tblInd w:w="108" w:type="dxa"/>
-        <w:tblLook w:val="04A0"/>
+        <w:tblLook w:val="04A0" w:firstRow="1" w:lastRow="0" w:firstColumn="1" w:lastColumn="0" w:noHBand="0" w:noVBand="1"/>
       </w:tblPr>
       <w:tblGrid>
         <w:gridCol w:w="3119"/>
@@ -8314,7 +8300,7 @@
       <w:tblPr>
         <w:tblStyle w:val="TableGrid"/>
         <w:tblW w:w="0" w:type="auto"/>
-        <w:tblLook w:val="04A0"/>
+        <w:tblLook w:val="04A0" w:firstRow="1" w:lastRow="0" w:firstColumn="1" w:lastColumn="0" w:noHBand="0" w:noVBand="1"/>
       </w:tblPr>
       <w:tblGrid>
         <w:gridCol w:w="4390"/>
@@ -8504,7 +8490,7 @@
       <w:tblPr>
         <w:tblStyle w:val="TableGrid"/>
         <w:tblW w:w="0" w:type="auto"/>
-        <w:tblLook w:val="04A0"/>
+        <w:tblLook w:val="04A0" w:firstRow="1" w:lastRow="0" w:firstColumn="1" w:lastColumn="0" w:noHBand="0" w:noVBand="1"/>
       </w:tblPr>
       <w:tblGrid>
         <w:gridCol w:w="4390"/>
@@ -9288,7 +9274,7 @@
       <w:tblPr>
         <w:tblStyle w:val="TableGrid"/>
         <w:tblW w:w="0" w:type="auto"/>
-        <w:tblLook w:val="04A0"/>
+        <w:tblLook w:val="04A0" w:firstRow="1" w:lastRow="0" w:firstColumn="1" w:lastColumn="0" w:noHBand="0" w:noVBand="1"/>
       </w:tblPr>
       <w:tblGrid>
         <w:gridCol w:w="4390"/>
@@ -10146,15 +10132,6 @@
     </w:p>
     <w:p>
       <w:pPr>
-        <w:jc w:val="center"/>
-        <w:rPr>
-          <w:b/>
-          <w:lang w:val="fr-CA"/>
-        </w:rPr>
-      </w:pPr>
-    </w:p>
-    <w:p>
-      <w:pPr>
         <w:pStyle w:val="ListParagraph"/>
         <w:numPr>
           <w:ilvl w:val="0"/>
@@ -10406,6 +10383,15 @@
       <w:pPr>
         <w:jc w:val="center"/>
         <w:rPr>
+          <w:b/>
+          <w:lang w:val="fr-CA"/>
+        </w:rPr>
+      </w:pPr>
+    </w:p>
+    <w:p>
+      <w:pPr>
+        <w:jc w:val="center"/>
+        <w:rPr>
           <w:lang w:val="fr-CA"/>
         </w:rPr>
       </w:pPr>
@@ -10731,14 +10717,6 @@
     </w:p>
     <w:p>
       <w:pPr>
-        <w:jc w:val="center"/>
-        <w:rPr>
-          <w:b/>
-        </w:rPr>
-      </w:pPr>
-    </w:p>
-    <w:p>
-      <w:pPr>
         <w:pStyle w:val="ListParagraph"/>
         <w:numPr>
           <w:ilvl w:val="0"/>
@@ -10985,7 +10963,7 @@
           <w:ilvl w:val="0"/>
           <w:numId w:val="6"/>
         </w:numPr>
-        <w:ind w:left="360"/>
+        <w:ind w:left="709"/>
         <w:jc w:val="left"/>
         <w:rPr>
           <w:lang w:val="fr-CA"/>
@@ -11007,6 +10985,22 @@
     </w:p>
     <w:p>
       <w:pPr>
+        <w:rPr>
+          <w:b/>
+        </w:rPr>
+      </w:pPr>
+    </w:p>
+    <w:p>
+      <w:pPr>
+        <w:jc w:val="center"/>
+        <w:rPr>
+          <w:b/>
+        </w:rPr>
+      </w:pPr>
+    </w:p>
+    <w:p>
+      <w:pPr>
+        <w:jc w:val="center"/>
         <w:rPr>
           <w:b/>
         </w:rPr>
@@ -11034,14 +11028,6 @@
         <w:t>Convivialité</w:t>
       </w:r>
       <w:proofErr w:type="spellEnd"/>
-    </w:p>
-    <w:p>
-      <w:pPr>
-        <w:jc w:val="center"/>
-        <w:rPr>
-          <w:b/>
-        </w:rPr>
-      </w:pPr>
     </w:p>
     <w:p>
       <w:pPr>
@@ -11297,7 +11283,7 @@
           <w:ilvl w:val="0"/>
           <w:numId w:val="6"/>
         </w:numPr>
-        <w:ind w:left="360"/>
+        <w:ind w:left="709"/>
         <w:jc w:val="left"/>
         <w:rPr>
           <w:lang w:val="fr-CA"/>
@@ -11346,14 +11332,6 @@
         <w:t>Convivialité</w:t>
       </w:r>
       <w:proofErr w:type="spellEnd"/>
-    </w:p>
-    <w:p>
-      <w:pPr>
-        <w:jc w:val="center"/>
-        <w:rPr>
-          <w:b/>
-        </w:rPr>
-      </w:pPr>
     </w:p>
     <w:p>
       <w:pPr>
@@ -11591,7 +11569,7 @@
           <w:ilvl w:val="0"/>
           <w:numId w:val="6"/>
         </w:numPr>
-        <w:ind w:left="360"/>
+        <w:ind w:left="709"/>
         <w:jc w:val="left"/>
         <w:rPr>
           <w:lang w:val="fr-CA"/>
@@ -11617,6 +11595,22 @@
         <w:rPr>
           <w:b/>
           <w:lang w:val="fr-CA"/>
+        </w:rPr>
+      </w:pPr>
+    </w:p>
+    <w:p>
+      <w:pPr>
+        <w:jc w:val="center"/>
+        <w:rPr>
+          <w:b/>
+        </w:rPr>
+      </w:pPr>
+    </w:p>
+    <w:p>
+      <w:pPr>
+        <w:jc w:val="center"/>
+        <w:rPr>
+          <w:b/>
         </w:rPr>
       </w:pPr>
     </w:p>
@@ -11642,14 +11636,6 @@
         <w:t>Convivialité</w:t>
       </w:r>
       <w:proofErr w:type="spellEnd"/>
-    </w:p>
-    <w:p>
-      <w:pPr>
-        <w:jc w:val="center"/>
-        <w:rPr>
-          <w:b/>
-        </w:rPr>
-      </w:pPr>
     </w:p>
     <w:p>
       <w:pPr>
@@ -11901,7 +11887,7 @@
           <w:ilvl w:val="0"/>
           <w:numId w:val="6"/>
         </w:numPr>
-        <w:ind w:left="360"/>
+        <w:ind w:left="709"/>
         <w:jc w:val="left"/>
         <w:rPr>
           <w:lang w:val="fr-CA"/>
@@ -12264,6 +12250,15 @@
         <w:jc w:val="center"/>
         <w:rPr>
           <w:b/>
+          <w:lang w:val="fr-CA"/>
+        </w:rPr>
+      </w:pPr>
+    </w:p>
+    <w:p>
+      <w:pPr>
+        <w:jc w:val="center"/>
+        <w:rPr>
+          <w:b/>
         </w:rPr>
       </w:pPr>
       <w:r>
@@ -12617,6 +12612,7 @@
           <w:ilvl w:val="0"/>
           <w:numId w:val="8"/>
         </w:numPr>
+        <w:ind w:left="714" w:hanging="357"/>
         <w:jc w:val="left"/>
         <w:rPr>
           <w:lang w:val="fr-CA"/>
@@ -12645,7 +12641,7 @@
     <w:p>
       <w:pPr>
         <w:pStyle w:val="ListParagraph"/>
-        <w:ind w:left="1080"/>
+        <w:ind w:left="714"/>
         <w:jc w:val="left"/>
         <w:rPr>
           <w:lang w:val="fr-CA"/>
@@ -12659,6 +12655,7 @@
           <w:ilvl w:val="0"/>
           <w:numId w:val="8"/>
         </w:numPr>
+        <w:ind w:left="714" w:hanging="357"/>
         <w:jc w:val="left"/>
         <w:rPr>
           <w:lang w:val="fr-CA"/>
@@ -12691,6 +12688,7 @@
           <w:ilvl w:val="0"/>
           <w:numId w:val="8"/>
         </w:numPr>
+        <w:ind w:left="714" w:hanging="357"/>
         <w:jc w:val="left"/>
         <w:rPr>
           <w:lang w:val="fr-CA"/>
@@ -12723,6 +12721,7 @@
           <w:ilvl w:val="0"/>
           <w:numId w:val="8"/>
         </w:numPr>
+        <w:ind w:left="714" w:hanging="357"/>
         <w:jc w:val="left"/>
         <w:rPr>
           <w:lang w:val="fr-CA"/>
@@ -12755,6 +12754,7 @@
           <w:ilvl w:val="0"/>
           <w:numId w:val="8"/>
         </w:numPr>
+        <w:ind w:left="714" w:hanging="357"/>
         <w:jc w:val="left"/>
         <w:rPr>
           <w:lang w:val="fr-CA"/>
@@ -12787,6 +12787,7 @@
           <w:ilvl w:val="0"/>
           <w:numId w:val="8"/>
         </w:numPr>
+        <w:ind w:left="714" w:hanging="357"/>
         <w:jc w:val="left"/>
         <w:rPr>
           <w:lang w:val="fr-CA"/>
@@ -12819,6 +12820,7 @@
           <w:ilvl w:val="0"/>
           <w:numId w:val="8"/>
         </w:numPr>
+        <w:ind w:left="714" w:hanging="357"/>
         <w:jc w:val="left"/>
         <w:rPr>
           <w:lang w:val="fr-CA"/>
@@ -13465,6 +13467,7 @@
         <w:jc w:val="center"/>
         <w:rPr>
           <w:b/>
+          <w:lang w:val="fr-CA"/>
         </w:rPr>
       </w:pPr>
     </w:p>
@@ -13473,6 +13476,7 @@
         <w:jc w:val="center"/>
         <w:rPr>
           <w:b/>
+          <w:lang w:val="fr-CA"/>
         </w:rPr>
       </w:pPr>
     </w:p>
@@ -13481,6 +13485,7 @@
         <w:jc w:val="center"/>
         <w:rPr>
           <w:b/>
+          <w:lang w:val="fr-CA"/>
         </w:rPr>
       </w:pPr>
     </w:p>
@@ -13498,14 +13503,6 @@
         <w:lastRenderedPageBreak/>
         <w:t>S13 - Performance</w:t>
       </w:r>
-    </w:p>
-    <w:p>
-      <w:pPr>
-        <w:jc w:val="center"/>
-        <w:rPr>
-          <w:b/>
-        </w:rPr>
-      </w:pPr>
     </w:p>
     <w:p>
       <w:pPr>
@@ -13755,7 +13752,7 @@
           <w:ilvl w:val="0"/>
           <w:numId w:val="6"/>
         </w:numPr>
-        <w:ind w:left="360"/>
+        <w:ind w:left="709"/>
         <w:jc w:val="left"/>
         <w:rPr>
           <w:lang w:val="fr-CA"/>
@@ -14068,6 +14065,15 @@
       <w:pPr>
         <w:jc w:val="center"/>
         <w:rPr>
+          <w:b/>
+          <w:lang w:val="fr-CA"/>
+        </w:rPr>
+      </w:pPr>
+    </w:p>
+    <w:p>
+      <w:pPr>
+        <w:jc w:val="center"/>
+        <w:rPr>
           <w:lang w:val="fr-CA"/>
         </w:rPr>
       </w:pPr>
@@ -14382,7 +14388,7 @@
       <w:pPr>
         <w:pStyle w:val="Heading2"/>
         <w:rPr>
-          <w:lang w:val="en-CA" w:eastAsia="ja-JP"/>
+          <w:lang w:val="fr-CA" w:eastAsia="ja-JP"/>
         </w:rPr>
       </w:pPr>
       <w:bookmarkStart w:id="24" w:name="_Toc384846036"/>
@@ -14395,7 +14401,7 @@
       </w:r>
       <w:r>
         <w:rPr>
-          <w:lang w:val="en-CA" w:eastAsia="ja-JP"/>
+          <w:lang w:val="fr-CA" w:eastAsia="ja-JP"/>
         </w:rPr>
         <w:t>à utiliser</w:t>
       </w:r>
@@ -14404,20 +14410,20 @@
     <w:p>
       <w:pPr>
         <w:rPr>
-          <w:lang w:val="en-CA" w:eastAsia="ja-JP"/>
-        </w:rPr>
-      </w:pPr>
-    </w:p>
-    <w:p>
-      <w:pPr>
-        <w:rPr>
           <w:lang w:val="fr-CA" w:eastAsia="ja-JP"/>
         </w:rPr>
       </w:pPr>
-      <w:r>
+    </w:p>
+    <w:p>
+      <w:pPr>
         <w:rPr>
           <w:lang w:val="fr-CA" w:eastAsia="ja-JP"/>
         </w:rPr>
+      </w:pPr>
+      <w:r>
+        <w:rPr>
+          <w:lang w:val="fr-CA" w:eastAsia="ja-JP"/>
+        </w:rPr>
         <w:t>Comme i</w:t>
       </w:r>
       <w:r>
@@ -14670,7 +14676,7 @@
     </w:p>
     <w:p>
       <w:pPr>
-        <w:jc w:val="left"/>
+        <w:pStyle w:val="Heading2"/>
         <w:rPr>
           <w:lang w:val="fr-CA"/>
         </w:rPr>
@@ -14939,7 +14945,7 @@
       <w:r>
         <w:rPr>
           <w:noProof/>
-          <w:lang w:val="en-CA" w:eastAsia="ja-JP" w:bidi="ar-SA"/>
+          <w:lang w:val="fr-CA" w:eastAsia="fr-CA" w:bidi="ar-SA"/>
         </w:rPr>
         <w:drawing>
           <wp:inline distT="0" distB="0" distL="0" distR="0">
@@ -14957,10 +14963,10 @@
                     <pic:cNvPicPr/>
                   </pic:nvPicPr>
                   <pic:blipFill>
-                    <a:blip r:embed="rId9" cstate="print">
+                    <a:blip r:embed="rId10" cstate="print">
                       <a:extLst>
                         <a:ext uri="{28A0092B-C50C-407E-A947-70E740481C1C}">
-                          <a14:useLocalDpi xmlns:a14="http://schemas.microsoft.com/office/drawing/2010/main" xmlns:wps="http://schemas.microsoft.com/office/word/2010/wordprocessingShape" xmlns:wpi="http://schemas.microsoft.com/office/word/2010/wordprocessingInk" xmlns:wpg="http://schemas.microsoft.com/office/word/2010/wordprocessingGroup" xmlns:w14="http://schemas.microsoft.com/office/word/2010/wordml" xmlns:w="http://schemas.openxmlformats.org/wordprocessingml/2006/main" xmlns:w10="urn:schemas-microsoft-com:office:word" xmlns:wp14="http://schemas.microsoft.com/office/word/2010/wordprocessingDrawing" xmlns:v="urn:schemas-microsoft-com:vml" xmlns:o="urn:schemas-microsoft-com:office:office" xmlns:mc="http://schemas.openxmlformats.org/markup-compatibility/2006" xmlns:wpc="http://schemas.microsoft.com/office/word/2010/wordprocessingCanvas" xmlns="" val="0"/>
+                          <a14:useLocalDpi xmlns:a14="http://schemas.microsoft.com/office/drawing/2010/main" val="0"/>
                         </a:ext>
                       </a:extLst>
                     </a:blip>
@@ -15061,7 +15067,15 @@
         <w:rPr>
           <w:lang w:val="fr-CA"/>
         </w:rPr>
-        <w:t>Responsabilités</w:t>
+        <w:t>Responsabili</w:t>
+      </w:r>
+      <w:bookmarkStart w:id="28" w:name="_GoBack"/>
+      <w:bookmarkEnd w:id="28"/>
+      <w:r>
+        <w:rPr>
+          <w:lang w:val="fr-CA"/>
+        </w:rPr>
+        <w:t>tés</w:t>
       </w:r>
     </w:p>
     <w:p>
@@ -15081,7 +15095,7 @@
           <w:lang w:val="fr-CA"/>
         </w:rPr>
       </w:pPr>
-      <w:bookmarkStart w:id="28" w:name="_Toc384821843"/>
+      <w:bookmarkStart w:id="29" w:name="_Toc384821843"/>
       <w:r>
         <w:rPr>
           <w:lang w:val="fr-CA"/>
@@ -15116,13 +15130,13 @@
         </w:rPr>
         <w:t xml:space="preserve">     Responsabilités des éléments de la vue module</w:t>
       </w:r>
-      <w:bookmarkEnd w:id="28"/>
+      <w:bookmarkEnd w:id="29"/>
     </w:p>
     <w:tbl>
       <w:tblPr>
         <w:tblStyle w:val="TableGrid"/>
         <w:tblW w:w="0" w:type="auto"/>
-        <w:tblLook w:val="04A0"/>
+        <w:tblLook w:val="04A0" w:firstRow="1" w:lastRow="0" w:firstColumn="1" w:lastColumn="0" w:noHBand="0" w:noVBand="1"/>
       </w:tblPr>
       <w:tblGrid>
         <w:gridCol w:w="4390"/>
@@ -16214,7 +16228,7 @@
           <w:lang w:val="fr-CA"/>
         </w:rPr>
       </w:pPr>
-      <w:bookmarkStart w:id="29" w:name="_Toc384821844"/>
+      <w:bookmarkStart w:id="30" w:name="_Toc384821844"/>
       <w:r>
         <w:rPr>
           <w:lang w:val="fr-CA"/>
@@ -16255,13 +16269,13 @@
         </w:rPr>
         <w:t xml:space="preserve"> les cas d'utilisation</w:t>
       </w:r>
-      <w:bookmarkEnd w:id="29"/>
+      <w:bookmarkEnd w:id="30"/>
     </w:p>
     <w:tbl>
       <w:tblPr>
         <w:tblStyle w:val="TableGrid"/>
         <w:tblW w:w="0" w:type="auto"/>
-        <w:tblLook w:val="04A0"/>
+        <w:tblLook w:val="04A0" w:firstRow="1" w:lastRow="0" w:firstColumn="1" w:lastColumn="0" w:noHBand="0" w:noVBand="1"/>
       </w:tblPr>
       <w:tblGrid>
         <w:gridCol w:w="4390"/>
@@ -17226,7 +17240,7 @@
           <w:lang w:val="fr-CA"/>
         </w:rPr>
       </w:pPr>
-      <w:bookmarkStart w:id="30" w:name="_Toc384821845"/>
+      <w:bookmarkStart w:id="31" w:name="_Toc384821845"/>
       <w:r>
         <w:rPr>
           <w:lang w:val="fr-CA"/>
@@ -17261,13 +17275,13 @@
         </w:rPr>
         <w:t xml:space="preserve">    Correspondance des éléments de la vue avec les scénarios de qualité</w:t>
       </w:r>
-      <w:bookmarkEnd w:id="30"/>
+      <w:bookmarkEnd w:id="31"/>
     </w:p>
     <w:tbl>
       <w:tblPr>
         <w:tblStyle w:val="TableGrid"/>
         <w:tblW w:w="0" w:type="auto"/>
-        <w:tblLook w:val="04A0"/>
+        <w:tblLook w:val="04A0" w:firstRow="1" w:lastRow="0" w:firstColumn="1" w:lastColumn="0" w:noHBand="0" w:noVBand="1"/>
       </w:tblPr>
       <w:tblGrid>
         <w:gridCol w:w="4390"/>
@@ -18222,7 +18236,7 @@
         </w:rPr>
         <w:br w:type="column"/>
       </w:r>
-      <w:bookmarkStart w:id="31" w:name="_Toc384846038"/>
+      <w:bookmarkStart w:id="32" w:name="_Toc384846038"/>
       <w:r>
         <w:rPr>
           <w:lang w:val="fr-CA"/>
@@ -18230,7 +18244,7 @@
         <w:lastRenderedPageBreak/>
         <w:t>Vue modèle-vue-contrôleur (C&amp;C)</w:t>
       </w:r>
-      <w:bookmarkEnd w:id="31"/>
+      <w:bookmarkEnd w:id="32"/>
     </w:p>
     <w:p>
       <w:pPr>
@@ -18356,7 +18370,7 @@
       <w:r>
         <w:rPr>
           <w:noProof/>
-          <w:lang w:val="en-CA" w:eastAsia="ja-JP" w:bidi="ar-SA"/>
+          <w:lang w:val="fr-CA" w:eastAsia="fr-CA" w:bidi="ar-SA"/>
         </w:rPr>
         <w:drawing>
           <wp:inline distT="0" distB="0" distL="0" distR="0">
@@ -18374,10 +18388,10 @@
                     <pic:cNvPicPr/>
                   </pic:nvPicPr>
                   <pic:blipFill>
-                    <a:blip r:embed="rId10" cstate="print">
+                    <a:blip r:embed="rId11" cstate="print">
                       <a:extLst>
                         <a:ext uri="{28A0092B-C50C-407E-A947-70E740481C1C}">
-                          <a14:useLocalDpi xmlns:a14="http://schemas.microsoft.com/office/drawing/2010/main" xmlns:wps="http://schemas.microsoft.com/office/word/2010/wordprocessingShape" xmlns:wpi="http://schemas.microsoft.com/office/word/2010/wordprocessingInk" xmlns:wpg="http://schemas.microsoft.com/office/word/2010/wordprocessingGroup" xmlns:w14="http://schemas.microsoft.com/office/word/2010/wordml" xmlns:w="http://schemas.openxmlformats.org/wordprocessingml/2006/main" xmlns:w10="urn:schemas-microsoft-com:office:word" xmlns:wp14="http://schemas.microsoft.com/office/word/2010/wordprocessingDrawing" xmlns:v="urn:schemas-microsoft-com:vml" xmlns:o="urn:schemas-microsoft-com:office:office" xmlns:mc="http://schemas.openxmlformats.org/markup-compatibility/2006" xmlns:wpc="http://schemas.microsoft.com/office/word/2010/wordprocessingCanvas" xmlns="" val="0"/>
+                          <a14:useLocalDpi xmlns:a14="http://schemas.microsoft.com/office/drawing/2010/main" val="0"/>
                         </a:ext>
                       </a:extLst>
                     </a:blip>
@@ -18408,8 +18422,8 @@
           <w:lang w:val="fr-CA"/>
         </w:rPr>
       </w:pPr>
-      <w:bookmarkStart w:id="32" w:name="_Toc384821785"/>
-      <w:bookmarkStart w:id="33" w:name="_Toc384821862"/>
+      <w:bookmarkStart w:id="33" w:name="_Toc384821785"/>
+      <w:bookmarkStart w:id="34" w:name="_Toc384821862"/>
       <w:r>
         <w:rPr>
           <w:lang w:val="fr-CA"/>
@@ -18444,8 +18458,8 @@
         </w:rPr>
         <w:t xml:space="preserve">    Vue composant et connecteur</w:t>
       </w:r>
-      <w:bookmarkEnd w:id="32"/>
       <w:bookmarkEnd w:id="33"/>
+      <w:bookmarkEnd w:id="34"/>
     </w:p>
     <w:p>
       <w:pPr>
@@ -20678,7 +20692,7 @@
       <w:r>
         <w:rPr>
           <w:noProof/>
-          <w:lang w:val="en-CA" w:eastAsia="ja-JP" w:bidi="ar-SA"/>
+          <w:lang w:val="fr-CA" w:eastAsia="fr-CA" w:bidi="ar-SA"/>
         </w:rPr>
         <w:drawing>
           <wp:inline distT="0" distB="0" distL="0" distR="0">
@@ -20696,10 +20710,10 @@
                     <pic:cNvPicPr/>
                   </pic:nvPicPr>
                   <pic:blipFill>
-                    <a:blip r:embed="rId11" cstate="print">
+                    <a:blip r:embed="rId12" cstate="print">
                       <a:extLst>
                         <a:ext uri="{28A0092B-C50C-407E-A947-70E740481C1C}">
-                          <a14:useLocalDpi xmlns:a14="http://schemas.microsoft.com/office/drawing/2010/main" xmlns:wps="http://schemas.microsoft.com/office/word/2010/wordprocessingShape" xmlns:wpi="http://schemas.microsoft.com/office/word/2010/wordprocessingInk" xmlns:wpg="http://schemas.microsoft.com/office/word/2010/wordprocessingGroup" xmlns:w14="http://schemas.microsoft.com/office/word/2010/wordml" xmlns:w="http://schemas.openxmlformats.org/wordprocessingml/2006/main" xmlns:w10="urn:schemas-microsoft-com:office:word" xmlns:wp14="http://schemas.microsoft.com/office/word/2010/wordprocessingDrawing" xmlns:v="urn:schemas-microsoft-com:vml" xmlns:o="urn:schemas-microsoft-com:office:office" xmlns:mc="http://schemas.openxmlformats.org/markup-compatibility/2006" xmlns:wpc="http://schemas.microsoft.com/office/word/2010/wordprocessingCanvas" xmlns="" val="0"/>
+                          <a14:useLocalDpi xmlns:a14="http://schemas.microsoft.com/office/drawing/2010/main" val="0"/>
                         </a:ext>
                       </a:extLst>
                     </a:blip>
@@ -20730,8 +20744,8 @@
           <w:lang w:val="fr-CA"/>
         </w:rPr>
       </w:pPr>
-      <w:bookmarkStart w:id="34" w:name="_Toc384821786"/>
-      <w:bookmarkStart w:id="35" w:name="_Toc384821863"/>
+      <w:bookmarkStart w:id="35" w:name="_Toc384821786"/>
+      <w:bookmarkStart w:id="36" w:name="_Toc384821863"/>
       <w:r>
         <w:rPr>
           <w:lang w:val="fr-CA"/>
@@ -20780,8 +20794,8 @@
         </w:rPr>
         <w:t xml:space="preserve"> illustrant le comportant MVC</w:t>
       </w:r>
-      <w:bookmarkEnd w:id="34"/>
       <w:bookmarkEnd w:id="35"/>
+      <w:bookmarkEnd w:id="36"/>
     </w:p>
     <w:p>
       <w:pPr>
@@ -20945,7 +20959,7 @@
           <w:lang w:val="fr-CA"/>
         </w:rPr>
       </w:pPr>
-      <w:bookmarkStart w:id="36" w:name="_Toc384846039"/>
+      <w:bookmarkStart w:id="37" w:name="_Toc384846039"/>
       <w:r>
         <w:rPr>
           <w:lang w:val="fr-CA"/>
@@ -20959,7 +20973,7 @@
         </w:rPr>
         <w:t>déploiement</w:t>
       </w:r>
-      <w:bookmarkEnd w:id="36"/>
+      <w:bookmarkEnd w:id="37"/>
       <w:r>
         <w:rPr>
           <w:lang w:val="fr-CA"/>
@@ -21031,7 +21045,7 @@
       <w:r>
         <w:rPr>
           <w:noProof/>
-          <w:lang w:val="en-CA" w:eastAsia="ja-JP" w:bidi="ar-SA"/>
+          <w:lang w:val="fr-CA" w:eastAsia="fr-CA" w:bidi="ar-SA"/>
         </w:rPr>
         <w:drawing>
           <wp:inline distT="0" distB="0" distL="0" distR="0">
@@ -21049,10 +21063,10 @@
                     <pic:cNvPicPr/>
                   </pic:nvPicPr>
                   <pic:blipFill>
-                    <a:blip r:embed="rId12" cstate="print">
+                    <a:blip r:embed="rId13" cstate="print">
                       <a:extLst>
                         <a:ext uri="{28A0092B-C50C-407E-A947-70E740481C1C}">
-                          <a14:useLocalDpi xmlns:a14="http://schemas.microsoft.com/office/drawing/2010/main" xmlns:wps="http://schemas.microsoft.com/office/word/2010/wordprocessingShape" xmlns:wpi="http://schemas.microsoft.com/office/word/2010/wordprocessingInk" xmlns:wpg="http://schemas.microsoft.com/office/word/2010/wordprocessingGroup" xmlns:w14="http://schemas.microsoft.com/office/word/2010/wordml" xmlns:w="http://schemas.openxmlformats.org/wordprocessingml/2006/main" xmlns:w10="urn:schemas-microsoft-com:office:word" xmlns:wp14="http://schemas.microsoft.com/office/word/2010/wordprocessingDrawing" xmlns:v="urn:schemas-microsoft-com:vml" xmlns:o="urn:schemas-microsoft-com:office:office" xmlns:mc="http://schemas.openxmlformats.org/markup-compatibility/2006" xmlns:wpc="http://schemas.microsoft.com/office/word/2010/wordprocessingCanvas" xmlns="" val="0"/>
+                          <a14:useLocalDpi xmlns:a14="http://schemas.microsoft.com/office/drawing/2010/main" val="0"/>
                         </a:ext>
                       </a:extLst>
                     </a:blip>
@@ -21083,8 +21097,8 @@
           <w:lang w:val="fr-CA"/>
         </w:rPr>
       </w:pPr>
-      <w:bookmarkStart w:id="37" w:name="_Toc384821787"/>
-      <w:bookmarkStart w:id="38" w:name="_Toc384821864"/>
+      <w:bookmarkStart w:id="38" w:name="_Toc384821787"/>
+      <w:bookmarkStart w:id="39" w:name="_Toc384821864"/>
       <w:r>
         <w:rPr>
           <w:lang w:val="fr-CA"/>
@@ -21119,8 +21133,8 @@
         </w:rPr>
         <w:t xml:space="preserve">    Vue déploiement</w:t>
       </w:r>
-      <w:bookmarkEnd w:id="37"/>
       <w:bookmarkEnd w:id="38"/>
+      <w:bookmarkEnd w:id="39"/>
     </w:p>
     <w:p>
       <w:pPr>
@@ -21845,7 +21859,7 @@
       <w:r>
         <w:rPr>
           <w:noProof/>
-          <w:lang w:val="en-CA" w:eastAsia="ja-JP" w:bidi="ar-SA"/>
+          <w:lang w:val="fr-CA" w:eastAsia="fr-CA" w:bidi="ar-SA"/>
         </w:rPr>
         <w:drawing>
           <wp:inline distT="0" distB="0" distL="0" distR="0">
@@ -21865,10 +21879,10 @@
                     </pic:cNvPicPr>
                   </pic:nvPicPr>
                   <pic:blipFill>
-                    <a:blip r:embed="rId13" cstate="print">
+                    <a:blip r:embed="rId14" cstate="print">
                       <a:extLst>
                         <a:ext uri="{28A0092B-C50C-407E-A947-70E740481C1C}">
-                          <a14:useLocalDpi xmlns:a14="http://schemas.microsoft.com/office/drawing/2010/main" xmlns:wps="http://schemas.microsoft.com/office/word/2010/wordprocessingShape" xmlns:wpi="http://schemas.microsoft.com/office/word/2010/wordprocessingInk" xmlns:wpg="http://schemas.microsoft.com/office/word/2010/wordprocessingGroup" xmlns:w14="http://schemas.microsoft.com/office/word/2010/wordml" xmlns:w="http://schemas.openxmlformats.org/wordprocessingml/2006/main" xmlns:w10="urn:schemas-microsoft-com:office:word" xmlns:wp14="http://schemas.microsoft.com/office/word/2010/wordprocessingDrawing" xmlns:v="urn:schemas-microsoft-com:vml" xmlns:o="urn:schemas-microsoft-com:office:office" xmlns:mc="http://schemas.openxmlformats.org/markup-compatibility/2006" xmlns:wpc="http://schemas.microsoft.com/office/word/2010/wordprocessingCanvas" xmlns="" val="0"/>
+                          <a14:useLocalDpi xmlns:a14="http://schemas.microsoft.com/office/drawing/2010/main" val="0"/>
                         </a:ext>
                       </a:extLst>
                     </a:blip>
@@ -21975,7 +21989,7 @@
           <w:lang w:val="fr-CA"/>
         </w:rPr>
       </w:pPr>
-      <w:bookmarkStart w:id="39" w:name="_Toc384846040"/>
+      <w:bookmarkStart w:id="40" w:name="_Toc384846040"/>
       <w:r>
         <w:rPr>
           <w:lang w:val="fr-CA"/>
@@ -21983,7 +21997,7 @@
         <w:lastRenderedPageBreak/>
         <w:t>Analyse ATAM</w:t>
       </w:r>
-      <w:bookmarkEnd w:id="39"/>
+      <w:bookmarkEnd w:id="40"/>
     </w:p>
     <w:p>
       <w:pPr>
@@ -21992,14 +22006,14 @@
           <w:lang w:val="fr-CA"/>
         </w:rPr>
       </w:pPr>
-      <w:bookmarkStart w:id="40" w:name="_Toc384846041"/>
+      <w:bookmarkStart w:id="41" w:name="_Toc384846041"/>
       <w:r>
         <w:rPr>
           <w:lang w:val="fr-CA"/>
         </w:rPr>
         <w:t>Documents sources</w:t>
       </w:r>
-      <w:bookmarkEnd w:id="40"/>
+      <w:bookmarkEnd w:id="41"/>
       <w:r>
         <w:rPr>
           <w:lang w:val="fr-CA"/>
@@ -22033,14 +22047,14 @@
           <w:lang w:val="fr-CA"/>
         </w:rPr>
       </w:pPr>
-      <w:bookmarkStart w:id="41" w:name="_Toc384846042"/>
+      <w:bookmarkStart w:id="42" w:name="_Toc384846042"/>
       <w:r>
         <w:rPr>
           <w:lang w:val="fr-CA"/>
         </w:rPr>
         <w:t>Règles et standards</w:t>
       </w:r>
-      <w:bookmarkEnd w:id="41"/>
+      <w:bookmarkEnd w:id="42"/>
       <w:r>
         <w:rPr>
           <w:lang w:val="fr-CA"/>
@@ -22051,7 +22065,6 @@
     <w:p>
       <w:pPr>
         <w:rPr>
-          <w:rFonts w:hint="eastAsia"/>
           <w:lang w:val="fr-CA" w:eastAsia="ja-JP"/>
         </w:rPr>
       </w:pPr>
@@ -22141,7 +22154,7 @@
           <w:lang w:val="fr-CA"/>
         </w:rPr>
       </w:pPr>
-      <w:bookmarkStart w:id="42" w:name="_Toc384846043"/>
+      <w:bookmarkStart w:id="43" w:name="_Toc384846043"/>
       <w:r>
         <w:rPr>
           <w:lang w:val="fr-CA"/>
@@ -22160,7 +22173,7 @@
         </w:rPr>
         <w:t xml:space="preserve"> du système</w:t>
       </w:r>
-      <w:bookmarkEnd w:id="42"/>
+      <w:bookmarkEnd w:id="43"/>
     </w:p>
     <w:p>
       <w:pPr>
@@ -22184,7 +22197,7 @@
           <w:lang w:val="fr-CA" w:bidi="ar-SA"/>
         </w:rPr>
       </w:pPr>
-      <w:bookmarkStart w:id="43" w:name="_Toc384846044"/>
+      <w:bookmarkStart w:id="44" w:name="_Toc384846044"/>
       <w:r>
         <w:rPr>
           <w:rFonts w:cs="Times New Roman"/>
@@ -22193,7 +22206,7 @@
         </w:rPr>
         <w:t>Présentation de l'architecture et des approches architecturales</w:t>
       </w:r>
-      <w:bookmarkEnd w:id="43"/>
+      <w:bookmarkEnd w:id="44"/>
     </w:p>
     <w:p>
       <w:pPr>
@@ -22310,7 +22323,7 @@
           <w:lang w:val="fr-CA" w:bidi="ar-SA"/>
         </w:rPr>
       </w:pPr>
-      <w:bookmarkStart w:id="44" w:name="_Toc384846045"/>
+      <w:bookmarkStart w:id="45" w:name="_Toc384846045"/>
       <w:r>
         <w:rPr>
           <w:lang w:val="fr-CA" w:bidi="ar-SA"/>
@@ -22318,7 +22331,7 @@
         <w:lastRenderedPageBreak/>
         <w:t>Arbre d’utilité</w:t>
       </w:r>
-      <w:bookmarkEnd w:id="44"/>
+      <w:bookmarkEnd w:id="45"/>
     </w:p>
     <w:p>
       <w:pPr>
@@ -22329,7 +22342,7 @@
       <w:r>
         <w:rPr>
           <w:noProof/>
-          <w:lang w:val="en-CA" w:eastAsia="ja-JP" w:bidi="ar-SA"/>
+          <w:lang w:val="fr-CA" w:eastAsia="fr-CA" w:bidi="ar-SA"/>
         </w:rPr>
         <w:drawing>
           <wp:inline distT="0" distB="0" distL="0" distR="0">
@@ -22349,7 +22362,7 @@
                     </pic:cNvPicPr>
                   </pic:nvPicPr>
                   <pic:blipFill>
-                    <a:blip r:embed="rId14" cstate="print"/>
+                    <a:blip r:embed="rId15" cstate="print"/>
                     <a:srcRect/>
                     <a:stretch>
                       <a:fillRect/>
@@ -22391,7 +22404,7 @@
         </w:rPr>
         <w:br w:type="column"/>
       </w:r>
-      <w:bookmarkStart w:id="45" w:name="_Toc384846046"/>
+      <w:bookmarkStart w:id="46" w:name="_Toc384846046"/>
       <w:r>
         <w:rPr>
           <w:lang w:val="fr-CA" w:bidi="ar-SA"/>
@@ -22399,7 +22412,7 @@
         <w:lastRenderedPageBreak/>
         <w:t>ATAM – Analyse</w:t>
       </w:r>
-      <w:bookmarkEnd w:id="45"/>
+      <w:bookmarkEnd w:id="46"/>
     </w:p>
     <w:p>
       <w:pPr>
@@ -22421,20 +22434,20 @@
           <w:lang w:val="fr-CA"/>
         </w:rPr>
       </w:pPr>
-      <w:bookmarkStart w:id="46" w:name="_Toc384846047"/>
+      <w:bookmarkStart w:id="47" w:name="_Toc384846047"/>
       <w:r>
         <w:rPr>
           <w:lang w:val="fr-CA"/>
         </w:rPr>
         <w:t>Analyse de S05</w:t>
       </w:r>
-      <w:bookmarkEnd w:id="46"/>
+      <w:bookmarkEnd w:id="47"/>
     </w:p>
     <w:tbl>
       <w:tblPr>
         <w:tblStyle w:val="TableGrid"/>
         <w:tblW w:w="0" w:type="auto"/>
-        <w:tblLook w:val="04A0"/>
+        <w:tblLook w:val="04A0" w:firstRow="1" w:lastRow="0" w:firstColumn="1" w:lastColumn="0" w:noHBand="0" w:noVBand="1"/>
       </w:tblPr>
       <w:tblGrid>
         <w:gridCol w:w="3936"/>
@@ -22863,20 +22876,20 @@
           <w:lang w:val="fr-CA"/>
         </w:rPr>
       </w:pPr>
-      <w:bookmarkStart w:id="47" w:name="_Toc384846048"/>
+      <w:bookmarkStart w:id="48" w:name="_Toc384846048"/>
       <w:r>
         <w:rPr>
           <w:lang w:val="fr-CA"/>
         </w:rPr>
         <w:t>Analyse de S07</w:t>
       </w:r>
-      <w:bookmarkEnd w:id="47"/>
+      <w:bookmarkEnd w:id="48"/>
     </w:p>
     <w:tbl>
       <w:tblPr>
         <w:tblStyle w:val="TableGrid"/>
         <w:tblW w:w="0" w:type="auto"/>
-        <w:tblLook w:val="04A0"/>
+        <w:tblLook w:val="04A0" w:firstRow="1" w:lastRow="0" w:firstColumn="1" w:lastColumn="0" w:noHBand="0" w:noVBand="1"/>
       </w:tblPr>
       <w:tblGrid>
         <w:gridCol w:w="3936"/>
@@ -23351,20 +23364,20 @@
           <w:lang w:val="fr-CA"/>
         </w:rPr>
       </w:pPr>
-      <w:bookmarkStart w:id="48" w:name="_Toc384846049"/>
+      <w:bookmarkStart w:id="49" w:name="_Toc384846049"/>
       <w:r>
         <w:rPr>
           <w:lang w:val="fr-CA"/>
         </w:rPr>
         <w:t>Analyse de S08</w:t>
       </w:r>
-      <w:bookmarkEnd w:id="48"/>
+      <w:bookmarkEnd w:id="49"/>
     </w:p>
     <w:tbl>
       <w:tblPr>
         <w:tblStyle w:val="TableGrid"/>
         <w:tblW w:w="0" w:type="auto"/>
-        <w:tblLook w:val="04A0"/>
+        <w:tblLook w:val="04A0" w:firstRow="1" w:lastRow="0" w:firstColumn="1" w:lastColumn="0" w:noHBand="0" w:noVBand="1"/>
       </w:tblPr>
       <w:tblGrid>
         <w:gridCol w:w="3936"/>
@@ -23857,7 +23870,7 @@
           <w:lang w:val="fr-CA" w:bidi="ar-SA"/>
         </w:rPr>
       </w:pPr>
-      <w:bookmarkStart w:id="49" w:name="_Toc384846050"/>
+      <w:bookmarkStart w:id="50" w:name="_Toc384846050"/>
       <w:r>
         <w:rPr>
           <w:lang w:val="fr-CA"/>
@@ -23871,13 +23884,13 @@
         </w:rPr>
         <w:t>S09</w:t>
       </w:r>
-      <w:bookmarkEnd w:id="49"/>
+      <w:bookmarkEnd w:id="50"/>
     </w:p>
     <w:tbl>
       <w:tblPr>
         <w:tblStyle w:val="TableGrid"/>
         <w:tblW w:w="0" w:type="auto"/>
-        <w:tblLook w:val="04A0"/>
+        <w:tblLook w:val="04A0" w:firstRow="1" w:lastRow="0" w:firstColumn="1" w:lastColumn="0" w:noHBand="0" w:noVBand="1"/>
       </w:tblPr>
       <w:tblGrid>
         <w:gridCol w:w="3936"/>
@@ -24376,20 +24389,20 @@
           <w:lang w:val="fr-CA"/>
         </w:rPr>
       </w:pPr>
-      <w:bookmarkStart w:id="50" w:name="_Toc384846051"/>
+      <w:bookmarkStart w:id="51" w:name="_Toc384846051"/>
       <w:r>
         <w:rPr>
           <w:lang w:val="fr-CA"/>
         </w:rPr>
         <w:t>Analyse de S10</w:t>
       </w:r>
-      <w:bookmarkEnd w:id="50"/>
+      <w:bookmarkEnd w:id="51"/>
     </w:p>
     <w:tbl>
       <w:tblPr>
         <w:tblStyle w:val="TableGrid"/>
         <w:tblW w:w="0" w:type="auto"/>
-        <w:tblLook w:val="04A0"/>
+        <w:tblLook w:val="04A0" w:firstRow="1" w:lastRow="0" w:firstColumn="1" w:lastColumn="0" w:noHBand="0" w:noVBand="1"/>
       </w:tblPr>
       <w:tblGrid>
         <w:gridCol w:w="3936"/>
@@ -24765,7 +24778,7 @@
           <w:lang w:val="fr-CA"/>
         </w:rPr>
       </w:pPr>
-      <w:bookmarkStart w:id="51" w:name="_Toc384846052"/>
+      <w:bookmarkStart w:id="52" w:name="_Toc384846052"/>
       <w:r>
         <w:rPr>
           <w:lang w:val="fr-CA"/>
@@ -24778,13 +24791,13 @@
         </w:rPr>
         <w:t>14</w:t>
       </w:r>
-      <w:bookmarkEnd w:id="51"/>
+      <w:bookmarkEnd w:id="52"/>
     </w:p>
     <w:tbl>
       <w:tblPr>
         <w:tblStyle w:val="TableGrid"/>
         <w:tblW w:w="0" w:type="auto"/>
-        <w:tblLook w:val="04A0"/>
+        <w:tblLook w:val="04A0" w:firstRow="1" w:lastRow="0" w:firstColumn="1" w:lastColumn="0" w:noHBand="0" w:noVBand="1"/>
       </w:tblPr>
       <w:tblGrid>
         <w:gridCol w:w="3936"/>
@@ -25278,20 +25291,20 @@
           <w:lang w:val="fr-CA"/>
         </w:rPr>
       </w:pPr>
-      <w:bookmarkStart w:id="52" w:name="_Toc384846053"/>
+      <w:bookmarkStart w:id="53" w:name="_Toc384846053"/>
       <w:r>
         <w:rPr>
           <w:lang w:val="fr-CA"/>
         </w:rPr>
         <w:t>Risques</w:t>
       </w:r>
-      <w:bookmarkEnd w:id="52"/>
+      <w:bookmarkEnd w:id="53"/>
     </w:p>
     <w:tbl>
       <w:tblPr>
         <w:tblStyle w:val="TableGrid"/>
         <w:tblW w:w="0" w:type="auto"/>
-        <w:tblLook w:val="04A0"/>
+        <w:tblLook w:val="04A0" w:firstRow="1" w:lastRow="0" w:firstColumn="1" w:lastColumn="0" w:noHBand="0" w:noVBand="1"/>
       </w:tblPr>
       <w:tblGrid>
         <w:gridCol w:w="817"/>
@@ -25627,20 +25640,20 @@
           <w:lang w:val="fr-CA"/>
         </w:rPr>
       </w:pPr>
-      <w:bookmarkStart w:id="53" w:name="_Toc384846054"/>
+      <w:bookmarkStart w:id="54" w:name="_Toc384846054"/>
       <w:r>
         <w:rPr>
           <w:lang w:val="fr-CA"/>
         </w:rPr>
         <w:t>Non-risques</w:t>
       </w:r>
-      <w:bookmarkEnd w:id="53"/>
+      <w:bookmarkEnd w:id="54"/>
     </w:p>
     <w:tbl>
       <w:tblPr>
         <w:tblStyle w:val="TableGrid"/>
         <w:tblW w:w="0" w:type="auto"/>
-        <w:tblLook w:val="04A0"/>
+        <w:tblLook w:val="04A0" w:firstRow="1" w:lastRow="0" w:firstColumn="1" w:lastColumn="0" w:noHBand="0" w:noVBand="1"/>
       </w:tblPr>
       <w:tblGrid>
         <w:gridCol w:w="817"/>
@@ -25881,20 +25894,20 @@
           <w:lang w:val="fr-CA"/>
         </w:rPr>
       </w:pPr>
-      <w:bookmarkStart w:id="54" w:name="_Toc384846055"/>
+      <w:bookmarkStart w:id="55" w:name="_Toc384846055"/>
       <w:r>
         <w:rPr>
           <w:lang w:val="fr-CA"/>
         </w:rPr>
         <w:t>Point de sensibilité</w:t>
       </w:r>
-      <w:bookmarkEnd w:id="54"/>
+      <w:bookmarkEnd w:id="55"/>
     </w:p>
     <w:tbl>
       <w:tblPr>
         <w:tblStyle w:val="TableGrid"/>
         <w:tblW w:w="0" w:type="auto"/>
-        <w:tblLook w:val="04A0"/>
+        <w:tblLook w:val="04A0" w:firstRow="1" w:lastRow="0" w:firstColumn="1" w:lastColumn="0" w:noHBand="0" w:noVBand="1"/>
       </w:tblPr>
       <w:tblGrid>
         <w:gridCol w:w="817"/>
@@ -26308,20 +26321,20 @@
           <w:lang w:val="fr-CA"/>
         </w:rPr>
       </w:pPr>
-      <w:bookmarkStart w:id="55" w:name="_Toc384846056"/>
+      <w:bookmarkStart w:id="56" w:name="_Toc384846056"/>
       <w:r>
         <w:rPr>
           <w:lang w:val="fr-CA"/>
         </w:rPr>
         <w:t>Compromis</w:t>
       </w:r>
-      <w:bookmarkEnd w:id="55"/>
+      <w:bookmarkEnd w:id="56"/>
     </w:p>
     <w:tbl>
       <w:tblPr>
         <w:tblStyle w:val="TableGrid"/>
         <w:tblW w:w="0" w:type="auto"/>
-        <w:tblLook w:val="04A0"/>
+        <w:tblLook w:val="04A0" w:firstRow="1" w:lastRow="0" w:firstColumn="1" w:lastColumn="0" w:noHBand="0" w:noVBand="1"/>
       </w:tblPr>
       <w:tblGrid>
         <w:gridCol w:w="817"/>
@@ -26538,7 +26551,7 @@
         </w:rPr>
         <w:br w:type="column"/>
       </w:r>
-      <w:bookmarkStart w:id="56" w:name="_Toc384846057"/>
+      <w:bookmarkStart w:id="57" w:name="_Toc384846057"/>
       <w:r>
         <w:rPr>
           <w:lang w:val="fr-CA"/>
@@ -26546,7 +26559,7 @@
         <w:lastRenderedPageBreak/>
         <w:t>Conclusion</w:t>
       </w:r>
-      <w:bookmarkEnd w:id="56"/>
+      <w:bookmarkEnd w:id="57"/>
     </w:p>
     <w:p>
       <w:pPr>
@@ -26591,11 +26604,9 @@
         </w:rPr>
         <w:t xml:space="preserve">Quant à notre analyse ATAM, les scénarios de qualité à analyser ont été choisis en fonction du niveau de priorité de ces scénarios, soit des scénarios de qualité liés à la convivialité et à la disponibilité. </w:t>
       </w:r>
-      <w:bookmarkStart w:id="57" w:name="_GoBack"/>
-      <w:bookmarkEnd w:id="57"/>
     </w:p>
     <w:sectPr>
-      <w:footerReference w:type="default" r:id="rId15"/>
+      <w:footerReference w:type="default" r:id="rId16"/>
       <w:pgSz w:w="12240" w:h="15840"/>
       <w:pgMar w:top="1418" w:right="1418" w:bottom="1418" w:left="1418" w:header="709" w:footer="709" w:gutter="0"/>
       <w:cols w:space="708"/>
@@ -26606,7 +26617,7 @@
 </file>
 
 <file path=word/endnotes.xml><?xml version="1.0" encoding="utf-8"?>
-<w:endnotes xmlns:ve="http://schemas.openxmlformats.org/markup-compatibility/2006" xmlns:o="urn:schemas-microsoft-com:office:office" xmlns:r="http://schemas.openxmlformats.org/officeDocument/2006/relationships" xmlns:m="http://schemas.openxmlformats.org/officeDocument/2006/math" xmlns:v="urn:schemas-microsoft-com:vml" xmlns:wp="http://schemas.openxmlformats.org/drawingml/2006/wordprocessingDrawing" xmlns:w10="urn:schemas-microsoft-com:office:word" xmlns:w="http://schemas.openxmlformats.org/wordprocessingml/2006/main" xmlns:wne="http://schemas.microsoft.com/office/word/2006/wordml">
+<w:endnotes xmlns:wpc="http://schemas.microsoft.com/office/word/2010/wordprocessingCanvas" xmlns:mc="http://schemas.openxmlformats.org/markup-compatibility/2006" xmlns:o="urn:schemas-microsoft-com:office:office" xmlns:r="http://schemas.openxmlformats.org/officeDocument/2006/relationships" xmlns:m="http://schemas.openxmlformats.org/officeDocument/2006/math" xmlns:v="urn:schemas-microsoft-com:vml" xmlns:wp14="http://schemas.microsoft.com/office/word/2010/wordprocessingDrawing" xmlns:wp="http://schemas.openxmlformats.org/drawingml/2006/wordprocessingDrawing" xmlns:w10="urn:schemas-microsoft-com:office:word" xmlns:w="http://schemas.openxmlformats.org/wordprocessingml/2006/main" xmlns:w14="http://schemas.microsoft.com/office/word/2010/wordml" xmlns:wpg="http://schemas.microsoft.com/office/word/2010/wordprocessingGroup" xmlns:wpi="http://schemas.microsoft.com/office/word/2010/wordprocessingInk" xmlns:wne="http://schemas.microsoft.com/office/word/2006/wordml" xmlns:wps="http://schemas.microsoft.com/office/word/2010/wordprocessingShape" mc:Ignorable="w14 wp14">
   <w:endnote w:type="separator" w:id="-1">
     <w:p>
       <w:pPr>
@@ -26631,7 +26642,7 @@
 </file>
 
 <file path=word/footer1.xml><?xml version="1.0" encoding="utf-8"?>
-<w:ftr xmlns:ve="http://schemas.openxmlformats.org/markup-compatibility/2006" xmlns:o="urn:schemas-microsoft-com:office:office" xmlns:r="http://schemas.openxmlformats.org/officeDocument/2006/relationships" xmlns:m="http://schemas.openxmlformats.org/officeDocument/2006/math" xmlns:v="urn:schemas-microsoft-com:vml" xmlns:wp="http://schemas.openxmlformats.org/drawingml/2006/wordprocessingDrawing" xmlns:w10="urn:schemas-microsoft-com:office:word" xmlns:w="http://schemas.openxmlformats.org/wordprocessingml/2006/main" xmlns:wne="http://schemas.microsoft.com/office/word/2006/wordml">
+<w:ftr xmlns:wpc="http://schemas.microsoft.com/office/word/2010/wordprocessingCanvas" xmlns:mc="http://schemas.openxmlformats.org/markup-compatibility/2006" xmlns:o="urn:schemas-microsoft-com:office:office" xmlns:r="http://schemas.openxmlformats.org/officeDocument/2006/relationships" xmlns:m="http://schemas.openxmlformats.org/officeDocument/2006/math" xmlns:v="urn:schemas-microsoft-com:vml" xmlns:wp14="http://schemas.microsoft.com/office/word/2010/wordprocessingDrawing" xmlns:wp="http://schemas.openxmlformats.org/drawingml/2006/wordprocessingDrawing" xmlns:w10="urn:schemas-microsoft-com:office:word" xmlns:w="http://schemas.openxmlformats.org/wordprocessingml/2006/main" xmlns:w14="http://schemas.microsoft.com/office/word/2010/wordml" xmlns:wpg="http://schemas.microsoft.com/office/word/2010/wordprocessingGroup" xmlns:wpi="http://schemas.microsoft.com/office/word/2010/wordprocessingInk" xmlns:wne="http://schemas.microsoft.com/office/word/2006/wordml" xmlns:wps="http://schemas.microsoft.com/office/word/2010/wordprocessingShape" mc:Ignorable="w14 wp14">
   <w:sdt>
     <w:sdtPr>
       <w:id w:val="1106393385"/>
@@ -26651,14 +26662,27 @@
           <w:pStyle w:val="Footer"/>
           <w:jc w:val="right"/>
         </w:pPr>
-        <w:fldSimple w:instr=" PAGE   \* MERGEFORMAT ">
-          <w:r>
-            <w:rPr>
-              <w:noProof/>
-            </w:rPr>
-            <w:t>4</w:t>
-          </w:r>
-        </w:fldSimple>
+        <w:r>
+          <w:fldChar w:fldCharType="begin"/>
+        </w:r>
+        <w:r>
+          <w:instrText xml:space="preserve"> PAGE   \* MERGEFORMAT </w:instrText>
+        </w:r>
+        <w:r>
+          <w:fldChar w:fldCharType="separate"/>
+        </w:r>
+        <w:r>
+          <w:rPr>
+            <w:noProof/>
+          </w:rPr>
+          <w:t>43</w:t>
+        </w:r>
+        <w:r>
+          <w:rPr>
+            <w:noProof/>
+          </w:rPr>
+          <w:fldChar w:fldCharType="end"/>
+        </w:r>
       </w:p>
     </w:sdtContent>
   </w:sdt>
@@ -26671,7 +26695,7 @@
 </file>
 
 <file path=word/footnotes.xml><?xml version="1.0" encoding="utf-8"?>
-<w:footnotes xmlns:ve="http://schemas.openxmlformats.org/markup-compatibility/2006" xmlns:o="urn:schemas-microsoft-com:office:office" xmlns:r="http://schemas.openxmlformats.org/officeDocument/2006/relationships" xmlns:m="http://schemas.openxmlformats.org/officeDocument/2006/math" xmlns:v="urn:schemas-microsoft-com:vml" xmlns:wp="http://schemas.openxmlformats.org/drawingml/2006/wordprocessingDrawing" xmlns:w10="urn:schemas-microsoft-com:office:word" xmlns:w="http://schemas.openxmlformats.org/wordprocessingml/2006/main" xmlns:wne="http://schemas.microsoft.com/office/word/2006/wordml">
+<w:footnotes xmlns:wpc="http://schemas.microsoft.com/office/word/2010/wordprocessingCanvas" xmlns:mc="http://schemas.openxmlformats.org/markup-compatibility/2006" xmlns:o="urn:schemas-microsoft-com:office:office" xmlns:r="http://schemas.openxmlformats.org/officeDocument/2006/relationships" xmlns:m="http://schemas.openxmlformats.org/officeDocument/2006/math" xmlns:v="urn:schemas-microsoft-com:vml" xmlns:wp14="http://schemas.microsoft.com/office/word/2010/wordprocessingDrawing" xmlns:wp="http://schemas.openxmlformats.org/drawingml/2006/wordprocessingDrawing" xmlns:w10="urn:schemas-microsoft-com:office:word" xmlns:w="http://schemas.openxmlformats.org/wordprocessingml/2006/main" xmlns:w14="http://schemas.microsoft.com/office/word/2010/wordml" xmlns:wpg="http://schemas.microsoft.com/office/word/2010/wordprocessingGroup" xmlns:wpi="http://schemas.microsoft.com/office/word/2010/wordprocessingInk" xmlns:wne="http://schemas.microsoft.com/office/word/2006/wordml" xmlns:wps="http://schemas.microsoft.com/office/word/2010/wordprocessingShape" mc:Ignorable="w14 wp14">
   <w:footnote w:type="separator" w:id="-1">
     <w:p>
       <w:pPr>
@@ -26696,7 +26720,7 @@
 </file>
 
 <file path=word/numbering.xml><?xml version="1.0" encoding="utf-8"?>
-<w:numbering xmlns:ve="http://schemas.openxmlformats.org/markup-compatibility/2006" xmlns:o="urn:schemas-microsoft-com:office:office" xmlns:r="http://schemas.openxmlformats.org/officeDocument/2006/relationships" xmlns:m="http://schemas.openxmlformats.org/officeDocument/2006/math" xmlns:v="urn:schemas-microsoft-com:vml" xmlns:wp="http://schemas.openxmlformats.org/drawingml/2006/wordprocessingDrawing" xmlns:w10="urn:schemas-microsoft-com:office:word" xmlns:w="http://schemas.openxmlformats.org/wordprocessingml/2006/main" xmlns:wne="http://schemas.microsoft.com/office/word/2006/wordml">
+<w:numbering xmlns:wpc="http://schemas.microsoft.com/office/word/2010/wordprocessingCanvas" xmlns:mc="http://schemas.openxmlformats.org/markup-compatibility/2006" xmlns:o="urn:schemas-microsoft-com:office:office" xmlns:r="http://schemas.openxmlformats.org/officeDocument/2006/relationships" xmlns:m="http://schemas.openxmlformats.org/officeDocument/2006/math" xmlns:v="urn:schemas-microsoft-com:vml" xmlns:wp14="http://schemas.microsoft.com/office/word/2010/wordprocessingDrawing" xmlns:wp="http://schemas.openxmlformats.org/drawingml/2006/wordprocessingDrawing" xmlns:w10="urn:schemas-microsoft-com:office:word" xmlns:w="http://schemas.openxmlformats.org/wordprocessingml/2006/main" xmlns:w14="http://schemas.microsoft.com/office/word/2010/wordml" xmlns:wpg="http://schemas.microsoft.com/office/word/2010/wordprocessingGroup" xmlns:wpi="http://schemas.microsoft.com/office/word/2010/wordprocessingInk" xmlns:wne="http://schemas.microsoft.com/office/word/2006/wordml" xmlns:wps="http://schemas.microsoft.com/office/word/2010/wordprocessingShape" mc:Ignorable="w14 wp14">
   <w:abstractNum w:abstractNumId="0">
     <w:nsid w:val="03EA57DC"/>
     <w:multiLevelType w:val="hybridMultilevel"/>
@@ -28447,7 +28471,7 @@
 </file>
 
 <file path=word/styles.xml><?xml version="1.0" encoding="utf-8"?>
-<w:styles xmlns:r="http://schemas.openxmlformats.org/officeDocument/2006/relationships" xmlns:w="http://schemas.openxmlformats.org/wordprocessingml/2006/main">
+<w:styles xmlns:mc="http://schemas.openxmlformats.org/markup-compatibility/2006" xmlns:r="http://schemas.openxmlformats.org/officeDocument/2006/relationships" xmlns:w="http://schemas.openxmlformats.org/wordprocessingml/2006/main" xmlns:w14="http://schemas.microsoft.com/office/word/2010/wordml" mc:Ignorable="w14">
   <w:docDefaults>
     <w:rPrDefault>
       <w:rPr>
@@ -28740,7 +28764,6 @@
     <w:uiPriority w:val="99"/>
     <w:semiHidden/>
     <w:unhideWhenUsed/>
-    <w:qFormat/>
     <w:tblPr>
       <w:tblInd w:w="0" w:type="dxa"/>
       <w:tblCellMar>
@@ -29420,7 +29443,7 @@
     <w:name w:val="heading 1"/>
     <w:basedOn w:val="Normal"/>
     <w:next w:val="Normal"/>
-    <w:link w:val="Titre1Car"/>
+    <w:link w:val="Heading1Char"/>
     <w:uiPriority w:val="9"/>
     <w:qFormat/>
     <w:rsid w:val="009B4048"/>
@@ -29443,7 +29466,7 @@
     <w:name w:val="heading 2"/>
     <w:basedOn w:val="Normal"/>
     <w:next w:val="Normal"/>
-    <w:link w:val="Titre2Car"/>
+    <w:link w:val="Heading2Char"/>
     <w:uiPriority w:val="9"/>
     <w:unhideWhenUsed/>
     <w:qFormat/>
@@ -29467,7 +29490,7 @@
     <w:name w:val="heading 3"/>
     <w:basedOn w:val="Normal"/>
     <w:next w:val="Normal"/>
-    <w:link w:val="Titre3Car"/>
+    <w:link w:val="Heading3Char"/>
     <w:uiPriority w:val="9"/>
     <w:unhideWhenUsed/>
     <w:qFormat/>
@@ -29489,7 +29512,7 @@
     <w:name w:val="heading 4"/>
     <w:basedOn w:val="Normal"/>
     <w:next w:val="Normal"/>
-    <w:link w:val="Titre4Car"/>
+    <w:link w:val="Heading4Char"/>
     <w:uiPriority w:val="9"/>
     <w:unhideWhenUsed/>
     <w:qFormat/>
@@ -29592,7 +29615,7 @@
   <w:style w:type="paragraph" w:styleId="NoSpacing">
     <w:name w:val="No Spacing"/>
     <w:basedOn w:val="Normal"/>
-    <w:link w:val="SansinterligneCar"/>
+    <w:link w:val="NoSpacingChar"/>
     <w:uiPriority w:val="1"/>
     <w:qFormat/>
     <w:rsid w:val="00D96C09"/>
@@ -29600,7 +29623,7 @@
       <w:spacing w:after="0" w:line="240" w:lineRule="auto"/>
     </w:pPr>
   </w:style>
-  <w:style w:type="character" w:customStyle="1" w:styleId="SansinterligneCar">
+  <w:style w:type="character" w:customStyle="1" w:styleId="NoSpacingChar">
     <w:name w:val="Sans interligne Car"/>
     <w:basedOn w:val="DefaultParagraphFont"/>
     <w:link w:val="NoSpacing"/>
@@ -29615,7 +29638,7 @@
   <w:style w:type="paragraph" w:styleId="BodyText">
     <w:name w:val="Body Text"/>
     <w:basedOn w:val="Normal"/>
-    <w:link w:val="CorpsdetexteCar"/>
+    <w:link w:val="BodyTextChar"/>
     <w:uiPriority w:val="99"/>
     <w:semiHidden/>
     <w:unhideWhenUsed/>
@@ -29624,7 +29647,7 @@
       <w:spacing w:after="120"/>
     </w:pPr>
   </w:style>
-  <w:style w:type="character" w:customStyle="1" w:styleId="CorpsdetexteCar">
+  <w:style w:type="character" w:customStyle="1" w:styleId="BodyTextChar">
     <w:name w:val="Corps de texte Car"/>
     <w:basedOn w:val="DefaultParagraphFont"/>
     <w:link w:val="BodyText"/>
@@ -29640,7 +29663,7 @@
   <w:style w:type="paragraph" w:styleId="BalloonText">
     <w:name w:val="Balloon Text"/>
     <w:basedOn w:val="Normal"/>
-    <w:link w:val="TextedebullesCar"/>
+    <w:link w:val="BalloonTextChar"/>
     <w:uiPriority w:val="99"/>
     <w:semiHidden/>
     <w:unhideWhenUsed/>
@@ -29654,7 +29677,7 @@
       <w:szCs w:val="16"/>
     </w:rPr>
   </w:style>
-  <w:style w:type="character" w:customStyle="1" w:styleId="TextedebullesCar">
+  <w:style w:type="character" w:customStyle="1" w:styleId="BalloonTextChar">
     <w:name w:val="Texte de bulles Car"/>
     <w:basedOn w:val="DefaultParagraphFont"/>
     <w:link w:val="BalloonText"/>
@@ -29668,7 +29691,7 @@
       <w:lang w:val="en-US" w:bidi="en-US"/>
     </w:rPr>
   </w:style>
-  <w:style w:type="character" w:customStyle="1" w:styleId="Titre1Car">
+  <w:style w:type="character" w:customStyle="1" w:styleId="Heading1Char">
     <w:name w:val="Titre 1 Car"/>
     <w:basedOn w:val="DefaultParagraphFont"/>
     <w:link w:val="Heading1"/>
@@ -29684,7 +29707,7 @@
       <w:lang w:val="en-US" w:bidi="en-US"/>
     </w:rPr>
   </w:style>
-  <w:style w:type="character" w:customStyle="1" w:styleId="Titre2Car">
+  <w:style w:type="character" w:customStyle="1" w:styleId="Heading2Char">
     <w:name w:val="Titre 2 Car"/>
     <w:basedOn w:val="DefaultParagraphFont"/>
     <w:link w:val="Heading2"/>
@@ -29700,7 +29723,7 @@
       <w:lang w:val="en-US" w:bidi="en-US"/>
     </w:rPr>
   </w:style>
-  <w:style w:type="character" w:customStyle="1" w:styleId="Titre3Car">
+  <w:style w:type="character" w:customStyle="1" w:styleId="Heading3Char">
     <w:name w:val="Titre 3 Car"/>
     <w:basedOn w:val="DefaultParagraphFont"/>
     <w:link w:val="Heading3"/>
@@ -29715,7 +29738,7 @@
       <w:lang w:val="en-US" w:bidi="en-US"/>
     </w:rPr>
   </w:style>
-  <w:style w:type="character" w:customStyle="1" w:styleId="Titre4Car">
+  <w:style w:type="character" w:customStyle="1" w:styleId="Heading4Char">
     <w:name w:val="Titre 4 Car"/>
     <w:basedOn w:val="DefaultParagraphFont"/>
     <w:link w:val="Heading4"/>
@@ -29735,7 +29758,7 @@
   <w:style w:type="paragraph" w:styleId="Header">
     <w:name w:val="header"/>
     <w:basedOn w:val="Normal"/>
-    <w:link w:val="En-tteCar"/>
+    <w:link w:val="HeaderChar"/>
     <w:uiPriority w:val="99"/>
     <w:unhideWhenUsed/>
     <w:rsid w:val="00BA5E80"/>
@@ -29747,7 +29770,7 @@
       <w:spacing w:after="0" w:line="240" w:lineRule="auto"/>
     </w:pPr>
   </w:style>
-  <w:style w:type="character" w:customStyle="1" w:styleId="En-tteCar">
+  <w:style w:type="character" w:customStyle="1" w:styleId="HeaderChar">
     <w:name w:val="En-tête Car"/>
     <w:basedOn w:val="DefaultParagraphFont"/>
     <w:link w:val="Header"/>
@@ -29762,7 +29785,7 @@
   <w:style w:type="paragraph" w:styleId="Footer">
     <w:name w:val="footer"/>
     <w:basedOn w:val="Normal"/>
-    <w:link w:val="PieddepageCar"/>
+    <w:link w:val="FooterChar"/>
     <w:uiPriority w:val="99"/>
     <w:unhideWhenUsed/>
     <w:rsid w:val="00BA5E80"/>
@@ -29774,7 +29797,7 @@
       <w:spacing w:after="0" w:line="240" w:lineRule="auto"/>
     </w:pPr>
   </w:style>
-  <w:style w:type="character" w:customStyle="1" w:styleId="PieddepageCar">
+  <w:style w:type="character" w:customStyle="1" w:styleId="FooterChar">
     <w:name w:val="Pied de page Car"/>
     <w:basedOn w:val="DefaultParagraphFont"/>
     <w:link w:val="Footer"/>
@@ -29800,7 +29823,7 @@
   <w:style w:type="paragraph" w:styleId="FootnoteText">
     <w:name w:val="footnote text"/>
     <w:basedOn w:val="Normal"/>
-    <w:link w:val="NotedebasdepageCar"/>
+    <w:link w:val="FootnoteTextChar"/>
     <w:uiPriority w:val="99"/>
     <w:semiHidden/>
     <w:unhideWhenUsed/>
@@ -29812,7 +29835,7 @@
       <w:sz w:val="20"/>
     </w:rPr>
   </w:style>
-  <w:style w:type="character" w:customStyle="1" w:styleId="NotedebasdepageCar">
+  <w:style w:type="character" w:customStyle="1" w:styleId="FootnoteTextChar">
     <w:name w:val="Note de bas de page Car"/>
     <w:basedOn w:val="DefaultParagraphFont"/>
     <w:link w:val="FootnoteText"/>
@@ -29935,7 +29958,7 @@
   <w:style w:type="paragraph" w:styleId="CommentText">
     <w:name w:val="annotation text"/>
     <w:basedOn w:val="Normal"/>
-    <w:link w:val="CommentaireCar"/>
+    <w:link w:val="CommentTextChar"/>
     <w:uiPriority w:val="99"/>
     <w:semiHidden/>
     <w:unhideWhenUsed/>
@@ -29947,7 +29970,7 @@
       <w:sz w:val="20"/>
     </w:rPr>
   </w:style>
-  <w:style w:type="character" w:customStyle="1" w:styleId="CommentaireCar">
+  <w:style w:type="character" w:customStyle="1" w:styleId="CommentTextChar">
     <w:name w:val="Commentaire Car"/>
     <w:basedOn w:val="DefaultParagraphFont"/>
     <w:link w:val="CommentText"/>
@@ -29965,7 +29988,7 @@
     <w:name w:val="annotation subject"/>
     <w:basedOn w:val="CommentText"/>
     <w:next w:val="CommentText"/>
-    <w:link w:val="ObjetducommentaireCar"/>
+    <w:link w:val="CommentSubjectChar"/>
     <w:uiPriority w:val="99"/>
     <w:semiHidden/>
     <w:unhideWhenUsed/>
@@ -29975,9 +29998,9 @@
       <w:bCs/>
     </w:rPr>
   </w:style>
-  <w:style w:type="character" w:customStyle="1" w:styleId="ObjetducommentaireCar">
+  <w:style w:type="character" w:customStyle="1" w:styleId="CommentSubjectChar">
     <w:name w:val="Objet du commentaire Car"/>
-    <w:basedOn w:val="CommentaireCar"/>
+    <w:basedOn w:val="CommentTextChar"/>
     <w:link w:val="CommentSubject"/>
     <w:uiPriority w:val="99"/>
     <w:semiHidden/>
@@ -30335,7 +30358,7 @@
 </file>
 
 <file path=customXml/itemProps1.xml><?xml version="1.0" encoding="utf-8"?>
-<ds:datastoreItem xmlns:ds="http://schemas.openxmlformats.org/officeDocument/2006/customXml" ds:itemID="{B88D4517-F095-4E42-AD58-6F0C107B38BA}">
+<ds:datastoreItem xmlns:ds="http://schemas.openxmlformats.org/officeDocument/2006/customXml" ds:itemID="{A6E765BC-9ACE-4992-BFEF-67D0369188CD}">
   <ds:schemaRefs>
     <ds:schemaRef ds:uri="http://schemas.openxmlformats.org/officeDocument/2006/bibliography"/>
   </ds:schemaRefs>

</xml_diff>